<commit_message>
table color to black
</commit_message>
<xml_diff>
--- a/paper/omega3_ieee_isec.docx
+++ b/paper/omega3_ieee_isec.docx
@@ -54,11 +54,9 @@
       <w:r>
         <w:t xml:space="preserve"> </w:t>
       </w:r>
-      <w:proofErr w:type="spellStart"/>
       <w:r>
         <w:t>myou</w:t>
       </w:r>
-      <w:proofErr w:type="spellEnd"/>
       <w:r>
         <w:t xml:space="preserve">, </w:t>
       </w:r>
@@ -304,15 +302,7 @@
         <w:t xml:space="preserve">3 </w:t>
       </w:r>
       <w:r>
-        <w:t xml:space="preserve">aims to </w:t>
-      </w:r>
-      <w:proofErr w:type="gramStart"/>
-      <w:r>
-        <w:t>open up</w:t>
-      </w:r>
-      <w:proofErr w:type="gramEnd"/>
-      <w:r>
-        <w:t xml:space="preserve"> the black-box of neural networks by visually representing how hidden layers behave during training in live-time. </w:t>
+        <w:t xml:space="preserve">aims to open up the black-box of neural networks by visually representing how hidden layers behave during training in live-time. </w:t>
       </w:r>
       <w:r>
         <w:t>In addition, b</w:t>
@@ -644,15 +634,7 @@
         <w:t xml:space="preserve"> toys have become available in the past decade with the goal of taking abstract concepts from programming and making them more accessible by lowering the threshold of previous background knowledge required to receive an educational experience. </w:t>
       </w:r>
       <w:r>
-        <w:t xml:space="preserve">Toys such as the Fisher-Price Think &amp; Learn Code-a-Pillar, </w:t>
-      </w:r>
-      <w:proofErr w:type="spellStart"/>
-      <w:r>
-        <w:t>littleBits</w:t>
-      </w:r>
-      <w:proofErr w:type="spellEnd"/>
-      <w:r>
-        <w:t>, and Lego Boost are marketed towards preschool and elementary school aged children and rely on hands-on and modular features to be engaging and effective [</w:t>
+        <w:t>Toys such as the Fisher-Price Think &amp; Learn Code-a-Pillar, littleBits, and Lego Boost are marketed towards preschool and elementary school aged children and rely on hands-on and modular features to be engaging and effective [</w:t>
       </w:r>
       <w:r>
         <w:t>12</w:t>
@@ -802,43 +784,7 @@
           <w:ilvl w:val="0"/>
           <w:numId w:val="0"/>
         </w:numPr>
-        <w:ind w:left="360" w:hanging="360"/>
-        <w:rPr>
-          <w:i/>
-        </w:rPr>
-      </w:pPr>
-      <w:r>
-        <w:rPr>
-          <w:i/>
-        </w:rPr>
-        <w:t>I.</w:t>
-      </w:r>
-      <w:r>
-        <w:rPr>
-          <w:i/>
-        </w:rPr>
-        <w:t xml:space="preserve"> </w:t>
-      </w:r>
-      <w:r>
-        <w:rPr>
-          <w:i/>
-        </w:rPr>
-        <w:t>Materials</w:t>
-      </w:r>
-      <w:r>
-        <w:rPr>
-          <w:i/>
-        </w:rPr>
-        <w:t xml:space="preserve"> and Overview</w:t>
-      </w:r>
-    </w:p>
-    <w:p>
-      <w:pPr>
-        <w:pStyle w:val="Bullets"/>
-        <w:numPr>
-          <w:ilvl w:val="0"/>
-          <w:numId w:val="0"/>
-        </w:numPr>
+        <w:spacing w:after="120"/>
         <w:ind w:left="360" w:hanging="360"/>
         <w:rPr>
           <w:i/>
@@ -846,21 +792,29 @@
           <w:szCs w:val="12"/>
         </w:rPr>
       </w:pPr>
-      <w:commentRangeStart w:id="0"/>
-      <w:commentRangeStart w:id="1"/>
-      <w:commentRangeEnd w:id="0"/>
-      <w:r>
-        <w:rPr>
-          <w:rStyle w:val="CommentReference"/>
-        </w:rPr>
-        <w:commentReference w:id="0"/>
-      </w:r>
-      <w:commentRangeEnd w:id="1"/>
-      <w:r>
-        <w:rPr>
-          <w:rStyle w:val="CommentReference"/>
-        </w:rPr>
-        <w:commentReference w:id="1"/>
+      <w:r>
+        <w:rPr>
+          <w:i/>
+        </w:rPr>
+        <w:t>I.</w:t>
+      </w:r>
+      <w:r>
+        <w:rPr>
+          <w:i/>
+        </w:rPr>
+        <w:t xml:space="preserve"> </w:t>
+      </w:r>
+      <w:r>
+        <w:rPr>
+          <w:i/>
+        </w:rPr>
+        <w:t>Materials</w:t>
+      </w:r>
+      <w:r>
+        <w:rPr>
+          <w:i/>
+        </w:rPr>
+        <w:t xml:space="preserve"> and Overview</w:t>
       </w:r>
     </w:p>
     <w:p>
@@ -942,37 +896,37 @@
       <w:pPr>
         <w:pStyle w:val="FigureCaptions"/>
       </w:pPr>
-      <w:commentRangeStart w:id="2"/>
-      <w:commentRangeStart w:id="3"/>
+      <w:commentRangeStart w:id="0"/>
+      <w:commentRangeStart w:id="1"/>
       <w:r>
         <w:t>Materials</w:t>
       </w:r>
-      <w:commentRangeEnd w:id="2"/>
+      <w:commentRangeEnd w:id="0"/>
       <w:r>
         <w:rPr>
           <w:rStyle w:val="CommentReference"/>
           <w:smallCaps w:val="0"/>
           <w:lang w:eastAsia="pt-BR"/>
         </w:rPr>
-        <w:commentReference w:id="2"/>
-      </w:r>
-      <w:commentRangeEnd w:id="3"/>
+        <w:commentReference w:id="0"/>
+      </w:r>
+      <w:commentRangeEnd w:id="1"/>
       <w:r>
         <w:rPr>
           <w:rStyle w:val="CommentReference"/>
           <w:smallCaps w:val="0"/>
           <w:lang w:eastAsia="pt-BR"/>
         </w:rPr>
-        <w:commentReference w:id="3"/>
+        <w:commentReference w:id="1"/>
       </w:r>
     </w:p>
     <w:tbl>
       <w:tblPr>
         <w:tblW w:w="5110" w:type="dxa"/>
         <w:tblBorders>
-          <w:top w:val="single" w:sz="12" w:space="0" w:color="008000"/>
-          <w:bottom w:val="single" w:sz="12" w:space="0" w:color="008000"/>
-          <w:insideH w:val="single" w:sz="6" w:space="0" w:color="008000"/>
+          <w:top w:val="single" w:sz="12" w:space="0" w:color="auto"/>
+          <w:bottom w:val="single" w:sz="12" w:space="0" w:color="auto"/>
+          <w:insideH w:val="single" w:sz="6" w:space="0" w:color="000000" w:themeColor="text1"/>
         </w:tblBorders>
         <w:tblLayout w:type="fixed"/>
         <w:tblCellMar>
@@ -1127,11 +1081,9 @@
             <w:pPr>
               <w:pStyle w:val="Tabletext"/>
             </w:pPr>
-            <w:proofErr w:type="spellStart"/>
             <w:r>
               <w:t>Elegoo</w:t>
             </w:r>
-            <w:proofErr w:type="spellEnd"/>
             <w:r>
               <w:t xml:space="preserve"> Mega 2560</w:t>
             </w:r>
@@ -1342,16 +1294,16 @@
             <w:pPr>
               <w:pStyle w:val="Tabletext"/>
             </w:pPr>
-            <w:commentRangeStart w:id="4"/>
+            <w:commentRangeStart w:id="2"/>
             <w:r>
               <w:t>$127.18</w:t>
             </w:r>
-            <w:commentRangeEnd w:id="4"/>
+            <w:commentRangeEnd w:id="2"/>
             <w:r>
               <w:rPr>
                 <w:rStyle w:val="CommentReference"/>
               </w:rPr>
-              <w:commentReference w:id="4"/>
+              <w:commentReference w:id="2"/>
             </w:r>
           </w:p>
         </w:tc>
@@ -1380,27 +1332,27 @@
         </w:numPr>
         <w:jc w:val="center"/>
       </w:pPr>
-      <w:commentRangeStart w:id="5"/>
-      <w:commentRangeStart w:id="6"/>
+      <w:commentRangeStart w:id="3"/>
+      <w:commentRangeStart w:id="4"/>
       <w:r>
         <w:t xml:space="preserve">TABLE </w:t>
       </w:r>
       <w:r>
         <w:t>II</w:t>
       </w:r>
-      <w:commentRangeEnd w:id="5"/>
+      <w:commentRangeEnd w:id="3"/>
       <w:r>
         <w:rPr>
           <w:rStyle w:val="CommentReference"/>
         </w:rPr>
-        <w:commentReference w:id="5"/>
-      </w:r>
-      <w:commentRangeEnd w:id="6"/>
+        <w:commentReference w:id="3"/>
+      </w:r>
+      <w:commentRangeEnd w:id="4"/>
       <w:r>
         <w:rPr>
           <w:rStyle w:val="CommentReference"/>
         </w:rPr>
-        <w:commentReference w:id="6"/>
+        <w:commentReference w:id="4"/>
       </w:r>
     </w:p>
     <w:p>
@@ -1419,8 +1371,10 @@
         <w:tblW w:w="0" w:type="auto"/>
         <w:jc w:val="center"/>
         <w:tblBorders>
-          <w:top w:val="single" w:sz="12" w:space="0" w:color="008000"/>
-          <w:bottom w:val="single" w:sz="12" w:space="0" w:color="008000"/>
+          <w:top w:val="single" w:sz="12" w:space="0" w:color="000000" w:themeColor="text1"/>
+          <w:bottom w:val="single" w:sz="12" w:space="0" w:color="000000" w:themeColor="text1"/>
+          <w:insideH w:val="single" w:sz="6" w:space="0" w:color="000000" w:themeColor="text1"/>
+          <w:insideV w:val="single" w:sz="6" w:space="0" w:color="008000"/>
         </w:tblBorders>
         <w:tblLayout w:type="fixed"/>
         <w:tblCellMar>
@@ -1439,9 +1393,6 @@
         <w:tc>
           <w:tcPr>
             <w:tcW w:w="2922" w:type="dxa"/>
-            <w:tcBorders>
-              <w:bottom w:val="single" w:sz="6" w:space="0" w:color="008000"/>
-            </w:tcBorders>
           </w:tcPr>
           <w:p>
             <w:pPr>
@@ -1547,6 +1498,8 @@
           <w:sz w:val="12"/>
         </w:rPr>
       </w:pPr>
+      <w:bookmarkStart w:id="5" w:name="_GoBack"/>
+      <w:bookmarkEnd w:id="5"/>
     </w:p>
     <w:p>
       <w:pPr>
@@ -2130,8 +2083,8 @@
           <w:numId w:val="23"/>
         </w:numPr>
       </w:pPr>
+      <w:commentRangeStart w:id="6"/>
       <w:commentRangeStart w:id="7"/>
-      <w:commentRangeStart w:id="8"/>
       <w:r>
         <w:t>User chooses the type of data for NN to be trained on</w:t>
       </w:r>
@@ -2168,14 +2121,14 @@
       <w:r>
         <w:t xml:space="preserve"> after each epoch</w:t>
       </w:r>
+      <w:commentRangeEnd w:id="6"/>
+      <w:r>
+        <w:rPr>
+          <w:rStyle w:val="CommentReference"/>
+        </w:rPr>
+        <w:commentReference w:id="6"/>
+      </w:r>
       <w:commentRangeEnd w:id="7"/>
-      <w:r>
-        <w:rPr>
-          <w:rStyle w:val="CommentReference"/>
-        </w:rPr>
-        <w:commentReference w:id="7"/>
-      </w:r>
-      <w:commentRangeEnd w:id="8"/>
     </w:p>
     <w:p>
       <w:pPr>
@@ -2189,7 +2142,7 @@
         <w:rPr>
           <w:rStyle w:val="CommentReference"/>
         </w:rPr>
-        <w:commentReference w:id="8"/>
+        <w:commentReference w:id="7"/>
       </w:r>
     </w:p>
     <w:p>
@@ -2226,26 +2179,10 @@
         <w:t xml:space="preserve">uses </w:t>
       </w:r>
       <w:r>
-        <w:t xml:space="preserve">Raspbian, an open source operating system that was installed via New Out </w:t>
-      </w:r>
-      <w:proofErr w:type="gramStart"/>
-      <w:r>
-        <w:t>Of</w:t>
-      </w:r>
-      <w:proofErr w:type="gramEnd"/>
-      <w:r>
-        <w:t xml:space="preserve"> the Box Software (NOOBS)</w:t>
-      </w:r>
-      <w:r>
-        <w:t xml:space="preserve">. The software for the Raspberry Pi uses </w:t>
-      </w:r>
-      <w:proofErr w:type="spellStart"/>
-      <w:r>
-        <w:t>PyBrain</w:t>
-      </w:r>
-      <w:proofErr w:type="spellEnd"/>
-      <w:r>
-        <w:t>, an open source machine learning library for Python, which will need to be installed before using the custom software for Omega</w:t>
+        <w:t>Raspbian, an open source operating system that was installed via New Out Of the Box Software (NOOBS)</w:t>
+      </w:r>
+      <w:r>
+        <w:t>. The software for the Raspberry Pi uses PyBrain, an open source machine learning library for Python, which will need to be installed before using the custom software for Omega</w:t>
       </w:r>
       <w:r>
         <w:rPr>
@@ -2254,15 +2191,7 @@
         <w:t>3</w:t>
       </w:r>
       <w:r>
-        <w:t xml:space="preserve">. The weblinks and installation instructions for NOOBS and </w:t>
-      </w:r>
-      <w:proofErr w:type="spellStart"/>
-      <w:r>
-        <w:t>PyBrain</w:t>
-      </w:r>
-      <w:proofErr w:type="spellEnd"/>
-      <w:r>
-        <w:t xml:space="preserve"> ca</w:t>
+        <w:t>. The weblinks and installation instructions for NOOBS and PyBrain ca</w:t>
       </w:r>
       <w:r>
         <w:t>n be found in Appendix B.</w:t>
@@ -2339,7 +2268,7 @@
           <w:sz w:val="20"/>
         </w:rPr>
       </w:pPr>
-      <w:bookmarkStart w:id="9" w:name="_Hlk533511440"/>
+      <w:bookmarkStart w:id="8" w:name="_Hlk533511440"/>
       <w:r>
         <w:rPr>
           <w:sz w:val="20"/>
@@ -2363,19 +2292,14 @@
       <w:r>
         <w:t xml:space="preserve">n example of the </w:t>
       </w:r>
-      <w:proofErr w:type="spellStart"/>
-      <w:r>
-        <w:t>hdmi</w:t>
-      </w:r>
-      <w:proofErr w:type="spellEnd"/>
-      <w:r>
-        <w:t xml:space="preserve"> output from the raspberry pi. t</w:t>
+      <w:r>
+        <w:t>hdmi output from the raspberry pi. t</w:t>
       </w:r>
       <w:r>
         <w:t xml:space="preserve">he leftmost graph shows the original data set, the middle graph shows the sampled data set, and the rightmost graph shows the predicted data set. </w:t>
       </w:r>
     </w:p>
-    <w:bookmarkEnd w:id="9"/>
+    <w:bookmarkEnd w:id="8"/>
     <w:p>
       <w:pPr>
         <w:pStyle w:val="FirstParagraph"/>
@@ -2450,8 +2374,8 @@
           <w:numId w:val="27"/>
         </w:numPr>
       </w:pPr>
+      <w:commentRangeStart w:id="9"/>
       <w:commentRangeStart w:id="10"/>
-      <w:commentRangeStart w:id="11"/>
       <w:r>
         <w:t>Read LED matrix addresses</w:t>
       </w:r>
@@ -2515,6 +2439,13 @@
       <w:r>
         <w:t>Display information to LED matrix</w:t>
       </w:r>
+      <w:commentRangeEnd w:id="9"/>
+      <w:r>
+        <w:rPr>
+          <w:rStyle w:val="CommentReference"/>
+        </w:rPr>
+        <w:commentReference w:id="9"/>
+      </w:r>
       <w:commentRangeEnd w:id="10"/>
       <w:r>
         <w:rPr>
@@ -2522,13 +2453,6 @@
         </w:rPr>
         <w:commentReference w:id="10"/>
       </w:r>
-      <w:commentRangeEnd w:id="11"/>
-      <w:r>
-        <w:rPr>
-          <w:rStyle w:val="CommentReference"/>
-        </w:rPr>
-        <w:commentReference w:id="11"/>
-      </w:r>
     </w:p>
     <w:p>
       <w:pPr>
@@ -2545,13 +2469,8 @@
       <w:r>
         <w:t xml:space="preserve">       The open source Arduino IDE was used to program the </w:t>
       </w:r>
-      <w:proofErr w:type="spellStart"/>
-      <w:r>
-        <w:t>Elegoo</w:t>
-      </w:r>
-      <w:proofErr w:type="spellEnd"/>
-      <w:r>
-        <w:t xml:space="preserve"> Mega 2560</w:t>
+      <w:r>
+        <w:t>Elegoo Mega 2560</w:t>
       </w:r>
       <w:r>
         <w:t xml:space="preserve"> with the Omega</w:t>
@@ -2671,8 +2590,8 @@
           <w:numId w:val="28"/>
         </w:numPr>
       </w:pPr>
+      <w:commentRangeStart w:id="11"/>
       <w:commentRangeStart w:id="12"/>
-      <w:commentRangeStart w:id="13"/>
       <w:r>
         <w:t>Take a survey about NN knowledge (pre-activity)</w:t>
       </w:r>
@@ -2809,15 +2728,14 @@
         </w:numPr>
       </w:pPr>
       <w:r>
-        <w:t xml:space="preserve">Rate how useful your activity was to </w:t>
-      </w:r>
-      <w:proofErr w:type="gramStart"/>
-      <w:r>
-        <w:t>learning</w:t>
-      </w:r>
-      <w:proofErr w:type="gramEnd"/>
-      <w:r>
-        <w:t xml:space="preserve"> about neural networks on a scale of 1-10 (post-activity only)</w:t>
+        <w:t>Rate how useful your activity was to learning about neural networks on a scale of 1-10 (post-activity only)</w:t>
+      </w:r>
+      <w:commentRangeEnd w:id="11"/>
+      <w:r>
+        <w:rPr>
+          <w:rStyle w:val="CommentReference"/>
+        </w:rPr>
+        <w:commentReference w:id="11"/>
       </w:r>
       <w:commentRangeEnd w:id="12"/>
       <w:r>
@@ -2825,13 +2743,6 @@
           <w:rStyle w:val="CommentReference"/>
         </w:rPr>
         <w:commentReference w:id="12"/>
-      </w:r>
-      <w:commentRangeEnd w:id="13"/>
-      <w:r>
-        <w:rPr>
-          <w:rStyle w:val="CommentReference"/>
-        </w:rPr>
-        <w:commentReference w:id="13"/>
       </w:r>
     </w:p>
     <w:p>
@@ -2876,7 +2787,7 @@
       <w:r>
         <w:t xml:space="preserve"> </w:t>
       </w:r>
-      <w:bookmarkStart w:id="14" w:name="_Hlk533663445"/>
+      <w:bookmarkStart w:id="13" w:name="_Hlk533663445"/>
       <w:r>
         <w:t>Omega</w:t>
       </w:r>
@@ -2886,7 +2797,7 @@
         </w:rPr>
         <w:t>3</w:t>
       </w:r>
-      <w:bookmarkEnd w:id="14"/>
+      <w:bookmarkEnd w:id="13"/>
       <w:r>
         <w:t xml:space="preserve"> </w:t>
       </w:r>
@@ -2976,9 +2887,9 @@
           <w:sz w:val="16"/>
         </w:rPr>
       </w:pPr>
+      <w:commentRangeStart w:id="14"/>
       <w:commentRangeStart w:id="15"/>
       <w:commentRangeStart w:id="16"/>
-      <w:commentRangeStart w:id="17"/>
       <w:r>
         <w:rPr>
           <w:rFonts w:ascii="TimesNewRomanPSMT" w:hAnsi="TimesNewRomanPSMT" w:cs="TimesNewRomanPSMT"/>
@@ -2995,23 +2906,13 @@
         </w:rPr>
         <w:tab/>
       </w:r>
-      <w:proofErr w:type="spellStart"/>
       <w:r>
         <w:rPr>
           <w:rFonts w:ascii="TimesNewRomanPSMT" w:hAnsi="TimesNewRomanPSMT" w:cs="TimesNewRomanPSMT"/>
           <w:sz w:val="16"/>
           <w:szCs w:val="16"/>
         </w:rPr>
-        <w:t>pybrain</w:t>
-      </w:r>
-      <w:proofErr w:type="spellEnd"/>
-      <w:r>
-        <w:rPr>
-          <w:rFonts w:ascii="TimesNewRomanPSMT" w:hAnsi="TimesNewRomanPSMT" w:cs="TimesNewRomanPSMT"/>
-          <w:sz w:val="16"/>
-          <w:szCs w:val="16"/>
-        </w:rPr>
-        <w:t>: how to print a network (nodes and weights). https://stackoverflow.com/questions/8150772/pybrain-how-to-print-a-network-nodes-and-weights. Web. Accessed: 2018-3-29</w:t>
+        <w:t>pybrain: how to print a network (nodes and weights). https://stackoverflow.com/questions/8150772/pybrain-how-to-print-a-network-nodes-and-weights. Web. Accessed: 2018-3-29</w:t>
       </w:r>
     </w:p>
     <w:p>
@@ -3062,7 +2963,6 @@
         </w:rPr>
         <w:t xml:space="preserve"> </w:t>
       </w:r>
-      <w:proofErr w:type="spellStart"/>
       <w:r>
         <w:rPr>
           <w:color w:val="000000"/>
@@ -3071,7 +2971,6 @@
         </w:rPr>
         <w:t>Adafruit_led_backpack</w:t>
       </w:r>
-      <w:proofErr w:type="spellEnd"/>
       <w:r>
         <w:rPr>
           <w:color w:val="000000"/>
@@ -3245,43 +3144,7 @@
           <w:szCs w:val="22"/>
           <w:lang w:eastAsia="zh-CN"/>
         </w:rPr>
-        <w:t xml:space="preserve">D. </w:t>
-      </w:r>
-      <w:proofErr w:type="spellStart"/>
-      <w:r>
-        <w:rPr>
-          <w:sz w:val="16"/>
-          <w:szCs w:val="22"/>
-          <w:lang w:eastAsia="zh-CN"/>
-        </w:rPr>
-        <w:t>Ciregan</w:t>
-      </w:r>
-      <w:proofErr w:type="spellEnd"/>
-      <w:r>
-        <w:rPr>
-          <w:sz w:val="16"/>
-          <w:szCs w:val="22"/>
-          <w:lang w:eastAsia="zh-CN"/>
-        </w:rPr>
-        <w:t xml:space="preserve">, U. Meier, and J. </w:t>
-      </w:r>
-      <w:proofErr w:type="spellStart"/>
-      <w:r>
-        <w:rPr>
-          <w:sz w:val="16"/>
-          <w:szCs w:val="22"/>
-          <w:lang w:eastAsia="zh-CN"/>
-        </w:rPr>
-        <w:t>Schmidhuber</w:t>
-      </w:r>
-      <w:proofErr w:type="spellEnd"/>
-      <w:r>
-        <w:rPr>
-          <w:sz w:val="16"/>
-          <w:szCs w:val="22"/>
-          <w:lang w:eastAsia="zh-CN"/>
-        </w:rPr>
-        <w:t xml:space="preserve">. Multi-column deep neural networks for image classification. In </w:t>
+        <w:t xml:space="preserve">D. Ciregan, U. Meier, and J. Schmidhuber. Multi-column deep neural networks for image classification. In </w:t>
       </w:r>
       <w:r>
         <w:rPr>
@@ -3320,63 +3183,8 @@
           <w:szCs w:val="22"/>
           <w:lang w:eastAsia="zh-CN"/>
         </w:rPr>
-        <w:t xml:space="preserve">[6]    A. </w:t>
-      </w:r>
-      <w:proofErr w:type="spellStart"/>
-      <w:r>
-        <w:rPr>
-          <w:sz w:val="16"/>
-          <w:szCs w:val="22"/>
-          <w:lang w:eastAsia="zh-CN"/>
-        </w:rPr>
-        <w:t>Krizhevsky</w:t>
-      </w:r>
-      <w:proofErr w:type="spellEnd"/>
-      <w:r>
-        <w:rPr>
-          <w:sz w:val="16"/>
-          <w:szCs w:val="22"/>
-          <w:lang w:eastAsia="zh-CN"/>
-        </w:rPr>
-        <w:t xml:space="preserve">, I. </w:t>
-      </w:r>
-      <w:proofErr w:type="spellStart"/>
-      <w:r>
-        <w:rPr>
-          <w:sz w:val="16"/>
-          <w:szCs w:val="22"/>
-          <w:lang w:eastAsia="zh-CN"/>
-        </w:rPr>
-        <w:t>Sutskever</w:t>
-      </w:r>
-      <w:proofErr w:type="spellEnd"/>
-      <w:r>
-        <w:rPr>
-          <w:sz w:val="16"/>
-          <w:szCs w:val="22"/>
-          <w:lang w:eastAsia="zh-CN"/>
-        </w:rPr>
-        <w:t xml:space="preserve">, and G. E. Hinton. </w:t>
-      </w:r>
-      <w:proofErr w:type="spellStart"/>
-      <w:r>
-        <w:rPr>
-          <w:sz w:val="16"/>
-          <w:szCs w:val="22"/>
-          <w:lang w:eastAsia="zh-CN"/>
-        </w:rPr>
-        <w:t>Imagenet</w:t>
-      </w:r>
-      <w:proofErr w:type="spellEnd"/>
-      <w:r>
-        <w:rPr>
-          <w:sz w:val="16"/>
-          <w:szCs w:val="22"/>
-          <w:lang w:eastAsia="zh-CN"/>
-        </w:rPr>
-        <w:t xml:space="preserve"> classification with deep convolutional neural networks. </w:t>
-      </w:r>
-      <w:proofErr w:type="spellStart"/>
+        <w:t xml:space="preserve">[6]    A. Krizhevsky, I. Sutskever, and G. E. Hinton. Imagenet classification with deep convolutional neural networks. </w:t>
+      </w:r>
       <w:r>
         <w:rPr>
           <w:i/>
@@ -3384,17 +3192,7 @@
           <w:szCs w:val="22"/>
           <w:lang w:eastAsia="zh-CN"/>
         </w:rPr>
-        <w:t>Commun</w:t>
-      </w:r>
-      <w:proofErr w:type="spellEnd"/>
-      <w:r>
-        <w:rPr>
-          <w:i/>
-          <w:sz w:val="16"/>
-          <w:szCs w:val="22"/>
-          <w:lang w:eastAsia="zh-CN"/>
-        </w:rPr>
-        <w:t>. ACM</w:t>
+        <w:t>Commun. ACM</w:t>
       </w:r>
       <w:r>
         <w:rPr>
@@ -3426,7 +3224,6 @@
         </w:rPr>
         <w:t xml:space="preserve">[7]    X. Li and X. Wu. Constructing long short-term memory based deep recurrent neural networks for large vocabulary speech recognition. </w:t>
       </w:r>
-      <w:proofErr w:type="spellStart"/>
       <w:r>
         <w:rPr>
           <w:i/>
@@ -3436,7 +3233,6 @@
         </w:rPr>
         <w:t>CoRR</w:t>
       </w:r>
-      <w:proofErr w:type="spellEnd"/>
       <w:r>
         <w:rPr>
           <w:sz w:val="16"/>
@@ -3522,25 +3318,7 @@
           <w:szCs w:val="22"/>
           <w:lang w:eastAsia="zh-CN"/>
         </w:rPr>
-        <w:t xml:space="preserve">[9]    C. </w:t>
-      </w:r>
-      <w:proofErr w:type="spellStart"/>
-      <w:r>
-        <w:rPr>
-          <w:sz w:val="16"/>
-          <w:szCs w:val="22"/>
-          <w:lang w:eastAsia="zh-CN"/>
-        </w:rPr>
-        <w:t>Olah</w:t>
-      </w:r>
-      <w:proofErr w:type="spellEnd"/>
-      <w:r>
-        <w:rPr>
-          <w:sz w:val="16"/>
-          <w:szCs w:val="22"/>
-          <w:lang w:eastAsia="zh-CN"/>
-        </w:rPr>
-        <w:t xml:space="preserve">. Neural networks, manifolds, and topology. </w:t>
+        <w:t xml:space="preserve">[9]    C. Olah. Neural networks, manifolds, and topology. </w:t>
       </w:r>
       <w:r>
         <w:rPr>
@@ -3578,79 +3356,7 @@
           <w:szCs w:val="22"/>
           <w:lang w:eastAsia="zh-CN"/>
         </w:rPr>
-        <w:t>[10</w:t>
-      </w:r>
-      <w:proofErr w:type="gramStart"/>
-      <w:r>
-        <w:rPr>
-          <w:sz w:val="16"/>
-          <w:szCs w:val="22"/>
-          <w:lang w:eastAsia="zh-CN"/>
-        </w:rPr>
-        <w:t>]  R.</w:t>
-      </w:r>
-      <w:proofErr w:type="gramEnd"/>
-      <w:r>
-        <w:rPr>
-          <w:sz w:val="16"/>
-          <w:szCs w:val="22"/>
-          <w:lang w:eastAsia="zh-CN"/>
-        </w:rPr>
-        <w:t xml:space="preserve"> </w:t>
-      </w:r>
-      <w:proofErr w:type="spellStart"/>
-      <w:r>
-        <w:rPr>
-          <w:sz w:val="16"/>
-          <w:szCs w:val="22"/>
-          <w:lang w:eastAsia="zh-CN"/>
-        </w:rPr>
-        <w:t>Sarikaya</w:t>
-      </w:r>
-      <w:proofErr w:type="spellEnd"/>
-      <w:r>
-        <w:rPr>
-          <w:sz w:val="16"/>
-          <w:szCs w:val="22"/>
-          <w:lang w:eastAsia="zh-CN"/>
-        </w:rPr>
-        <w:t xml:space="preserve">, G.E. Hinton, and A. </w:t>
-      </w:r>
-      <w:proofErr w:type="spellStart"/>
-      <w:r>
-        <w:rPr>
-          <w:sz w:val="16"/>
-          <w:szCs w:val="22"/>
-          <w:lang w:eastAsia="zh-CN"/>
-        </w:rPr>
-        <w:t>Deoras</w:t>
-      </w:r>
-      <w:proofErr w:type="spellEnd"/>
-      <w:r>
-        <w:rPr>
-          <w:sz w:val="16"/>
-          <w:szCs w:val="22"/>
-          <w:lang w:eastAsia="zh-CN"/>
-        </w:rPr>
-        <w:t xml:space="preserve">. Application of deep belief networks for natural language understanding. IEEE/ACM Trans. Audio, Speech and Lang. </w:t>
-      </w:r>
-      <w:proofErr w:type="gramStart"/>
-      <w:r>
-        <w:rPr>
-          <w:sz w:val="16"/>
-          <w:szCs w:val="22"/>
-          <w:lang w:eastAsia="zh-CN"/>
-        </w:rPr>
-        <w:t>Proc,.</w:t>
-      </w:r>
-      <w:proofErr w:type="gramEnd"/>
-      <w:r>
-        <w:rPr>
-          <w:sz w:val="16"/>
-          <w:szCs w:val="22"/>
-          <w:lang w:eastAsia="zh-CN"/>
-        </w:rPr>
-        <w:t xml:space="preserve"> 22(4):778-784, Apr 2014.</w:t>
+        <w:t>[10]  R. Sarikaya, G.E. Hinton, and A. Deoras. Application of deep belief networks for natural language understanding. IEEE/ACM Trans. Audio, Speech and Lang. Proc,. 22(4):778-784, Apr 2014.</w:t>
       </w:r>
     </w:p>
     <w:p>
@@ -3671,143 +3377,43 @@
           <w:szCs w:val="22"/>
           <w:lang w:eastAsia="zh-CN"/>
         </w:rPr>
-        <w:t>[11</w:t>
-      </w:r>
-      <w:proofErr w:type="gramStart"/>
+        <w:t xml:space="preserve">[11]  Tensorflow. A neural network playground. </w:t>
+      </w:r>
       <w:r>
         <w:rPr>
           <w:sz w:val="16"/>
           <w:szCs w:val="22"/>
           <w:lang w:eastAsia="zh-CN"/>
         </w:rPr>
-        <w:t xml:space="preserve">]  </w:t>
-      </w:r>
-      <w:proofErr w:type="spellStart"/>
+        <w:t>http://playground.tensorflow.org/</w:t>
+      </w:r>
       <w:r>
         <w:rPr>
           <w:sz w:val="16"/>
           <w:szCs w:val="22"/>
           <w:lang w:eastAsia="zh-CN"/>
         </w:rPr>
-        <w:t>Tensorflow</w:t>
-      </w:r>
-      <w:proofErr w:type="spellEnd"/>
-      <w:proofErr w:type="gramEnd"/>
-      <w:r>
+        <w:t xml:space="preserve">. Web. Accessed: 2018-12-24. </w:t>
+      </w:r>
+    </w:p>
+    <w:p>
+      <w:pPr>
+        <w:autoSpaceDE w:val="0"/>
+        <w:autoSpaceDN w:val="0"/>
+        <w:adjustRightInd w:val="0"/>
         <w:rPr>
           <w:sz w:val="16"/>
           <w:szCs w:val="22"/>
           <w:lang w:eastAsia="zh-CN"/>
         </w:rPr>
-        <w:t xml:space="preserve">. A neural network playground. </w:t>
-      </w:r>
+      </w:pPr>
       <w:r>
         <w:rPr>
           <w:sz w:val="16"/>
           <w:szCs w:val="22"/>
           <w:lang w:eastAsia="zh-CN"/>
         </w:rPr>
-        <w:t>http://playground.tensorflow.org/</w:t>
-      </w:r>
-      <w:r>
-        <w:rPr>
-          <w:sz w:val="16"/>
-          <w:szCs w:val="22"/>
-          <w:lang w:eastAsia="zh-CN"/>
-        </w:rPr>
-        <w:t xml:space="preserve">. Web. Accessed: 2018-12-24. </w:t>
-      </w:r>
-    </w:p>
-    <w:p>
-      <w:pPr>
-        <w:autoSpaceDE w:val="0"/>
-        <w:autoSpaceDN w:val="0"/>
-        <w:adjustRightInd w:val="0"/>
-        <w:rPr>
-          <w:sz w:val="16"/>
-          <w:szCs w:val="22"/>
-          <w:lang w:eastAsia="zh-CN"/>
-        </w:rPr>
-      </w:pPr>
-      <w:r>
-        <w:rPr>
-          <w:sz w:val="16"/>
-          <w:szCs w:val="22"/>
-          <w:lang w:eastAsia="zh-CN"/>
-        </w:rPr>
-        <w:t>[12</w:t>
-      </w:r>
-      <w:proofErr w:type="gramStart"/>
-      <w:r>
-        <w:rPr>
-          <w:sz w:val="16"/>
-          <w:szCs w:val="22"/>
-          <w:lang w:eastAsia="zh-CN"/>
-        </w:rPr>
-        <w:t>]  S.</w:t>
-      </w:r>
-      <w:proofErr w:type="gramEnd"/>
-      <w:r>
-        <w:rPr>
-          <w:sz w:val="16"/>
-          <w:szCs w:val="22"/>
-          <w:lang w:eastAsia="zh-CN"/>
-        </w:rPr>
-        <w:t xml:space="preserve"> </w:t>
-      </w:r>
-      <w:proofErr w:type="spellStart"/>
-      <w:r>
-        <w:rPr>
-          <w:sz w:val="16"/>
-          <w:szCs w:val="22"/>
-          <w:lang w:eastAsia="zh-CN"/>
-        </w:rPr>
-        <w:t>Wieczorek</w:t>
-      </w:r>
-      <w:proofErr w:type="spellEnd"/>
-      <w:r>
-        <w:rPr>
-          <w:sz w:val="16"/>
-          <w:szCs w:val="22"/>
-          <w:lang w:eastAsia="zh-CN"/>
-        </w:rPr>
-        <w:t xml:space="preserve">, D. </w:t>
-      </w:r>
-      <w:proofErr w:type="spellStart"/>
-      <w:r>
-        <w:rPr>
-          <w:sz w:val="16"/>
-          <w:szCs w:val="22"/>
-          <w:lang w:eastAsia="zh-CN"/>
-        </w:rPr>
-        <w:t>Filipiak</w:t>
-      </w:r>
-      <w:proofErr w:type="spellEnd"/>
-      <w:r>
-        <w:rPr>
-          <w:sz w:val="16"/>
-          <w:szCs w:val="22"/>
-          <w:lang w:eastAsia="zh-CN"/>
-        </w:rPr>
-        <w:t xml:space="preserve">, and A. </w:t>
-      </w:r>
-      <w:proofErr w:type="spellStart"/>
-      <w:r>
-        <w:rPr>
-          <w:sz w:val="16"/>
-          <w:szCs w:val="22"/>
-          <w:lang w:eastAsia="zh-CN"/>
-        </w:rPr>
-        <w:t>Filipowska</w:t>
-      </w:r>
-      <w:proofErr w:type="spellEnd"/>
-      <w:r>
-        <w:rPr>
-          <w:sz w:val="16"/>
-          <w:szCs w:val="22"/>
-          <w:lang w:eastAsia="zh-CN"/>
-        </w:rPr>
-        <w:t xml:space="preserve">. Semantic image-based   </w:t>
+        <w:t xml:space="preserve">[12]  S. Wieczorek, D. Filipiak, and A. Filipowska. Semantic image-based   </w:t>
       </w:r>
     </w:p>
     <w:p>
@@ -3848,60 +3454,31 @@
           <w:szCs w:val="22"/>
           <w:lang w:eastAsia="zh-CN"/>
         </w:rPr>
-        <w:t>[13</w:t>
-      </w:r>
-      <w:proofErr w:type="gramStart"/>
+        <w:t xml:space="preserve">[13]  J. Yosinski, J. Clune, A. Nguyen, T. Fuchs, and H. Lipson. Understanding neural networks through deep visualization. </w:t>
+      </w:r>
       <w:r>
         <w:rPr>
           <w:sz w:val="16"/>
           <w:szCs w:val="22"/>
           <w:lang w:eastAsia="zh-CN"/>
         </w:rPr>
-        <w:t>]  J.</w:t>
-      </w:r>
-      <w:proofErr w:type="gramEnd"/>
+        <w:t>http://yosinski.com/deepvis</w:t>
+      </w:r>
       <w:r>
         <w:rPr>
           <w:sz w:val="16"/>
           <w:szCs w:val="22"/>
           <w:lang w:eastAsia="zh-CN"/>
         </w:rPr>
-        <w:t xml:space="preserve"> </w:t>
-      </w:r>
-      <w:proofErr w:type="spellStart"/>
-      <w:r>
-        <w:rPr>
-          <w:sz w:val="16"/>
-          <w:szCs w:val="22"/>
-          <w:lang w:eastAsia="zh-CN"/>
-        </w:rPr>
-        <w:t>Yosinski</w:t>
-      </w:r>
-      <w:proofErr w:type="spellEnd"/>
-      <w:r>
-        <w:rPr>
-          <w:sz w:val="16"/>
-          <w:szCs w:val="22"/>
-          <w:lang w:eastAsia="zh-CN"/>
-        </w:rPr>
-        <w:t xml:space="preserve">, J. Clune, A. Nguyen, T. Fuchs, and H. Lipson. Understanding neural networks through deep visualization. </w:t>
-      </w:r>
-      <w:r>
-        <w:rPr>
-          <w:sz w:val="16"/>
-          <w:szCs w:val="22"/>
-          <w:lang w:eastAsia="zh-CN"/>
-        </w:rPr>
-        <w:t>http://yosinski.com/deepvis</w:t>
-      </w:r>
-      <w:r>
-        <w:rPr>
-          <w:sz w:val="16"/>
-          <w:szCs w:val="22"/>
-          <w:lang w:eastAsia="zh-CN"/>
-        </w:rPr>
         <w:t>. Web. Accessed: 2018-12-24.</w:t>
       </w:r>
+      <w:commentRangeEnd w:id="14"/>
+      <w:r>
+        <w:rPr>
+          <w:rStyle w:val="CommentReference"/>
+        </w:rPr>
+        <w:commentReference w:id="14"/>
+      </w:r>
       <w:commentRangeEnd w:id="15"/>
       <w:r>
         <w:rPr>
@@ -3915,13 +3492,6 @@
           <w:rStyle w:val="CommentReference"/>
         </w:rPr>
         <w:commentReference w:id="16"/>
-      </w:r>
-      <w:commentRangeEnd w:id="17"/>
-      <w:r>
-        <w:rPr>
-          <w:rStyle w:val="CommentReference"/>
-        </w:rPr>
-        <w:commentReference w:id="17"/>
       </w:r>
     </w:p>
     <w:p>
@@ -3942,25 +3512,7 @@
           <w:szCs w:val="22"/>
           <w:lang w:eastAsia="zh-CN"/>
         </w:rPr>
-        <w:t>[14</w:t>
-      </w:r>
-      <w:proofErr w:type="gramStart"/>
-      <w:r>
-        <w:rPr>
-          <w:sz w:val="16"/>
-          <w:szCs w:val="22"/>
-          <w:lang w:eastAsia="zh-CN"/>
-        </w:rPr>
-        <w:t>]  G.</w:t>
-      </w:r>
-      <w:proofErr w:type="gramEnd"/>
-      <w:r>
-        <w:rPr>
-          <w:sz w:val="16"/>
-          <w:szCs w:val="22"/>
-          <w:lang w:eastAsia="zh-CN"/>
-        </w:rPr>
-        <w:t xml:space="preserve"> Schmidt</w:t>
+        <w:t>[14]  G. Schmidt</w:t>
       </w:r>
       <w:r>
         <w:rPr>
@@ -4005,16 +3557,15 @@
           <w:szCs w:val="22"/>
           <w:lang w:eastAsia="zh-CN"/>
         </w:rPr>
-        <w:t>[15</w:t>
-      </w:r>
-      <w:proofErr w:type="gramStart"/>
+        <w:t xml:space="preserve">[15] </w:t>
+      </w:r>
       <w:r>
         <w:rPr>
           <w:sz w:val="16"/>
           <w:szCs w:val="22"/>
           <w:lang w:eastAsia="zh-CN"/>
         </w:rPr>
-        <w:t xml:space="preserve">] </w:t>
+        <w:t xml:space="preserve"> </w:t>
       </w:r>
       <w:r>
         <w:rPr>
@@ -4022,24 +3573,7 @@
           <w:szCs w:val="22"/>
           <w:lang w:eastAsia="zh-CN"/>
         </w:rPr>
-        <w:t xml:space="preserve"> </w:t>
-      </w:r>
-      <w:r>
-        <w:rPr>
-          <w:sz w:val="16"/>
-          <w:szCs w:val="22"/>
-          <w:lang w:eastAsia="zh-CN"/>
-        </w:rPr>
-        <w:t>Sami</w:t>
-      </w:r>
-      <w:proofErr w:type="gramEnd"/>
-      <w:r>
-        <w:rPr>
-          <w:sz w:val="16"/>
-          <w:szCs w:val="22"/>
-          <w:lang w:eastAsia="zh-CN"/>
-        </w:rPr>
-        <w:t>, Mohamed. "LED Matrix 8*8." https://grabcad.com/library/led-matrix-8-8, Accessed: 2018-12-25.</w:t>
+        <w:t>Sami, Mohamed. "LED Matrix 8*8." https://grabcad.com/library/led-matrix-8-8, Accessed: 2018-12-25.</w:t>
       </w:r>
     </w:p>
     <w:p>
@@ -4060,16 +3594,15 @@
           <w:szCs w:val="22"/>
           <w:lang w:eastAsia="zh-CN"/>
         </w:rPr>
-        <w:t>[16</w:t>
-      </w:r>
-      <w:proofErr w:type="gramStart"/>
+        <w:t xml:space="preserve">[16] </w:t>
+      </w:r>
       <w:r>
         <w:rPr>
           <w:sz w:val="16"/>
           <w:szCs w:val="22"/>
           <w:lang w:eastAsia="zh-CN"/>
         </w:rPr>
-        <w:t xml:space="preserve">] </w:t>
+        <w:t xml:space="preserve"> </w:t>
       </w:r>
       <w:r>
         <w:rPr>
@@ -4077,26 +3610,7 @@
           <w:szCs w:val="22"/>
           <w:lang w:eastAsia="zh-CN"/>
         </w:rPr>
-        <w:t xml:space="preserve"> </w:t>
-      </w:r>
-      <w:proofErr w:type="spellStart"/>
-      <w:r>
-        <w:rPr>
-          <w:sz w:val="16"/>
-          <w:szCs w:val="22"/>
-          <w:lang w:eastAsia="zh-CN"/>
-        </w:rPr>
-        <w:t>Stoianovici</w:t>
-      </w:r>
-      <w:proofErr w:type="spellEnd"/>
-      <w:proofErr w:type="gramEnd"/>
-      <w:r>
-        <w:rPr>
-          <w:sz w:val="16"/>
-          <w:szCs w:val="22"/>
-          <w:lang w:eastAsia="zh-CN"/>
-        </w:rPr>
-        <w:t>, Dan. "Raspberry Pi 3B+ Mock." https://grabcad.com/library/raspberry-pi-3b-mock-1, Accessed: 2018-12-25.</w:t>
+        <w:t>Stoianovici, Dan. "Raspberry Pi 3B+ Mock." https://grabcad.com/library/raspberry-pi-3b-mock-1, Accessed: 2018-12-25.</w:t>
       </w:r>
     </w:p>
     <w:p>
@@ -4117,16 +3631,15 @@
           <w:szCs w:val="22"/>
           <w:lang w:eastAsia="zh-CN"/>
         </w:rPr>
-        <w:t>[17</w:t>
-      </w:r>
-      <w:proofErr w:type="gramStart"/>
+        <w:t xml:space="preserve">[17] </w:t>
+      </w:r>
       <w:r>
         <w:rPr>
           <w:sz w:val="16"/>
           <w:szCs w:val="22"/>
           <w:lang w:eastAsia="zh-CN"/>
         </w:rPr>
-        <w:t xml:space="preserve">] </w:t>
+        <w:t xml:space="preserve"> </w:t>
       </w:r>
       <w:r>
         <w:rPr>
@@ -4134,34 +3647,7 @@
           <w:szCs w:val="22"/>
           <w:lang w:eastAsia="zh-CN"/>
         </w:rPr>
-        <w:t xml:space="preserve"> </w:t>
-      </w:r>
-      <w:proofErr w:type="spellStart"/>
-      <w:r>
-        <w:rPr>
-          <w:sz w:val="16"/>
-          <w:szCs w:val="22"/>
-          <w:lang w:eastAsia="zh-CN"/>
-        </w:rPr>
-        <w:t>hannah</w:t>
-      </w:r>
-      <w:proofErr w:type="gramEnd"/>
-      <w:r>
-        <w:rPr>
-          <w:sz w:val="16"/>
-          <w:szCs w:val="22"/>
-          <w:lang w:eastAsia="zh-CN"/>
-        </w:rPr>
-        <w:t>_mii</w:t>
-      </w:r>
-      <w:proofErr w:type="spellEnd"/>
-      <w:r>
-        <w:rPr>
-          <w:sz w:val="16"/>
-          <w:szCs w:val="22"/>
-          <w:lang w:eastAsia="zh-CN"/>
-        </w:rPr>
-        <w:t>. "Arduino Mega." https://grabcad.com/library/arduino-mega-6, Accessed: 2018-12-25.</w:t>
+        <w:t>hannah_mii. "Arduino Mega." https://grabcad.com/library/arduino-mega-6, Accessed: 2018-12-25.</w:t>
       </w:r>
     </w:p>
     <w:p>
@@ -4200,7 +3686,7 @@
       <w:r>
         <w:t>, Undergraduate student, Department of Mechanical Engineering, Carnegie Mellon University.</w:t>
       </w:r>
-      <w:bookmarkStart w:id="18" w:name="_Hlk533466439"/>
+      <w:bookmarkStart w:id="17" w:name="_Hlk533466439"/>
     </w:p>
     <w:p>
       <w:pPr>
@@ -4217,7 +3703,7 @@
         <w:t>- Materials</w:t>
       </w:r>
     </w:p>
-    <w:bookmarkEnd w:id="18"/>
+    <w:bookmarkEnd w:id="17"/>
     <w:p>
       <w:pPr>
         <w:pStyle w:val="References"/>
@@ -4268,8 +3754,8 @@
         </w:rPr>
         <w:t xml:space="preserve">Raspberry Pi: </w:t>
       </w:r>
+      <w:commentRangeStart w:id="18"/>
       <w:commentRangeStart w:id="19"/>
-      <w:commentRangeStart w:id="20"/>
       <w:r>
         <w:rPr>
           <w:sz w:val="20"/>
@@ -4277,19 +3763,19 @@
         </w:rPr>
         <w:t>https://www.adafruit.com/product/3775?src=raspberrypi</w:t>
       </w:r>
+      <w:commentRangeEnd w:id="18"/>
+      <w:r>
+        <w:rPr>
+          <w:rStyle w:val="CommentReference"/>
+        </w:rPr>
+        <w:commentReference w:id="18"/>
+      </w:r>
       <w:commentRangeEnd w:id="19"/>
       <w:r>
         <w:rPr>
           <w:rStyle w:val="CommentReference"/>
         </w:rPr>
         <w:commentReference w:id="19"/>
-      </w:r>
-      <w:commentRangeEnd w:id="20"/>
-      <w:r>
-        <w:rPr>
-          <w:rStyle w:val="CommentReference"/>
-        </w:rPr>
-        <w:commentReference w:id="20"/>
       </w:r>
     </w:p>
     <w:p>
@@ -4304,21 +3790,12 @@
           <w:szCs w:val="20"/>
         </w:rPr>
       </w:pPr>
-      <w:proofErr w:type="spellStart"/>
       <w:r>
         <w:rPr>
           <w:sz w:val="20"/>
           <w:szCs w:val="20"/>
         </w:rPr>
-        <w:t>Elegoo</w:t>
-      </w:r>
-      <w:proofErr w:type="spellEnd"/>
-      <w:r>
-        <w:rPr>
-          <w:sz w:val="20"/>
-          <w:szCs w:val="20"/>
-        </w:rPr>
-        <w:t xml:space="preserve"> </w:t>
+        <w:t xml:space="preserve">Elegoo </w:t>
       </w:r>
       <w:r>
         <w:rPr>
@@ -4558,36 +4035,22 @@
         </w:rPr>
         <w:t xml:space="preserve">Patterns for the laser cutting, code for the Raspberry Pi, and code for the microcontroller can be found here: </w:t>
       </w:r>
+      <w:commentRangeStart w:id="20"/>
       <w:commentRangeStart w:id="21"/>
-      <w:commentRangeStart w:id="22"/>
       <w:r>
         <w:rPr>
           <w:sz w:val="20"/>
         </w:rPr>
-        <w:t xml:space="preserve">[link to </w:t>
-      </w:r>
-      <w:proofErr w:type="spellStart"/>
-      <w:r>
-        <w:rPr>
-          <w:sz w:val="20"/>
-        </w:rPr>
-        <w:t>github</w:t>
-      </w:r>
-      <w:proofErr w:type="spellEnd"/>
-      <w:r>
-        <w:rPr>
-          <w:sz w:val="20"/>
-        </w:rPr>
-        <w:t>]</w:t>
+        <w:t>[link to github]</w:t>
+      </w:r>
+      <w:commentRangeEnd w:id="20"/>
+      <w:r>
+        <w:rPr>
+          <w:rStyle w:val="CommentReference"/>
+        </w:rPr>
+        <w:commentReference w:id="20"/>
       </w:r>
       <w:commentRangeEnd w:id="21"/>
-      <w:r>
-        <w:rPr>
-          <w:rStyle w:val="CommentReference"/>
-        </w:rPr>
-        <w:commentReference w:id="21"/>
-      </w:r>
-      <w:commentRangeEnd w:id="22"/>
     </w:p>
     <w:p>
       <w:pPr>
@@ -4616,7 +4079,7 @@
         <w:rPr>
           <w:rStyle w:val="CommentReference"/>
         </w:rPr>
-        <w:commentReference w:id="22"/>
+        <w:commentReference w:id="21"/>
       </w:r>
       <w:r>
         <w:t xml:space="preserve"> </w:t>
@@ -4643,21 +4106,7 @@
         <w:rPr>
           <w:sz w:val="20"/>
         </w:rPr>
-        <w:t xml:space="preserve">Raspberry Pi New Out </w:t>
-      </w:r>
-      <w:proofErr w:type="gramStart"/>
-      <w:r>
-        <w:rPr>
-          <w:sz w:val="20"/>
-        </w:rPr>
-        <w:t>Of</w:t>
-      </w:r>
-      <w:proofErr w:type="gramEnd"/>
-      <w:r>
-        <w:rPr>
-          <w:sz w:val="20"/>
-        </w:rPr>
-        <w:t xml:space="preserve"> the Box Software Installer (NOOBS) for Raspbian: </w:t>
+        <w:t xml:space="preserve">Raspberry Pi New Out Of the Box Software Installer (NOOBS) for Raspbian: </w:t>
       </w:r>
       <w:r>
         <w:rPr>
@@ -4677,19 +4126,11 @@
           <w:sz w:val="20"/>
         </w:rPr>
       </w:pPr>
-      <w:proofErr w:type="spellStart"/>
       <w:r>
         <w:rPr>
           <w:sz w:val="20"/>
         </w:rPr>
-        <w:t>PyBrain</w:t>
-      </w:r>
-      <w:proofErr w:type="spellEnd"/>
-      <w:r>
-        <w:rPr>
-          <w:sz w:val="20"/>
-        </w:rPr>
-        <w:t xml:space="preserve">, machine learning library for Python: </w:t>
+        <w:t xml:space="preserve">PyBrain, machine learning library for Python: </w:t>
       </w:r>
       <w:r>
         <w:rPr>
@@ -4764,10 +4205,7 @@
         <w:outlineLvl w:val="0"/>
       </w:pPr>
       <w:r>
-        <w:t>A</w:t>
-      </w:r>
-      <w:r>
-        <w:t>cknowledgement</w:t>
+        <w:t>Acknowledgement</w:t>
       </w:r>
     </w:p>
     <w:p>
@@ -4785,41 +4223,19 @@
         <w:rPr>
           <w:sz w:val="20"/>
         </w:rPr>
-        <w:t xml:space="preserve">We would like to thank </w:t>
-      </w:r>
-      <w:proofErr w:type="spellStart"/>
+        <w:t>We would like to thank HackPrinceton for giving us the</w:t>
+      </w:r>
       <w:r>
         <w:rPr>
           <w:sz w:val="20"/>
         </w:rPr>
-        <w:t>HackPrinceton</w:t>
-      </w:r>
-      <w:proofErr w:type="spellEnd"/>
+        <w:t xml:space="preserve"> </w:t>
+      </w:r>
       <w:r>
         <w:rPr>
           <w:sz w:val="20"/>
         </w:rPr>
-        <w:t xml:space="preserve"> for giving us the</w:t>
-      </w:r>
-      <w:r>
-        <w:rPr>
-          <w:sz w:val="20"/>
-        </w:rPr>
-        <w:t xml:space="preserve"> </w:t>
-      </w:r>
-      <w:r>
-        <w:rPr>
-          <w:sz w:val="20"/>
-        </w:rPr>
-        <w:t>resources to build, and the opportunity to present our project. We would also like to thank the 1517 Gra</w:t>
-      </w:r>
-      <w:bookmarkStart w:id="23" w:name="_GoBack"/>
-      <w:bookmarkEnd w:id="23"/>
-      <w:r>
-        <w:rPr>
-          <w:sz w:val="20"/>
-        </w:rPr>
-        <w:t>nt for providing us financial and mentorship support that has been invaluable to the continuation and development of Omega</w:t>
+        <w:t>resources to build, and the opportunity to present our project. We would also like to thank the 1517 Grant for providing us financial and mentorship support that has been invaluable to the continuation and development of Omega</w:t>
       </w:r>
       <w:r>
         <w:rPr>
@@ -4865,7 +4281,7 @@
 
 <file path=word/comments.xml><?xml version="1.0" encoding="utf-8"?>
 <w:comments xmlns:wpc="http://schemas.microsoft.com/office/word/2010/wordprocessingCanvas" xmlns:cx="http://schemas.microsoft.com/office/drawing/2014/chartex" xmlns:cx1="http://schemas.microsoft.com/office/drawing/2015/9/8/chartex" xmlns:cx2="http://schemas.microsoft.com/office/drawing/2015/10/21/chartex" xmlns:cx3="http://schemas.microsoft.com/office/drawing/2016/5/9/chartex" xmlns:cx4="http://schemas.microsoft.com/office/drawing/2016/5/10/chartex" xmlns:cx5="http://schemas.microsoft.com/office/drawing/2016/5/11/chartex" xmlns:cx6="http://schemas.microsoft.com/office/drawing/2016/5/12/chartex" xmlns:cx7="http://schemas.microsoft.com/office/drawing/2016/5/13/chartex" xmlns:cx8="http://schemas.microsoft.com/office/drawing/2016/5/14/chartex" xmlns:mc="http://schemas.openxmlformats.org/markup-compatibility/2006" xmlns:aink="http://schemas.microsoft.com/office/drawing/2016/ink" xmlns:am3d="http://schemas.microsoft.com/office/drawing/2017/model3d" xmlns:o="urn:schemas-microsoft-com:office:office" xmlns:r="http://schemas.openxmlformats.org/officeDocument/2006/relationships" xmlns:m="http://schemas.openxmlformats.org/officeDocument/2006/math" xmlns:v="urn:schemas-microsoft-com:vml" xmlns:wp14="http://schemas.microsoft.com/office/word/2010/wordprocessingDrawing" xmlns:wp="http://schemas.openxmlformats.org/drawingml/2006/wordprocessingDrawing" xmlns:w10="urn:schemas-microsoft-com:office:word" xmlns:w="http://schemas.openxmlformats.org/wordprocessingml/2006/main" xmlns:w14="http://schemas.microsoft.com/office/word/2010/wordml" xmlns:w15="http://schemas.microsoft.com/office/word/2012/wordml" xmlns:w16cid="http://schemas.microsoft.com/office/word/2016/wordml/cid" xmlns:w16se="http://schemas.microsoft.com/office/word/2015/wordml/symex" xmlns:wpg="http://schemas.microsoft.com/office/word/2010/wordprocessingGroup" xmlns:wpi="http://schemas.microsoft.com/office/word/2010/wordprocessingInk" xmlns:wne="http://schemas.microsoft.com/office/word/2006/wordml" xmlns:wps="http://schemas.microsoft.com/office/word/2010/wordprocessingShape" mc:Ignorable="w14 w15 w16se w16cid wp14">
-  <w:comment w:id="0" w:author="myou" w:date="2018-12-26T00:36:00Z" w:initials="m">
+  <w:comment w:id="0" w:author="myou" w:date="2018-12-26T00:32:00Z" w:initials="m">
     <w:p>
       <w:pPr>
         <w:pStyle w:val="CommentText"/>
@@ -4877,22 +4293,14 @@
         <w:annotationRef/>
       </w:r>
       <w:r>
-        <w:t>Do you think this space is too big</w:t>
-      </w:r>
-      <w:r>
-        <w:t xml:space="preserve">? We can instead do something like a 6 </w:t>
-      </w:r>
-      <w:proofErr w:type="spellStart"/>
-      <w:r>
-        <w:t>pt</w:t>
-      </w:r>
-      <w:proofErr w:type="spellEnd"/>
-      <w:r>
-        <w:t xml:space="preserve"> space </w:t>
+        <w:t>Is there a reason the table is green?</w:t>
+      </w:r>
+      <w:r>
+        <w:t xml:space="preserve"> Otherwise I’d prefer black to keep everything consistent</w:t>
       </w:r>
     </w:p>
   </w:comment>
-  <w:comment w:id="1" w:author="Jessica Yin" w:date="2018-12-25T09:27:00Z" w:initials="JY">
+  <w:comment w:id="1" w:author="Jessica Yin" w:date="2018-12-25T14:34:00Z" w:initials="JY">
     <w:p>
       <w:pPr>
         <w:pStyle w:val="CommentText"/>
@@ -4904,46 +4312,11 @@
         <w:annotationRef/>
       </w:r>
       <w:r>
-        <w:t>Yeah good point, made them 6pt</w:t>
+        <w:t>Lol never figured out how to change it to black, so go ahead and just copy and paste your table that you got</w:t>
       </w:r>
     </w:p>
   </w:comment>
-  <w:comment w:id="2" w:author="myou" w:date="2018-12-26T00:32:00Z" w:initials="m">
-    <w:p>
-      <w:pPr>
-        <w:pStyle w:val="CommentText"/>
-      </w:pPr>
-      <w:r>
-        <w:rPr>
-          <w:rStyle w:val="CommentReference"/>
-        </w:rPr>
-        <w:annotationRef/>
-      </w:r>
-      <w:r>
-        <w:t>Is there a reason the table is green?</w:t>
-      </w:r>
-      <w:r>
-        <w:t xml:space="preserve"> Otherwise I’d prefer black to keep everything consistent</w:t>
-      </w:r>
-    </w:p>
-  </w:comment>
-  <w:comment w:id="3" w:author="Jessica Yin" w:date="2018-12-25T14:34:00Z" w:initials="JY">
-    <w:p>
-      <w:pPr>
-        <w:pStyle w:val="CommentText"/>
-      </w:pPr>
-      <w:r>
-        <w:rPr>
-          <w:rStyle w:val="CommentReference"/>
-        </w:rPr>
-        <w:annotationRef/>
-      </w:r>
-      <w:r>
-        <w:t>Lol never figured out how to change it to black, so go ahead and just copy and paste your table that you got</w:t>
-      </w:r>
-    </w:p>
-  </w:comment>
-  <w:comment w:id="4" w:author="myou" w:date="2018-12-26T00:35:00Z" w:initials="m">
+  <w:comment w:id="2" w:author="myou" w:date="2018-12-26T00:35:00Z" w:initials="m">
     <w:p>
       <w:pPr>
         <w:pStyle w:val="CommentText"/>
@@ -4975,7 +4348,7 @@
       </w:r>
     </w:p>
   </w:comment>
-  <w:comment w:id="5" w:author="myou" w:date="2018-12-26T00:34:00Z" w:initials="m">
+  <w:comment w:id="3" w:author="myou" w:date="2018-12-26T00:34:00Z" w:initials="m">
     <w:p>
       <w:pPr>
         <w:pStyle w:val="CommentText"/>
@@ -4987,16 +4360,11 @@
         <w:annotationRef/>
       </w:r>
       <w:r>
-        <w:t xml:space="preserve">Is it weird that this table and the previous are different </w:t>
-      </w:r>
-      <w:proofErr w:type="gramStart"/>
-      <w:r>
-        <w:t>widths</w:t>
-      </w:r>
-      <w:proofErr w:type="gramEnd"/>
+        <w:t>Is it weird that this table and the previous are different widths</w:t>
+      </w:r>
     </w:p>
   </w:comment>
-  <w:comment w:id="6" w:author="Jessica Yin" w:date="2018-12-25T09:23:00Z" w:initials="JY">
+  <w:comment w:id="4" w:author="Jessica Yin" w:date="2018-12-25T09:23:00Z" w:initials="JY">
     <w:p>
       <w:pPr>
         <w:pStyle w:val="CommentText"/>
@@ -5008,19 +4376,11 @@
         <w:annotationRef/>
       </w:r>
       <w:r>
-        <w:t xml:space="preserve">Hm </w:t>
-      </w:r>
-      <w:proofErr w:type="gramStart"/>
-      <w:r>
-        <w:t>yeah</w:t>
-      </w:r>
-      <w:proofErr w:type="gramEnd"/>
-      <w:r>
-        <w:t xml:space="preserve"> I thought about that too but I’m not sure what I would add for other columns to take up space</w:t>
+        <w:t>Hm yeah I thought about that too but I’m not sure what I would add for other columns to take up space</w:t>
       </w:r>
     </w:p>
   </w:comment>
-  <w:comment w:id="7" w:author="myou" w:date="2018-12-26T00:40:00Z" w:initials="m">
+  <w:comment w:id="6" w:author="myou" w:date="2018-12-26T00:40:00Z" w:initials="m">
     <w:p>
       <w:pPr>
         <w:pStyle w:val="CommentText"/>
@@ -5036,7 +4396,7 @@
       </w:r>
     </w:p>
   </w:comment>
-  <w:comment w:id="8" w:author="Jessica Yin" w:date="2018-12-25T09:23:00Z" w:initials="JY">
+  <w:comment w:id="7" w:author="Jessica Yin" w:date="2018-12-25T09:23:00Z" w:initials="JY">
     <w:p>
       <w:pPr>
         <w:pStyle w:val="CommentText"/>
@@ -5048,19 +4408,11 @@
         <w:annotationRef/>
       </w:r>
       <w:r>
-        <w:t xml:space="preserve">Added spaces, </w:t>
-      </w:r>
-      <w:proofErr w:type="spellStart"/>
-      <w:r>
-        <w:t>lmk</w:t>
-      </w:r>
-      <w:proofErr w:type="spellEnd"/>
-      <w:r>
-        <w:t xml:space="preserve"> if should add box still</w:t>
+        <w:t>Added spaces, lmk if should add box still</w:t>
       </w:r>
     </w:p>
   </w:comment>
-  <w:comment w:id="10" w:author="myou" w:date="2018-12-26T00:42:00Z" w:initials="m">
+  <w:comment w:id="9" w:author="myou" w:date="2018-12-26T00:42:00Z" w:initials="m">
     <w:p>
       <w:pPr>
         <w:pStyle w:val="CommentText"/>
@@ -5076,7 +4428,7 @@
       </w:r>
     </w:p>
   </w:comment>
-  <w:comment w:id="11" w:author="Jessica Yin" w:date="2018-12-25T09:20:00Z" w:initials="JY">
+  <w:comment w:id="10" w:author="Jessica Yin" w:date="2018-12-25T09:20:00Z" w:initials="JY">
     <w:p>
       <w:pPr>
         <w:pStyle w:val="CommentText"/>
@@ -5088,19 +4440,11 @@
         <w:annotationRef/>
       </w:r>
       <w:r>
-        <w:t>Added spaces…</w:t>
-      </w:r>
-      <w:proofErr w:type="spellStart"/>
-      <w:r>
-        <w:t>lmk</w:t>
-      </w:r>
-      <w:proofErr w:type="spellEnd"/>
-      <w:r>
-        <w:t xml:space="preserve"> if we should still go with a box though</w:t>
+        <w:t>Added spaces…lmk if we should still go with a box though</w:t>
       </w:r>
     </w:p>
   </w:comment>
-  <w:comment w:id="12" w:author="myou" w:date="2018-12-26T00:45:00Z" w:initials="m">
+  <w:comment w:id="11" w:author="myou" w:date="2018-12-26T00:45:00Z" w:initials="m">
     <w:p>
       <w:pPr>
         <w:pStyle w:val="CommentText"/>
@@ -5112,19 +4456,11 @@
         <w:annotationRef/>
       </w:r>
       <w:r>
-        <w:t xml:space="preserve">This area is overall just </w:t>
-      </w:r>
-      <w:proofErr w:type="gramStart"/>
-      <w:r>
-        <w:t>really crammed</w:t>
-      </w:r>
-      <w:proofErr w:type="gramEnd"/>
-      <w:r>
-        <w:t xml:space="preserve"> and hard to read…maybe more boxes? More spacing? </w:t>
+        <w:t xml:space="preserve">This area is overall just really crammed and hard to read…maybe more boxes? More spacing? </w:t>
       </w:r>
     </w:p>
   </w:comment>
-  <w:comment w:id="13" w:author="Jessica Yin" w:date="2018-12-25T09:18:00Z" w:initials="JY">
+  <w:comment w:id="12" w:author="Jessica Yin" w:date="2018-12-25T09:18:00Z" w:initials="JY">
     <w:p>
       <w:pPr>
         <w:pStyle w:val="CommentText"/>
@@ -5136,23 +4472,23 @@
         <w:annotationRef/>
       </w:r>
       <w:r>
-        <w:t xml:space="preserve">How does it look with more spacing? They seem </w:t>
-      </w:r>
-      <w:proofErr w:type="gramStart"/>
-      <w:r>
-        <w:t>really strict</w:t>
-      </w:r>
-      <w:proofErr w:type="gramEnd"/>
-      <w:r>
-        <w:t xml:space="preserve"> on formatting so just trying to stay as closely to that as possible. If it doesn’t look better though, then </w:t>
-      </w:r>
-      <w:proofErr w:type="gramStart"/>
-      <w:r>
-        <w:t>yeah</w:t>
-      </w:r>
-      <w:proofErr w:type="gramEnd"/>
-      <w:r>
-        <w:t xml:space="preserve"> we should add boxes</w:t>
+        <w:t>How does it look with more spacing? They seem really strict on formatting so just trying to stay as closely to that as possible. If it doesn’t look better though, then yeah we should add boxes</w:t>
+      </w:r>
+    </w:p>
+  </w:comment>
+  <w:comment w:id="14" w:author="myou" w:date="2018-12-26T00:43:00Z" w:initials="m">
+    <w:p>
+      <w:pPr>
+        <w:pStyle w:val="CommentText"/>
+      </w:pPr>
+      <w:r>
+        <w:rPr>
+          <w:rStyle w:val="CommentReference"/>
+        </w:rPr>
+        <w:annotationRef/>
+      </w:r>
+      <w:r>
+        <w:t>Are the references supposed to  be formatted this weirdly</w:t>
       </w:r>
     </w:p>
   </w:comment>
@@ -5168,19 +4504,19 @@
         <w:annotationRef/>
       </w:r>
       <w:r>
-        <w:t xml:space="preserve">Are the references supposed </w:t>
-      </w:r>
-      <w:proofErr w:type="gramStart"/>
-      <w:r>
-        <w:t>to  be</w:t>
-      </w:r>
-      <w:proofErr w:type="gramEnd"/>
-      <w:r>
-        <w:t xml:space="preserve"> formatted this weirdly</w:t>
+        <w:t>Also needs to be in alphabetical order</w:t>
+      </w:r>
+    </w:p>
+    <w:p>
+      <w:pPr>
+        <w:pStyle w:val="CommentText"/>
+      </w:pPr>
+      <w:r>
+        <w:t>And we need to choose a standard format</w:t>
       </w:r>
     </w:p>
   </w:comment>
-  <w:comment w:id="16" w:author="myou" w:date="2018-12-26T00:43:00Z" w:initials="m">
+  <w:comment w:id="16" w:author="Jessica Yin" w:date="2018-12-25T09:19:00Z" w:initials="JY">
     <w:p>
       <w:pPr>
         <w:pStyle w:val="CommentText"/>
@@ -5192,19 +4528,27 @@
         <w:annotationRef/>
       </w:r>
       <w:r>
-        <w:t>Also needs to be in alphabetical order</w:t>
-      </w:r>
-    </w:p>
+        <w:t>Yeah sorry, something is like super weird about the two column thing towards the end and I can try to fix it when we redo the references</w:t>
+      </w:r>
+    </w:p>
+  </w:comment>
+  <w:comment w:id="18" w:author="myou" w:date="2018-12-26T00:38:00Z" w:initials="m">
     <w:p>
       <w:pPr>
         <w:pStyle w:val="CommentText"/>
       </w:pPr>
       <w:r>
-        <w:t>And we need to choose a standard format</w:t>
+        <w:rPr>
+          <w:rStyle w:val="CommentReference"/>
+        </w:rPr>
+        <w:annotationRef/>
+      </w:r>
+      <w:r>
+        <w:t>Do we need to hyperlink all these links?</w:t>
       </w:r>
     </w:p>
   </w:comment>
-  <w:comment w:id="17" w:author="Jessica Yin" w:date="2018-12-25T09:19:00Z" w:initials="JY">
+  <w:comment w:id="19" w:author="Jessica Yin" w:date="2018-12-25T09:15:00Z" w:initials="JY">
     <w:p>
       <w:pPr>
         <w:pStyle w:val="CommentText"/>
@@ -5216,19 +4560,11 @@
         <w:annotationRef/>
       </w:r>
       <w:r>
-        <w:t xml:space="preserve">Yeah sorry, something is like super weird about the </w:t>
-      </w:r>
-      <w:proofErr w:type="gramStart"/>
-      <w:r>
-        <w:t>two column</w:t>
-      </w:r>
-      <w:proofErr w:type="gramEnd"/>
-      <w:r>
-        <w:t xml:space="preserve"> thing towards the end and I can try to fix it when we redo the references</w:t>
+        <w:t>Nah, hyperlinks aren’t allowed in the paper according to the template instructions</w:t>
       </w:r>
     </w:p>
   </w:comment>
-  <w:comment w:id="19" w:author="myou" w:date="2018-12-26T00:38:00Z" w:initials="m">
+  <w:comment w:id="20" w:author="myou" w:date="2018-12-26T00:47:00Z" w:initials="m">
     <w:p>
       <w:pPr>
         <w:pStyle w:val="CommentText"/>
@@ -5240,43 +4576,11 @@
         <w:annotationRef/>
       </w:r>
       <w:r>
-        <w:t>Do we need to hyperlink all these links?</w:t>
+        <w:t>Are we making this public?</w:t>
       </w:r>
     </w:p>
   </w:comment>
-  <w:comment w:id="20" w:author="Jessica Yin" w:date="2018-12-25T09:15:00Z" w:initials="JY">
-    <w:p>
-      <w:pPr>
-        <w:pStyle w:val="CommentText"/>
-      </w:pPr>
-      <w:r>
-        <w:rPr>
-          <w:rStyle w:val="CommentReference"/>
-        </w:rPr>
-        <w:annotationRef/>
-      </w:r>
-      <w:r>
-        <w:t>Nah, hyperlinks aren’t allowed in the paper according to the template instructions</w:t>
-      </w:r>
-    </w:p>
-  </w:comment>
-  <w:comment w:id="21" w:author="myou" w:date="2018-12-26T00:47:00Z" w:initials="m">
-    <w:p>
-      <w:pPr>
-        <w:pStyle w:val="CommentText"/>
-      </w:pPr>
-      <w:r>
-        <w:rPr>
-          <w:rStyle w:val="CommentReference"/>
-        </w:rPr>
-        <w:annotationRef/>
-      </w:r>
-      <w:r>
-        <w:t>Are we making this public?</w:t>
-      </w:r>
-    </w:p>
-  </w:comment>
-  <w:comment w:id="22" w:author="Jessica Yin" w:date="2018-12-25T09:16:00Z" w:initials="JY">
+  <w:comment w:id="21" w:author="Jessica Yin" w:date="2018-12-25T09:16:00Z" w:initials="JY">
     <w:p>
       <w:pPr>
         <w:pStyle w:val="CommentText"/>
@@ -5297,10 +4601,8 @@
 
 <file path=word/commentsExtended.xml><?xml version="1.0" encoding="utf-8"?>
 <w15:commentsEx xmlns:wpc="http://schemas.microsoft.com/office/word/2010/wordprocessingCanvas" xmlns:cx="http://schemas.microsoft.com/office/drawing/2014/chartex" xmlns:cx1="http://schemas.microsoft.com/office/drawing/2015/9/8/chartex" xmlns:cx2="http://schemas.microsoft.com/office/drawing/2015/10/21/chartex" xmlns:cx3="http://schemas.microsoft.com/office/drawing/2016/5/9/chartex" xmlns:cx4="http://schemas.microsoft.com/office/drawing/2016/5/10/chartex" xmlns:cx5="http://schemas.microsoft.com/office/drawing/2016/5/11/chartex" xmlns:cx6="http://schemas.microsoft.com/office/drawing/2016/5/12/chartex" xmlns:cx7="http://schemas.microsoft.com/office/drawing/2016/5/13/chartex" xmlns:cx8="http://schemas.microsoft.com/office/drawing/2016/5/14/chartex" xmlns:mc="http://schemas.openxmlformats.org/markup-compatibility/2006" xmlns:aink="http://schemas.microsoft.com/office/drawing/2016/ink" xmlns:am3d="http://schemas.microsoft.com/office/drawing/2017/model3d" xmlns:o="urn:schemas-microsoft-com:office:office" xmlns:r="http://schemas.openxmlformats.org/officeDocument/2006/relationships" xmlns:m="http://schemas.openxmlformats.org/officeDocument/2006/math" xmlns:v="urn:schemas-microsoft-com:vml" xmlns:wp14="http://schemas.microsoft.com/office/word/2010/wordprocessingDrawing" xmlns:wp="http://schemas.openxmlformats.org/drawingml/2006/wordprocessingDrawing" xmlns:w10="urn:schemas-microsoft-com:office:word" xmlns:w="http://schemas.openxmlformats.org/wordprocessingml/2006/main" xmlns:w14="http://schemas.microsoft.com/office/word/2010/wordml" xmlns:w15="http://schemas.microsoft.com/office/word/2012/wordml" xmlns:w16cid="http://schemas.microsoft.com/office/word/2016/wordml/cid" xmlns:w16se="http://schemas.microsoft.com/office/word/2015/wordml/symex" xmlns:wpg="http://schemas.microsoft.com/office/word/2010/wordprocessingGroup" xmlns:wpi="http://schemas.microsoft.com/office/word/2010/wordprocessingInk" xmlns:wne="http://schemas.microsoft.com/office/word/2006/wordml" xmlns:wps="http://schemas.microsoft.com/office/word/2010/wordprocessingShape" mc:Ignorable="w14 w15 w16se w16cid wp14">
-  <w15:commentEx w15:paraId="02148FC7" w15:done="0"/>
-  <w15:commentEx w15:paraId="72C78BF6" w15:paraIdParent="02148FC7" w15:done="0"/>
-  <w15:commentEx w15:paraId="6758236D" w15:done="0"/>
-  <w15:commentEx w15:paraId="19E6FCB5" w15:paraIdParent="6758236D" w15:done="0"/>
+  <w15:commentEx w15:paraId="6758236D" w15:done="1"/>
+  <w15:commentEx w15:paraId="19E6FCB5" w15:paraIdParent="6758236D" w15:done="1"/>
   <w15:commentEx w15:paraId="202BC0CA" w15:done="1"/>
   <w15:commentEx w15:paraId="498FBD5B" w15:done="0"/>
   <w15:commentEx w15:paraId="14E496A3" w15:paraIdParent="498FBD5B" w15:done="0"/>
@@ -5322,8 +4624,6 @@
 
 <file path=word/commentsIds.xml><?xml version="1.0" encoding="utf-8"?>
 <w16cid:commentsIds xmlns:wpc="http://schemas.microsoft.com/office/word/2010/wordprocessingCanvas" xmlns:cx="http://schemas.microsoft.com/office/drawing/2014/chartex" xmlns:cx1="http://schemas.microsoft.com/office/drawing/2015/9/8/chartex" xmlns:cx2="http://schemas.microsoft.com/office/drawing/2015/10/21/chartex" xmlns:cx3="http://schemas.microsoft.com/office/drawing/2016/5/9/chartex" xmlns:cx4="http://schemas.microsoft.com/office/drawing/2016/5/10/chartex" xmlns:cx5="http://schemas.microsoft.com/office/drawing/2016/5/11/chartex" xmlns:cx6="http://schemas.microsoft.com/office/drawing/2016/5/12/chartex" xmlns:cx7="http://schemas.microsoft.com/office/drawing/2016/5/13/chartex" xmlns:cx8="http://schemas.microsoft.com/office/drawing/2016/5/14/chartex" xmlns:mc="http://schemas.openxmlformats.org/markup-compatibility/2006" xmlns:aink="http://schemas.microsoft.com/office/drawing/2016/ink" xmlns:am3d="http://schemas.microsoft.com/office/drawing/2017/model3d" xmlns:o="urn:schemas-microsoft-com:office:office" xmlns:r="http://schemas.openxmlformats.org/officeDocument/2006/relationships" xmlns:m="http://schemas.openxmlformats.org/officeDocument/2006/math" xmlns:v="urn:schemas-microsoft-com:vml" xmlns:wp14="http://schemas.microsoft.com/office/word/2010/wordprocessingDrawing" xmlns:wp="http://schemas.openxmlformats.org/drawingml/2006/wordprocessingDrawing" xmlns:w10="urn:schemas-microsoft-com:office:word" xmlns:w="http://schemas.openxmlformats.org/wordprocessingml/2006/main" xmlns:w14="http://schemas.microsoft.com/office/word/2010/wordml" xmlns:w15="http://schemas.microsoft.com/office/word/2012/wordml" xmlns:w16cid="http://schemas.microsoft.com/office/word/2016/wordml/cid" xmlns:w16se="http://schemas.microsoft.com/office/word/2015/wordml/symex" xmlns:wpg="http://schemas.microsoft.com/office/word/2010/wordprocessingGroup" xmlns:wpi="http://schemas.microsoft.com/office/word/2010/wordprocessingInk" xmlns:wne="http://schemas.microsoft.com/office/word/2006/wordml" xmlns:wps="http://schemas.microsoft.com/office/word/2010/wordprocessingShape" mc:Ignorable="w14 w15 w16se w16cid wp14">
-  <w16cid:commentId w16cid:paraId="02148FC7" w16cid:durableId="1FCC6F18"/>
-  <w16cid:commentId w16cid:paraId="72C78BF6" w16cid:durableId="1FCC7688"/>
   <w16cid:commentId w16cid:paraId="6758236D" w16cid:durableId="1FCD4AB2"/>
   <w16cid:commentId w16cid:paraId="19E6FCB5" w16cid:durableId="1FCCBE6A"/>
   <w16cid:commentId w16cid:paraId="202BC0CA" w16cid:durableId="1FCD4B48"/>
@@ -9308,6 +8608,7 @@
   <w:style w:type="character" w:default="1" w:styleId="DefaultParagraphFont">
     <w:name w:val="Default Paragraph Font"/>
     <w:uiPriority w:val="1"/>
+    <w:semiHidden/>
     <w:unhideWhenUsed/>
   </w:style>
   <w:style w:type="table" w:default="1" w:styleId="TableNormal">

</xml_diff>

<commit_message>
changed figures, fits on 4 pgs
moved text instructions to paper text
shortened acknowledgements
updated references from figures
</commit_message>
<xml_diff>
--- a/paper/omega3_ieee_isec.docx
+++ b/paper/omega3_ieee_isec.docx
@@ -31,6 +31,9 @@
     <w:p>
       <w:pPr>
         <w:pStyle w:val="Author"/>
+        <w:rPr>
+          <w:sz w:val="12"/>
+        </w:rPr>
       </w:pPr>
     </w:p>
     <w:p>
@@ -54,9 +57,11 @@
       <w:r>
         <w:t xml:space="preserve"> </w:t>
       </w:r>
+      <w:proofErr w:type="spellStart"/>
       <w:r>
         <w:t>myou</w:t>
       </w:r>
+      <w:proofErr w:type="spellEnd"/>
       <w:r>
         <w:t xml:space="preserve">, </w:t>
       </w:r>
@@ -74,7 +79,7 @@
       <w:pPr>
         <w:pStyle w:val="Author"/>
         <w:rPr>
-          <w:sz w:val="16"/>
+          <w:sz w:val="12"/>
           <w:szCs w:val="16"/>
         </w:rPr>
       </w:pPr>
@@ -155,20 +160,17 @@
           <w:sz w:val="20"/>
         </w:rPr>
       </w:pPr>
-    </w:p>
-    <w:p>
-      <w:pPr>
-        <w:pStyle w:val="FigureHeading"/>
-        <w:outlineLvl w:val="0"/>
+      <w:r>
         <w:rPr>
           <w:sz w:val="20"/>
         </w:rPr>
-      </w:pPr>
+        <w:t xml:space="preserve">Figure </w:t>
+      </w:r>
       <w:r>
         <w:rPr>
           <w:sz w:val="20"/>
         </w:rPr>
-        <w:t>Figure I</w:t>
+        <w:t>1</w:t>
       </w:r>
     </w:p>
     <w:p>
@@ -193,12 +195,16 @@
     </w:p>
     <w:p>
       <w:pPr>
+        <w:pStyle w:val="FigureCaptions"/>
+        <w:rPr>
+          <w:sz w:val="12"/>
+        </w:rPr>
+      </w:pPr>
+    </w:p>
+    <w:p>
+      <w:pPr>
         <w:pStyle w:val="BodyText"/>
-      </w:pPr>
-    </w:p>
-    <w:p>
-      <w:pPr>
-        <w:pStyle w:val="BodyText"/>
+        <w:ind w:firstLine="0"/>
         <w:sectPr>
           <w:endnotePr>
             <w:numFmt w:val="decimal"/>
@@ -302,7 +308,15 @@
         <w:t xml:space="preserve">3 </w:t>
       </w:r>
       <w:r>
-        <w:t xml:space="preserve">aims to open up the black-box of neural networks by visually representing how hidden layers behave during training in live-time. </w:t>
+        <w:t xml:space="preserve">aims to </w:t>
+      </w:r>
+      <w:proofErr w:type="gramStart"/>
+      <w:r>
+        <w:t>open up</w:t>
+      </w:r>
+      <w:proofErr w:type="gramEnd"/>
+      <w:r>
+        <w:t xml:space="preserve"> the black-box of neural networks by visually representing how hidden layers behave during training in live-time. </w:t>
       </w:r>
       <w:r>
         <w:t>In addition, b</w:t>
@@ -631,7 +645,15 @@
         <w:t xml:space="preserve"> toys have become available in the past decade with the goal of taking abstract concepts from programming and making them more accessible by lowering the threshold of previous background knowledge required to receive an educational experience. </w:t>
       </w:r>
       <w:r>
-        <w:t>Toys such as the Fisher-Price Think &amp; Learn Code-a-Pillar, littleBits, and Lego Boost are marketed towards preschool and elementary school aged children and rely on hands-on and modular features to be engaging and effective [</w:t>
+        <w:t xml:space="preserve">Toys such as the Fisher-Price Think &amp; Learn Code-a-Pillar, </w:t>
+      </w:r>
+      <w:proofErr w:type="spellStart"/>
+      <w:r>
+        <w:t>littleBits</w:t>
+      </w:r>
+      <w:proofErr w:type="spellEnd"/>
+      <w:r>
+        <w:t>, and Lego Boost are marketed towards preschool and elementary school aged children and rely on hands-on and modular features to be engaging and effective [</w:t>
       </w:r>
       <w:r>
         <w:t>12</w:t>
@@ -753,29 +775,43 @@
         <w:t xml:space="preserve">the </w:t>
       </w:r>
       <w:r>
-        <w:t xml:space="preserve">code, a few sample runs demonstrating </w:t>
-      </w:r>
+        <w:t>code, a few sample runs demonstrating features of Omega</w:t>
+      </w:r>
+      <w:r>
+        <w:rPr>
+          <w:vertAlign w:val="superscript"/>
+        </w:rPr>
+        <w:t>3</w:t>
+      </w:r>
+      <w:r>
+        <w:t>, and finally, a method for evaluating its effectiveness.</w:t>
+      </w:r>
+    </w:p>
+    <w:p>
+      <w:pPr>
+        <w:jc w:val="both"/>
+      </w:pPr>
+    </w:p>
+    <w:p>
+      <w:pPr>
+        <w:pStyle w:val="SectionHeading"/>
+        <w:rPr>
+          <w:b w:val="0"/>
+          <w:smallCaps w:val="0"/>
+          <w:lang w:eastAsia="pt-BR"/>
+        </w:rPr>
+      </w:pPr>
+    </w:p>
+    <w:p>
+      <w:pPr>
+        <w:pStyle w:val="SectionHeading"/>
+      </w:pPr>
       <w:r>
         <w:lastRenderedPageBreak/>
-        <w:t>features of Omega</w:t>
-      </w:r>
-      <w:r>
-        <w:rPr>
-          <w:vertAlign w:val="superscript"/>
-        </w:rPr>
-        <w:t>3</w:t>
-      </w:r>
-      <w:r>
-        <w:t>, and finally, a method for evaluating its effectiveness.</w:t>
-      </w:r>
-    </w:p>
-    <w:p>
-      <w:pPr>
-        <w:pStyle w:val="SectionHeading"/>
-      </w:pPr>
-      <w:r>
         <w:t>Fabrication</w:t>
       </w:r>
+      <w:bookmarkStart w:id="0" w:name="_GoBack"/>
+      <w:bookmarkEnd w:id="0"/>
     </w:p>
     <w:p>
       <w:pPr>
@@ -1061,9 +1097,11 @@
             <w:pPr>
               <w:pStyle w:val="Tabletext"/>
             </w:pPr>
+            <w:proofErr w:type="spellStart"/>
             <w:r>
               <w:t>Elegoo</w:t>
             </w:r>
+            <w:proofErr w:type="spellEnd"/>
             <w:r>
               <w:t xml:space="preserve"> Mega 2560</w:t>
             </w:r>
@@ -1568,6 +1606,59 @@
     <w:p>
       <w:pPr>
         <w:pStyle w:val="BodyText"/>
+        <w:ind w:left="360" w:firstLine="0"/>
+      </w:pPr>
+      <w:r>
+        <w:t xml:space="preserve">1. Laser cut the acrylic components with patterns provided in Appendix B. </w:t>
+      </w:r>
+    </w:p>
+    <w:p>
+      <w:pPr>
+        <w:pStyle w:val="BodyText"/>
+        <w:ind w:left="360" w:firstLine="0"/>
+      </w:pPr>
+      <w:r>
+        <w:t>2. Cut protoboard to size and solder socket pins to protoboard in configuration shown in Fig. 2A.</w:t>
+      </w:r>
+    </w:p>
+    <w:p>
+      <w:pPr>
+        <w:pStyle w:val="BodyText"/>
+        <w:ind w:left="360" w:firstLine="0"/>
+      </w:pPr>
+      <w:r>
+        <w:t xml:space="preserve">3. Wire LED matrix to socket pins and protoboard according to Fig. 2B. The completed step is show in Fig. 2C. </w:t>
+      </w:r>
+    </w:p>
+    <w:p>
+      <w:pPr>
+        <w:pStyle w:val="BodyText"/>
+        <w:ind w:left="360" w:firstLine="0"/>
+      </w:pPr>
+      <w:r>
+        <w:t xml:space="preserve">4. Apply adhesive and press together the acrylic components, protoboard, and LED matrix to complete the assembly of the neuron block. An exploded view is </w:t>
+      </w:r>
+      <w:r>
+        <w:t>provided in Fig. 2D (wires not shown) [1</w:t>
+      </w:r>
+      <w:r>
+        <w:t>3</w:t>
+      </w:r>
+      <w:r>
+        <w:t>]. Fig. 2E shows the completed neuron blocks.</w:t>
+      </w:r>
+    </w:p>
+    <w:p>
+      <w:pPr>
+        <w:pStyle w:val="BodyText"/>
+        <w:rPr>
+          <w:sz w:val="12"/>
+        </w:rPr>
+      </w:pPr>
+    </w:p>
+    <w:p>
+      <w:pPr>
+        <w:pStyle w:val="BodyText"/>
         <w:ind w:firstLine="0"/>
       </w:pPr>
       <w:r>
@@ -1575,10 +1666,10 @@
           <w:noProof/>
         </w:rPr>
         <w:drawing>
-          <wp:inline distT="0" distB="0" distL="0" distR="0" wp14:anchorId="73862AF7" wp14:editId="05C082B7">
-            <wp:extent cx="3108960" cy="2747010"/>
+          <wp:inline distT="0" distB="0" distL="0" distR="0" wp14:anchorId="4BD5E3F6" wp14:editId="5D410E81">
+            <wp:extent cx="3076575" cy="1642802"/>
             <wp:effectExtent l="0" t="0" r="0" b="0"/>
-            <wp:docPr id="4" name="Picture 4"/>
+            <wp:docPr id="5" name="Picture 5"/>
             <wp:cNvGraphicFramePr>
               <a:graphicFrameLocks xmlns:a="http://schemas.openxmlformats.org/drawingml/2006/main" noChangeAspect="1"/>
             </wp:cNvGraphicFramePr>
@@ -1586,10 +1677,10 @@
               <a:graphicData uri="http://schemas.openxmlformats.org/drawingml/2006/picture">
                 <pic:pic xmlns:pic="http://schemas.openxmlformats.org/drawingml/2006/picture">
                   <pic:nvPicPr>
-                    <pic:cNvPr id="4" name="group1.png"/>
+                    <pic:cNvPr id="5" name="fig2v6.png"/>
                     <pic:cNvPicPr/>
                   </pic:nvPicPr>
-                  <pic:blipFill>
+                  <pic:blipFill rotWithShape="1">
                     <a:blip r:embed="rId8" cstate="print">
                       <a:extLst>
                         <a:ext uri="{28A0092B-C50C-407E-A947-70E740481C1C}">
@@ -1597,252 +1688,13 @@
                         </a:ext>
                       </a:extLst>
                     </a:blip>
-                    <a:stretch>
-                      <a:fillRect/>
-                    </a:stretch>
-                  </pic:blipFill>
-                  <pic:spPr>
-                    <a:xfrm>
-                      <a:off x="0" y="0"/>
-                      <a:ext cx="3108960" cy="2747010"/>
-                    </a:xfrm>
-                    <a:prstGeom prst="rect">
-                      <a:avLst/>
-                    </a:prstGeom>
-                  </pic:spPr>
-                </pic:pic>
-              </a:graphicData>
-            </a:graphic>
-          </wp:inline>
-        </w:drawing>
-      </w:r>
-    </w:p>
-    <w:p>
-      <w:pPr>
-        <w:pStyle w:val="FigureHeading"/>
-        <w:outlineLvl w:val="0"/>
-        <w:rPr>
-          <w:sz w:val="20"/>
-        </w:rPr>
-      </w:pPr>
-      <w:r>
-        <w:rPr>
-          <w:sz w:val="20"/>
-        </w:rPr>
-        <w:t>Figure 2</w:t>
-      </w:r>
-    </w:p>
-    <w:p>
-      <w:pPr>
-        <w:pStyle w:val="FigureCaptions"/>
-      </w:pPr>
-      <w:r>
-        <w:t>Illustrated step-by-step fabrication process of neuron blocks.</w:t>
-      </w:r>
-    </w:p>
-    <w:p>
-      <w:pPr>
-        <w:pStyle w:val="BodyText"/>
-        <w:ind w:firstLine="0"/>
-        <w:rPr>
-          <w:sz w:val="12"/>
-        </w:rPr>
-      </w:pPr>
-    </w:p>
-    <w:p>
-      <w:pPr>
-        <w:pStyle w:val="BodyText"/>
-        <w:ind w:firstLine="0"/>
-        <w:rPr>
-          <w:i/>
-        </w:rPr>
-      </w:pPr>
-      <w:r>
-        <w:rPr>
-          <w:i/>
-        </w:rPr>
-        <w:t>III. Step-by-Step Fabrication Process of Base</w:t>
-      </w:r>
-    </w:p>
-    <w:p>
-      <w:pPr>
-        <w:pStyle w:val="BodyText"/>
-        <w:ind w:firstLine="0"/>
-        <w:rPr>
-          <w:i/>
-          <w:sz w:val="12"/>
-        </w:rPr>
-      </w:pPr>
-    </w:p>
-    <w:p>
-      <w:pPr>
-        <w:pStyle w:val="BodyText"/>
-        <w:spacing w:after="120"/>
-        <w:ind w:firstLine="0"/>
-      </w:pPr>
-      <w:r>
-        <w:rPr>
-          <w:i/>
-        </w:rPr>
-        <w:t xml:space="preserve">       </w:t>
-      </w:r>
-      <w:r>
-        <w:t>The base hosts</w:t>
-      </w:r>
-      <w:r>
-        <w:t xml:space="preserve"> landing pads and socket pins that allow the neuron blocks to be connected to</w:t>
-      </w:r>
-      <w:r>
-        <w:t xml:space="preserve"> the </w:t>
-      </w:r>
-      <w:r>
-        <w:t xml:space="preserve">microcontroller </w:t>
-      </w:r>
-      <w:r>
-        <w:t xml:space="preserve">and the Raspberry Pi. An LED strip was glued around the perimeter of the inside of the base, purely for decoration, and thus is optional. </w:t>
-      </w:r>
-      <w:r>
-        <w:t xml:space="preserve">The base consists of: </w:t>
-      </w:r>
-    </w:p>
-    <w:p>
-      <w:pPr>
-        <w:pStyle w:val="BodyText"/>
-        <w:numPr>
-          <w:ilvl w:val="0"/>
-          <w:numId w:val="19"/>
-        </w:numPr>
-      </w:pPr>
-      <w:r>
-        <w:t>An acrylic enclosure</w:t>
-      </w:r>
-    </w:p>
-    <w:p>
-      <w:pPr>
-        <w:pStyle w:val="BodyText"/>
-        <w:numPr>
-          <w:ilvl w:val="0"/>
-          <w:numId w:val="19"/>
-        </w:numPr>
-      </w:pPr>
-      <w:r>
-        <w:t>Protoboards (6)</w:t>
-      </w:r>
-    </w:p>
-    <w:p>
-      <w:pPr>
-        <w:pStyle w:val="BodyText"/>
-        <w:numPr>
-          <w:ilvl w:val="0"/>
-          <w:numId w:val="19"/>
-        </w:numPr>
-      </w:pPr>
-      <w:r>
-        <w:t>Pogo</w:t>
-      </w:r>
-      <w:r>
-        <w:t xml:space="preserve"> pins (42)</w:t>
-      </w:r>
-    </w:p>
-    <w:p>
-      <w:pPr>
-        <w:pStyle w:val="BodyText"/>
-        <w:numPr>
-          <w:ilvl w:val="0"/>
-          <w:numId w:val="19"/>
-        </w:numPr>
-      </w:pPr>
-      <w:r>
-        <w:t>Microcontroller</w:t>
-      </w:r>
-    </w:p>
-    <w:p>
-      <w:pPr>
-        <w:pStyle w:val="BodyText"/>
-        <w:numPr>
-          <w:ilvl w:val="0"/>
-          <w:numId w:val="19"/>
-        </w:numPr>
-      </w:pPr>
-      <w:r>
-        <w:t>Raspberry Pi</w:t>
-      </w:r>
-    </w:p>
-    <w:p>
-      <w:pPr>
-        <w:pStyle w:val="BodyText"/>
-        <w:numPr>
-          <w:ilvl w:val="0"/>
-          <w:numId w:val="19"/>
-        </w:numPr>
-        <w:spacing w:after="120"/>
-      </w:pPr>
-      <w:r>
-        <w:t>LED strip &amp; IRF644 MOSFETs (optional)</w:t>
-      </w:r>
-    </w:p>
-    <w:p>
-      <w:pPr>
-        <w:pStyle w:val="BodyText"/>
-        <w:ind w:firstLine="0"/>
-      </w:pPr>
-      <w:r>
-        <w:t xml:space="preserve">       The assembly process for the base is illustrated in Figure </w:t>
-      </w:r>
-      <w:r>
-        <w:t>3</w:t>
-      </w:r>
-      <w:r>
-        <w:t>. Source files for laser-cut p</w:t>
-      </w:r>
-      <w:r>
-        <w:t>arts can be found in Appendix B</w:t>
-      </w:r>
-      <w:r>
-        <w:t xml:space="preserve">. </w:t>
-      </w:r>
-    </w:p>
-    <w:p>
-      <w:pPr>
-        <w:pStyle w:val="BodyText"/>
-        <w:ind w:firstLine="0"/>
-        <w:jc w:val="center"/>
-      </w:pPr>
-      <w:r>
-        <w:rPr>
-          <w:noProof/>
-        </w:rPr>
-        <w:lastRenderedPageBreak/>
-        <w:drawing>
-          <wp:inline distT="0" distB="0" distL="0" distR="0" wp14:anchorId="2091D75F" wp14:editId="69523378">
-            <wp:extent cx="3108960" cy="5072063"/>
-            <wp:effectExtent l="0" t="0" r="0" b="0"/>
-            <wp:docPr id="1" name="Picture 1"/>
-            <wp:cNvGraphicFramePr>
-              <a:graphicFrameLocks xmlns:a="http://schemas.openxmlformats.org/drawingml/2006/main" noChangeAspect="1"/>
-            </wp:cNvGraphicFramePr>
-            <a:graphic xmlns:a="http://schemas.openxmlformats.org/drawingml/2006/main">
-              <a:graphicData uri="http://schemas.openxmlformats.org/drawingml/2006/picture">
-                <pic:pic xmlns:pic="http://schemas.openxmlformats.org/drawingml/2006/picture">
-                  <pic:nvPicPr>
-                    <pic:cNvPr id="1" name="fig3v4.png"/>
-                    <pic:cNvPicPr/>
-                  </pic:nvPicPr>
-                  <pic:blipFill rotWithShape="1">
-                    <a:blip r:embed="rId9" cstate="print">
-                      <a:extLst>
-                        <a:ext uri="{28A0092B-C50C-407E-A947-70E740481C1C}">
-                          <a14:useLocalDpi xmlns:a14="http://schemas.microsoft.com/office/drawing/2010/main" val="0"/>
-                        </a:ext>
-                      </a:extLst>
-                    </a:blip>
-                    <a:srcRect b="3730"/>
+                    <a:srcRect l="1092" t="2591" r="1"/>
                     <a:stretch/>
                   </pic:blipFill>
                   <pic:spPr bwMode="auto">
                     <a:xfrm>
                       <a:off x="0" y="0"/>
-                      <a:ext cx="3108960" cy="5072063"/>
+                      <a:ext cx="3092936" cy="1651538"/>
                     </a:xfrm>
                     <a:prstGeom prst="rect">
                       <a:avLst/>
@@ -1875,6 +1727,335 @@
         <w:rPr>
           <w:sz w:val="20"/>
         </w:rPr>
+        <w:t>Figure 2</w:t>
+      </w:r>
+    </w:p>
+    <w:p>
+      <w:pPr>
+        <w:pStyle w:val="FigureCaptions"/>
+      </w:pPr>
+      <w:r>
+        <w:t>Illustrated step-by-step fabrication process of neuron blocks.</w:t>
+      </w:r>
+    </w:p>
+    <w:p>
+      <w:pPr>
+        <w:pStyle w:val="BodyText"/>
+        <w:ind w:firstLine="0"/>
+        <w:rPr>
+          <w:sz w:val="12"/>
+        </w:rPr>
+      </w:pPr>
+    </w:p>
+    <w:p>
+      <w:pPr>
+        <w:pStyle w:val="BodyText"/>
+        <w:ind w:firstLine="0"/>
+        <w:rPr>
+          <w:i/>
+        </w:rPr>
+      </w:pPr>
+      <w:r>
+        <w:rPr>
+          <w:i/>
+        </w:rPr>
+        <w:t>III. Step-by-Step Fabrication Process of Base</w:t>
+      </w:r>
+    </w:p>
+    <w:p>
+      <w:pPr>
+        <w:pStyle w:val="BodyText"/>
+        <w:ind w:firstLine="0"/>
+        <w:rPr>
+          <w:i/>
+          <w:sz w:val="12"/>
+        </w:rPr>
+      </w:pPr>
+    </w:p>
+    <w:p>
+      <w:pPr>
+        <w:pStyle w:val="BodyText"/>
+        <w:spacing w:after="120"/>
+        <w:ind w:firstLine="0"/>
+      </w:pPr>
+      <w:r>
+        <w:rPr>
+          <w:i/>
+        </w:rPr>
+        <w:t xml:space="preserve">       </w:t>
+      </w:r>
+      <w:r>
+        <w:t>The base hosts</w:t>
+      </w:r>
+      <w:r>
+        <w:t xml:space="preserve"> landing pads and socket pins that allow the neuron blocks to be connected to</w:t>
+      </w:r>
+      <w:r>
+        <w:t xml:space="preserve"> the </w:t>
+      </w:r>
+      <w:r>
+        <w:t xml:space="preserve">microcontroller </w:t>
+      </w:r>
+      <w:r>
+        <w:t xml:space="preserve">and the Raspberry Pi. An LED strip was glued around the perimeter of the inside of the base, purely for decoration, and thus is optional. </w:t>
+      </w:r>
+      <w:r>
+        <w:t xml:space="preserve">The base consists of: </w:t>
+      </w:r>
+    </w:p>
+    <w:p>
+      <w:pPr>
+        <w:pStyle w:val="BodyText"/>
+        <w:numPr>
+          <w:ilvl w:val="0"/>
+          <w:numId w:val="19"/>
+        </w:numPr>
+      </w:pPr>
+      <w:r>
+        <w:t>An acrylic enclosure</w:t>
+      </w:r>
+    </w:p>
+    <w:p>
+      <w:pPr>
+        <w:pStyle w:val="BodyText"/>
+        <w:numPr>
+          <w:ilvl w:val="0"/>
+          <w:numId w:val="19"/>
+        </w:numPr>
+      </w:pPr>
+      <w:r>
+        <w:t>Protoboards (6)</w:t>
+      </w:r>
+    </w:p>
+    <w:p>
+      <w:pPr>
+        <w:pStyle w:val="BodyText"/>
+        <w:numPr>
+          <w:ilvl w:val="0"/>
+          <w:numId w:val="19"/>
+        </w:numPr>
+      </w:pPr>
+      <w:r>
+        <w:t>Pogo</w:t>
+      </w:r>
+      <w:r>
+        <w:t xml:space="preserve"> pins (42)</w:t>
+      </w:r>
+    </w:p>
+    <w:p>
+      <w:pPr>
+        <w:pStyle w:val="BodyText"/>
+        <w:numPr>
+          <w:ilvl w:val="0"/>
+          <w:numId w:val="19"/>
+        </w:numPr>
+      </w:pPr>
+      <w:r>
+        <w:t>Microcontroller</w:t>
+      </w:r>
+    </w:p>
+    <w:p>
+      <w:pPr>
+        <w:pStyle w:val="BodyText"/>
+        <w:numPr>
+          <w:ilvl w:val="0"/>
+          <w:numId w:val="19"/>
+        </w:numPr>
+      </w:pPr>
+      <w:r>
+        <w:t>Raspberry Pi</w:t>
+      </w:r>
+    </w:p>
+    <w:p>
+      <w:pPr>
+        <w:pStyle w:val="BodyText"/>
+        <w:numPr>
+          <w:ilvl w:val="0"/>
+          <w:numId w:val="19"/>
+        </w:numPr>
+        <w:spacing w:after="120"/>
+      </w:pPr>
+      <w:r>
+        <w:t>LED strip &amp; IRF644 MOSFETs (optional)</w:t>
+      </w:r>
+    </w:p>
+    <w:p>
+      <w:pPr>
+        <w:pStyle w:val="BodyText"/>
+        <w:ind w:firstLine="0"/>
+      </w:pPr>
+      <w:r>
+        <w:t xml:space="preserve">       The assembly process for the base is illustrated in Figure </w:t>
+      </w:r>
+      <w:r>
+        <w:t>3</w:t>
+      </w:r>
+      <w:r>
+        <w:t>. Source files for laser-cut p</w:t>
+      </w:r>
+      <w:r>
+        <w:t>arts can be found in Appendix B</w:t>
+      </w:r>
+      <w:r>
+        <w:t xml:space="preserve">. </w:t>
+      </w:r>
+    </w:p>
+    <w:p>
+      <w:pPr>
+        <w:pStyle w:val="BodyText"/>
+        <w:ind w:left="360" w:firstLine="0"/>
+      </w:pPr>
+      <w:r>
+        <w:t xml:space="preserve">1. Laser cut acrylic components with patterns provided in Appendix B. </w:t>
+      </w:r>
+    </w:p>
+    <w:p>
+      <w:pPr>
+        <w:pStyle w:val="BodyText"/>
+        <w:ind w:left="360" w:firstLine="0"/>
+      </w:pPr>
+      <w:r>
+        <w:t xml:space="preserve">2. Solder pogo pins to protoboard as shown in Fig. 3A after confirming the locations of the pogo pins allow the neuron blocks’ socket pins to be inserted. </w:t>
+      </w:r>
+    </w:p>
+    <w:p>
+      <w:pPr>
+        <w:pStyle w:val="BodyText"/>
+        <w:ind w:left="360" w:firstLine="0"/>
+      </w:pPr>
+      <w:r>
+        <w:t>3. Solder a wire to one end of each pogo pin and connect the wire to the appropriate pin of the microcontroller. The completed step is shown in Fig. 3B. Fig. 3C shows how the LED matrix display and the socket pins of the neuron block fit onto the pogo pins.</w:t>
+      </w:r>
+    </w:p>
+    <w:p>
+      <w:pPr>
+        <w:pStyle w:val="BodyText"/>
+        <w:ind w:left="360" w:firstLine="0"/>
+      </w:pPr>
+      <w:r>
+        <w:t>4. Wire the microcontroller and Raspberry Pi according to Fig. 3D and Fig. 3E.</w:t>
+      </w:r>
+    </w:p>
+    <w:p>
+      <w:pPr>
+        <w:pStyle w:val="BodyText"/>
+        <w:ind w:left="360" w:firstLine="0"/>
+      </w:pPr>
+      <w:r>
+        <w:t>5. Assemble the base by applying adhesive to the acrylic components and the protoboards. Acrylic supports may be placed between the layers for additional stability if desired. Place the Raspberry Pi and microcontroller inside the base before completing the assembly. An exploded view of the assembly can be found in Fig. 3F (wires not shown) [1</w:t>
+      </w:r>
+      <w:r>
+        <w:t>4</w:t>
+      </w:r>
+      <w:r>
+        <w:t>, 1</w:t>
+      </w:r>
+      <w:r>
+        <w:t>5</w:t>
+      </w:r>
+      <w:r>
+        <w:t xml:space="preserve">]. </w:t>
+      </w:r>
+    </w:p>
+    <w:p>
+      <w:pPr>
+        <w:pStyle w:val="BodyText"/>
+      </w:pPr>
+      <w:r>
+        <w:t>6. Connect the HDMI display to the Raspberry Pi.</w:t>
+      </w:r>
+    </w:p>
+    <w:p>
+      <w:pPr>
+        <w:pStyle w:val="BodyText"/>
+        <w:ind w:left="360" w:firstLine="0"/>
+      </w:pPr>
+      <w:r>
+        <w:t xml:space="preserve">7. Adhere the LED strip to the perimeter of the base. (Optional) Fig. 3G and Fig. 3H shows the completed base after this step. </w:t>
+      </w:r>
+    </w:p>
+    <w:p>
+      <w:pPr>
+        <w:pStyle w:val="BodyText"/>
+        <w:ind w:firstLine="0"/>
+        <w:rPr>
+          <w:sz w:val="12"/>
+        </w:rPr>
+      </w:pPr>
+    </w:p>
+    <w:p>
+      <w:pPr>
+        <w:pStyle w:val="BodyText"/>
+        <w:ind w:firstLine="0"/>
+        <w:jc w:val="center"/>
+      </w:pPr>
+      <w:r>
+        <w:rPr>
+          <w:noProof/>
+        </w:rPr>
+        <w:lastRenderedPageBreak/>
+        <w:drawing>
+          <wp:inline distT="0" distB="0" distL="0" distR="0" wp14:anchorId="4CFE9E7F" wp14:editId="76341291">
+            <wp:extent cx="2985770" cy="2114089"/>
+            <wp:effectExtent l="0" t="0" r="5080" b="635"/>
+            <wp:docPr id="27" name="Picture 27"/>
+            <wp:cNvGraphicFramePr>
+              <a:graphicFrameLocks xmlns:a="http://schemas.openxmlformats.org/drawingml/2006/main" noChangeAspect="1"/>
+            </wp:cNvGraphicFramePr>
+            <a:graphic xmlns:a="http://schemas.openxmlformats.org/drawingml/2006/main">
+              <a:graphicData uri="http://schemas.openxmlformats.org/drawingml/2006/picture">
+                <pic:pic xmlns:pic="http://schemas.openxmlformats.org/drawingml/2006/picture">
+                  <pic:nvPicPr>
+                    <pic:cNvPr id="27" name="fig3v5.png"/>
+                    <pic:cNvPicPr/>
+                  </pic:nvPicPr>
+                  <pic:blipFill rotWithShape="1">
+                    <a:blip r:embed="rId9" cstate="print">
+                      <a:extLst>
+                        <a:ext uri="{28A0092B-C50C-407E-A947-70E740481C1C}">
+                          <a14:useLocalDpi xmlns:a14="http://schemas.microsoft.com/office/drawing/2010/main" val="0"/>
+                        </a:ext>
+                      </a:extLst>
+                    </a:blip>
+                    <a:srcRect l="1543" t="2418" r="-1"/>
+                    <a:stretch/>
+                  </pic:blipFill>
+                  <pic:spPr bwMode="auto">
+                    <a:xfrm>
+                      <a:off x="0" y="0"/>
+                      <a:ext cx="3004502" cy="2127352"/>
+                    </a:xfrm>
+                    <a:prstGeom prst="rect">
+                      <a:avLst/>
+                    </a:prstGeom>
+                    <a:ln>
+                      <a:noFill/>
+                    </a:ln>
+                    <a:extLst>
+                      <a:ext uri="{53640926-AAD7-44D8-BBD7-CCE9431645EC}">
+                        <a14:shadowObscured xmlns:a14="http://schemas.microsoft.com/office/drawing/2010/main"/>
+                      </a:ext>
+                    </a:extLst>
+                  </pic:spPr>
+                </pic:pic>
+              </a:graphicData>
+            </a:graphic>
+          </wp:inline>
+        </w:drawing>
+      </w:r>
+    </w:p>
+    <w:p>
+      <w:pPr>
+        <w:pStyle w:val="FigureHeading"/>
+        <w:outlineLvl w:val="0"/>
+        <w:rPr>
+          <w:sz w:val="20"/>
+        </w:rPr>
+      </w:pPr>
+      <w:r>
+        <w:rPr>
+          <w:sz w:val="20"/>
+        </w:rPr>
         <w:t>Figure 3</w:t>
       </w:r>
     </w:p>
@@ -2110,10 +2291,26 @@
         <w:t xml:space="preserve">uses </w:t>
       </w:r>
       <w:r>
-        <w:t>Raspbian, an open source operating system that was installed via New Out Of the Box Software (NOOBS)</w:t>
-      </w:r>
-      <w:r>
-        <w:t>. The software for the Raspberry Pi uses PyBrain, an open source machine learning library for Python, which will need to be installed before using the custom software for Omega</w:t>
+        <w:t xml:space="preserve">Raspbian, an open source operating system that was installed via New Out </w:t>
+      </w:r>
+      <w:proofErr w:type="gramStart"/>
+      <w:r>
+        <w:t>Of</w:t>
+      </w:r>
+      <w:proofErr w:type="gramEnd"/>
+      <w:r>
+        <w:t xml:space="preserve"> the Box Software (NOOBS)</w:t>
+      </w:r>
+      <w:r>
+        <w:t xml:space="preserve">. The software for the Raspberry Pi uses </w:t>
+      </w:r>
+      <w:proofErr w:type="spellStart"/>
+      <w:r>
+        <w:t>PyBrain</w:t>
+      </w:r>
+      <w:proofErr w:type="spellEnd"/>
+      <w:r>
+        <w:t>, an open source machine learning library for Python, which will need to be installed before using the custom software for Omega</w:t>
       </w:r>
       <w:r>
         <w:rPr>
@@ -2122,7 +2319,15 @@
         <w:t>3</w:t>
       </w:r>
       <w:r>
-        <w:t>. The weblinks and installation instructions for NOOBS and PyBrain ca</w:t>
+        <w:t xml:space="preserve">. The weblinks and installation instructions for NOOBS and </w:t>
+      </w:r>
+      <w:proofErr w:type="spellStart"/>
+      <w:r>
+        <w:t>PyBrain</w:t>
+      </w:r>
+      <w:proofErr w:type="spellEnd"/>
+      <w:r>
+        <w:t xml:space="preserve"> ca</w:t>
       </w:r>
       <w:r>
         <w:t>n be found in Appendix B.</w:t>
@@ -2149,9 +2354,9 @@
           <w:noProof/>
         </w:rPr>
         <w:drawing>
-          <wp:inline distT="0" distB="0" distL="0" distR="0" wp14:anchorId="5759AA4E" wp14:editId="6961791B">
-            <wp:extent cx="1709737" cy="981283"/>
-            <wp:effectExtent l="0" t="0" r="5080" b="9525"/>
+          <wp:inline distT="0" distB="0" distL="0" distR="0" wp14:anchorId="5759AA4E" wp14:editId="0C4E7B6C">
+            <wp:extent cx="1604963" cy="921149"/>
+            <wp:effectExtent l="0" t="0" r="0" b="0"/>
             <wp:docPr id="3" name="Picture 3"/>
             <wp:cNvGraphicFramePr>
               <a:graphicFrameLocks xmlns:a="http://schemas.openxmlformats.org/drawingml/2006/main" noChangeAspect="1"/>
@@ -2178,7 +2383,7 @@
                   <pic:spPr>
                     <a:xfrm>
                       <a:off x="0" y="0"/>
-                      <a:ext cx="1751414" cy="1005203"/>
+                      <a:ext cx="1665220" cy="955733"/>
                     </a:xfrm>
                     <a:prstGeom prst="rect">
                       <a:avLst/>
@@ -2199,7 +2404,7 @@
           <w:sz w:val="20"/>
         </w:rPr>
       </w:pPr>
-      <w:bookmarkStart w:id="0" w:name="_Hlk533511440"/>
+      <w:bookmarkStart w:id="1" w:name="_Hlk533511440"/>
       <w:r>
         <w:rPr>
           <w:sz w:val="20"/>
@@ -2223,14 +2428,19 @@
       <w:r>
         <w:t xml:space="preserve">n example of the </w:t>
       </w:r>
-      <w:r>
-        <w:t>hdmi output from the raspberry pi. t</w:t>
+      <w:proofErr w:type="spellStart"/>
+      <w:r>
+        <w:t>hdmi</w:t>
+      </w:r>
+      <w:proofErr w:type="spellEnd"/>
+      <w:r>
+        <w:t xml:space="preserve"> output from the raspberry pi. t</w:t>
       </w:r>
       <w:r>
         <w:t xml:space="preserve">he leftmost graph shows the original data set, the middle graph shows the sampled data set, and the rightmost graph shows the predicted data set. </w:t>
       </w:r>
     </w:p>
-    <w:bookmarkEnd w:id="0"/>
+    <w:bookmarkEnd w:id="1"/>
     <w:p>
       <w:pPr>
         <w:pStyle w:val="FirstParagraph"/>
@@ -2384,8 +2594,13 @@
       <w:r>
         <w:t xml:space="preserve">       The open source Arduino IDE was used to program the </w:t>
       </w:r>
-      <w:r>
-        <w:t>Elegoo Mega 2560</w:t>
+      <w:proofErr w:type="spellStart"/>
+      <w:r>
+        <w:t>Elegoo</w:t>
+      </w:r>
+      <w:proofErr w:type="spellEnd"/>
+      <w:r>
+        <w:t xml:space="preserve"> Mega 2560</w:t>
       </w:r>
       <w:r>
         <w:t xml:space="preserve"> with the Omega</w:t>
@@ -2456,11 +2671,7 @@
         <w:t>,</w:t>
       </w:r>
       <w:r>
-        <w:t xml:space="preserve"> categorized by their previous experience with neural </w:t>
-      </w:r>
-      <w:r>
-        <w:lastRenderedPageBreak/>
-        <w:t>networks</w:t>
+        <w:t xml:space="preserve"> categorized by their previous experience with neural networks</w:t>
       </w:r>
       <w:r>
         <w:t>,</w:t>
@@ -2617,6 +2828,7 @@
         </w:numPr>
       </w:pPr>
       <w:r>
+        <w:lastRenderedPageBreak/>
         <w:t>Rate your overall understanding of neural networks on a scale of 1-10</w:t>
       </w:r>
     </w:p>
@@ -2641,7 +2853,15 @@
         </w:numPr>
       </w:pPr>
       <w:r>
-        <w:t>Rate how useful your activity was to learning about neural networks on a scale of 1-10 (post-activity only)</w:t>
+        <w:t xml:space="preserve">Rate how useful your activity was to </w:t>
+      </w:r>
+      <w:proofErr w:type="gramStart"/>
+      <w:r>
+        <w:t>learning</w:t>
+      </w:r>
+      <w:proofErr w:type="gramEnd"/>
+      <w:r>
+        <w:t xml:space="preserve"> about neural networks on a scale of 1-10 (post-activity only)</w:t>
       </w:r>
     </w:p>
     <w:p>
@@ -2686,7 +2906,7 @@
       <w:r>
         <w:t xml:space="preserve"> </w:t>
       </w:r>
-      <w:bookmarkStart w:id="1" w:name="_Hlk533663445"/>
+      <w:bookmarkStart w:id="2" w:name="_Hlk533663445"/>
       <w:r>
         <w:t>Omega</w:t>
       </w:r>
@@ -2696,7 +2916,7 @@
         </w:rPr>
         <w:t>3</w:t>
       </w:r>
-      <w:bookmarkEnd w:id="1"/>
+      <w:bookmarkEnd w:id="2"/>
       <w:r>
         <w:t xml:space="preserve"> </w:t>
       </w:r>
@@ -2790,19 +3010,51 @@
         <w:rPr>
           <w:sz w:val="20"/>
         </w:rPr>
-        <w:t>We would like to thank HackPrinceton for giving us the</w:t>
+        <w:t xml:space="preserve">       </w:t>
       </w:r>
       <w:r>
         <w:rPr>
           <w:sz w:val="20"/>
         </w:rPr>
+        <w:t xml:space="preserve">We would like to thank </w:t>
+      </w:r>
+      <w:proofErr w:type="spellStart"/>
+      <w:r>
+        <w:rPr>
+          <w:sz w:val="20"/>
+        </w:rPr>
+        <w:t>HackPrinceton</w:t>
+      </w:r>
+      <w:proofErr w:type="spellEnd"/>
+      <w:r>
+        <w:rPr>
+          <w:sz w:val="20"/>
+        </w:rPr>
+        <w:t xml:space="preserve"> for giving us the</w:t>
+      </w:r>
+      <w:r>
+        <w:rPr>
+          <w:sz w:val="20"/>
+        </w:rPr>
         <w:t xml:space="preserve"> </w:t>
       </w:r>
       <w:r>
         <w:rPr>
           <w:sz w:val="20"/>
         </w:rPr>
-        <w:t>resources to build, and the opportunity to present our project. We would also like to thank the 1517 Grant for providing us financial and mentorship support that has been invaluable to the continuation and development of Omega</w:t>
+        <w:t>resources to buil</w:t>
+      </w:r>
+      <w:r>
+        <w:rPr>
+          <w:sz w:val="20"/>
+        </w:rPr>
+        <w:t xml:space="preserve">d </w:t>
+      </w:r>
+      <w:r>
+        <w:rPr>
+          <w:sz w:val="20"/>
+        </w:rPr>
+        <w:t>Omega</w:t>
       </w:r>
       <w:r>
         <w:rPr>
@@ -2815,9 +3067,1630 @@
         <w:rPr>
           <w:sz w:val="20"/>
         </w:rPr>
+        <w:t xml:space="preserve">. We would also like to thank 1517 </w:t>
+      </w:r>
+      <w:r>
+        <w:rPr>
+          <w:sz w:val="20"/>
+        </w:rPr>
+        <w:t xml:space="preserve">Fund </w:t>
+      </w:r>
+      <w:r>
+        <w:rPr>
+          <w:sz w:val="20"/>
+        </w:rPr>
+        <w:t>for providing us financial support that has been invaluable to the continuation and development of Omega</w:t>
+      </w:r>
+      <w:r>
+        <w:rPr>
+          <w:sz w:val="20"/>
+          <w:vertAlign w:val="superscript"/>
+        </w:rPr>
+        <w:t>3</w:t>
+      </w:r>
+      <w:r>
+        <w:rPr>
+          <w:sz w:val="20"/>
+        </w:rPr>
         <w:t>.</w:t>
       </w:r>
-    </w:p>
+      <w:r>
+        <w:rPr>
+          <w:sz w:val="20"/>
+        </w:rPr>
+        <w:t xml:space="preserve"> </w:t>
+      </w:r>
+    </w:p>
+    <w:p>
+      <w:pPr>
+        <w:pStyle w:val="SectionHeading"/>
+        <w:outlineLvl w:val="0"/>
+      </w:pPr>
+      <w:r>
+        <w:t>References</w:t>
+      </w:r>
+    </w:p>
+    <w:p>
+      <w:pPr>
+        <w:autoSpaceDE w:val="0"/>
+        <w:autoSpaceDN w:val="0"/>
+        <w:adjustRightInd w:val="0"/>
+        <w:ind w:left="360" w:hanging="360"/>
+        <w:rPr>
+          <w:sz w:val="16"/>
+          <w:szCs w:val="22"/>
+          <w:lang w:eastAsia="zh-CN"/>
+        </w:rPr>
+      </w:pPr>
+      <w:r>
+        <w:rPr>
+          <w:sz w:val="16"/>
+          <w:szCs w:val="22"/>
+          <w:lang w:eastAsia="zh-CN"/>
+        </w:rPr>
+        <w:t xml:space="preserve">[1]  </w:t>
+      </w:r>
+      <w:r>
+        <w:rPr>
+          <w:sz w:val="16"/>
+          <w:szCs w:val="22"/>
+          <w:lang w:eastAsia="zh-CN"/>
+        </w:rPr>
+        <w:t xml:space="preserve">  </w:t>
+      </w:r>
+      <w:r>
+        <w:rPr>
+          <w:sz w:val="16"/>
+          <w:szCs w:val="22"/>
+          <w:lang w:eastAsia="zh-CN"/>
+        </w:rPr>
+        <w:t>Mitchell,</w:t>
+      </w:r>
+      <w:r>
+        <w:rPr>
+          <w:sz w:val="16"/>
+          <w:szCs w:val="22"/>
+          <w:lang w:eastAsia="zh-CN"/>
+        </w:rPr>
+        <w:t xml:space="preserve"> Tom M. </w:t>
+      </w:r>
+      <w:r>
+        <w:rPr>
+          <w:sz w:val="16"/>
+          <w:szCs w:val="22"/>
+          <w:lang w:eastAsia="zh-CN"/>
+        </w:rPr>
+        <w:t>Machine Learning. McGraw-Hill, 1997.</w:t>
+      </w:r>
+    </w:p>
+    <w:p>
+      <w:pPr>
+        <w:autoSpaceDE w:val="0"/>
+        <w:autoSpaceDN w:val="0"/>
+        <w:adjustRightInd w:val="0"/>
+        <w:ind w:left="360" w:hanging="360"/>
+        <w:rPr>
+          <w:sz w:val="16"/>
+          <w:szCs w:val="22"/>
+          <w:lang w:eastAsia="zh-CN"/>
+        </w:rPr>
+      </w:pPr>
+      <w:r>
+        <w:rPr>
+          <w:sz w:val="16"/>
+          <w:szCs w:val="22"/>
+          <w:lang w:eastAsia="zh-CN"/>
+        </w:rPr>
+        <w:t xml:space="preserve">[2]  </w:t>
+      </w:r>
+      <w:r>
+        <w:rPr>
+          <w:sz w:val="16"/>
+          <w:szCs w:val="22"/>
+          <w:lang w:eastAsia="zh-CN"/>
+        </w:rPr>
+        <w:t xml:space="preserve">  </w:t>
+      </w:r>
+      <w:r>
+        <w:rPr>
+          <w:sz w:val="16"/>
+          <w:szCs w:val="22"/>
+          <w:lang w:eastAsia="zh-CN"/>
+        </w:rPr>
+        <w:t xml:space="preserve">Bridge, </w:t>
+      </w:r>
+      <w:r>
+        <w:rPr>
+          <w:sz w:val="16"/>
+          <w:szCs w:val="22"/>
+          <w:lang w:eastAsia="zh-CN"/>
+        </w:rPr>
+        <w:t>James P.,</w:t>
+      </w:r>
+      <w:r>
+        <w:rPr>
+          <w:sz w:val="16"/>
+          <w:szCs w:val="22"/>
+          <w:lang w:eastAsia="zh-CN"/>
+        </w:rPr>
+        <w:t xml:space="preserve"> Holden,</w:t>
+      </w:r>
+      <w:r>
+        <w:rPr>
+          <w:sz w:val="16"/>
+          <w:szCs w:val="22"/>
+          <w:lang w:eastAsia="zh-CN"/>
+        </w:rPr>
+        <w:t xml:space="preserve"> Sean B.</w:t>
+      </w:r>
+      <w:r>
+        <w:rPr>
+          <w:sz w:val="16"/>
+          <w:szCs w:val="22"/>
+          <w:lang w:eastAsia="zh-CN"/>
+        </w:rPr>
+        <w:t xml:space="preserve">  </w:t>
+      </w:r>
+      <w:proofErr w:type="gramStart"/>
+      <w:r>
+        <w:rPr>
+          <w:sz w:val="16"/>
+          <w:szCs w:val="22"/>
+          <w:lang w:eastAsia="zh-CN"/>
+        </w:rPr>
+        <w:t>and  Paulson</w:t>
+      </w:r>
+      <w:proofErr w:type="gramEnd"/>
+      <w:r>
+        <w:rPr>
+          <w:sz w:val="16"/>
+          <w:szCs w:val="22"/>
+          <w:lang w:eastAsia="zh-CN"/>
+        </w:rPr>
+        <w:t>, Lawrence C,  “Machine learning</w:t>
+      </w:r>
+      <w:r>
+        <w:rPr>
+          <w:sz w:val="16"/>
+          <w:szCs w:val="22"/>
+          <w:lang w:eastAsia="zh-CN"/>
+        </w:rPr>
+        <w:t xml:space="preserve"> for</w:t>
+      </w:r>
+      <w:r>
+        <w:rPr>
+          <w:sz w:val="16"/>
+          <w:szCs w:val="22"/>
+          <w:lang w:eastAsia="zh-CN"/>
+        </w:rPr>
+        <w:t xml:space="preserve"> </w:t>
+      </w:r>
+      <w:r>
+        <w:rPr>
+          <w:sz w:val="16"/>
+          <w:szCs w:val="22"/>
+          <w:lang w:eastAsia="zh-CN"/>
+        </w:rPr>
+        <w:t xml:space="preserve">first-order theorem </w:t>
+      </w:r>
+      <w:proofErr w:type="spellStart"/>
+      <w:r>
+        <w:rPr>
+          <w:sz w:val="16"/>
+          <w:szCs w:val="22"/>
+          <w:lang w:eastAsia="zh-CN"/>
+        </w:rPr>
+        <w:t>proving,”Journal</w:t>
+      </w:r>
+      <w:proofErr w:type="spellEnd"/>
+      <w:r>
+        <w:rPr>
+          <w:sz w:val="16"/>
+          <w:szCs w:val="22"/>
+          <w:lang w:eastAsia="zh-CN"/>
+        </w:rPr>
+        <w:t xml:space="preserve"> of Automated Reasoning, vol. 53,pp. 141–172, Aug 2014.</w:t>
+      </w:r>
+    </w:p>
+    <w:p>
+      <w:pPr>
+        <w:autoSpaceDE w:val="0"/>
+        <w:autoSpaceDN w:val="0"/>
+        <w:adjustRightInd w:val="0"/>
+        <w:ind w:left="360" w:hanging="360"/>
+        <w:rPr>
+          <w:sz w:val="16"/>
+          <w:szCs w:val="22"/>
+          <w:lang w:eastAsia="zh-CN"/>
+        </w:rPr>
+      </w:pPr>
+      <w:r>
+        <w:rPr>
+          <w:sz w:val="16"/>
+          <w:szCs w:val="22"/>
+          <w:lang w:eastAsia="zh-CN"/>
+        </w:rPr>
+        <w:t xml:space="preserve">[3]  </w:t>
+      </w:r>
+      <w:r>
+        <w:rPr>
+          <w:sz w:val="16"/>
+          <w:szCs w:val="22"/>
+          <w:lang w:eastAsia="zh-CN"/>
+        </w:rPr>
+        <w:t xml:space="preserve">  </w:t>
+      </w:r>
+      <w:proofErr w:type="spellStart"/>
+      <w:r>
+        <w:rPr>
+          <w:sz w:val="16"/>
+          <w:szCs w:val="22"/>
+          <w:lang w:eastAsia="zh-CN"/>
+        </w:rPr>
+        <w:t>Sarikaya</w:t>
+      </w:r>
+      <w:proofErr w:type="spellEnd"/>
+      <w:r>
+        <w:rPr>
+          <w:sz w:val="16"/>
+          <w:szCs w:val="22"/>
+          <w:lang w:eastAsia="zh-CN"/>
+        </w:rPr>
+        <w:t>,</w:t>
+      </w:r>
+      <w:r>
+        <w:rPr>
+          <w:sz w:val="16"/>
+          <w:szCs w:val="22"/>
+          <w:lang w:eastAsia="zh-CN"/>
+        </w:rPr>
+        <w:t xml:space="preserve"> </w:t>
+      </w:r>
+      <w:proofErr w:type="spellStart"/>
+      <w:proofErr w:type="gramStart"/>
+      <w:r>
+        <w:rPr>
+          <w:sz w:val="16"/>
+          <w:szCs w:val="22"/>
+          <w:lang w:eastAsia="zh-CN"/>
+        </w:rPr>
+        <w:t>Ruhi</w:t>
+      </w:r>
+      <w:proofErr w:type="spellEnd"/>
+      <w:r>
+        <w:rPr>
+          <w:sz w:val="16"/>
+          <w:szCs w:val="22"/>
+          <w:lang w:eastAsia="zh-CN"/>
+        </w:rPr>
+        <w:t>,</w:t>
+      </w:r>
+      <w:r>
+        <w:rPr>
+          <w:sz w:val="16"/>
+          <w:szCs w:val="22"/>
+          <w:lang w:eastAsia="zh-CN"/>
+        </w:rPr>
+        <w:t xml:space="preserve">  Hinton</w:t>
+      </w:r>
+      <w:proofErr w:type="gramEnd"/>
+      <w:r>
+        <w:rPr>
+          <w:sz w:val="16"/>
+          <w:szCs w:val="22"/>
+          <w:lang w:eastAsia="zh-CN"/>
+        </w:rPr>
+        <w:t>,</w:t>
+      </w:r>
+      <w:r>
+        <w:rPr>
+          <w:sz w:val="16"/>
+          <w:szCs w:val="22"/>
+          <w:lang w:eastAsia="zh-CN"/>
+        </w:rPr>
+        <w:t xml:space="preserve"> Geoffrey E.  and </w:t>
+      </w:r>
+      <w:proofErr w:type="spellStart"/>
+      <w:r>
+        <w:rPr>
+          <w:sz w:val="16"/>
+          <w:szCs w:val="22"/>
+          <w:lang w:eastAsia="zh-CN"/>
+        </w:rPr>
+        <w:t>Deoras</w:t>
+      </w:r>
+      <w:proofErr w:type="spellEnd"/>
+      <w:r>
+        <w:rPr>
+          <w:sz w:val="16"/>
+          <w:szCs w:val="22"/>
+          <w:lang w:eastAsia="zh-CN"/>
+        </w:rPr>
+        <w:t>, Anoop.</w:t>
+      </w:r>
+      <w:r>
+        <w:rPr>
+          <w:sz w:val="16"/>
+          <w:szCs w:val="22"/>
+          <w:lang w:eastAsia="zh-CN"/>
+        </w:rPr>
+        <w:t xml:space="preserve">  “Application of deep belief</w:t>
+      </w:r>
+      <w:r>
+        <w:rPr>
+          <w:sz w:val="16"/>
+          <w:szCs w:val="22"/>
+          <w:lang w:eastAsia="zh-CN"/>
+        </w:rPr>
+        <w:t xml:space="preserve"> </w:t>
+      </w:r>
+      <w:r>
+        <w:rPr>
+          <w:sz w:val="16"/>
+          <w:szCs w:val="22"/>
+          <w:lang w:eastAsia="zh-CN"/>
+        </w:rPr>
+        <w:t>networks for natural language understanding,”</w:t>
+      </w:r>
+      <w:r>
+        <w:rPr>
+          <w:sz w:val="16"/>
+          <w:szCs w:val="22"/>
+          <w:lang w:eastAsia="zh-CN"/>
+        </w:rPr>
+        <w:t xml:space="preserve"> </w:t>
+      </w:r>
+      <w:r>
+        <w:rPr>
+          <w:sz w:val="16"/>
+          <w:szCs w:val="22"/>
+          <w:lang w:eastAsia="zh-CN"/>
+        </w:rPr>
+        <w:t>IEEE/ACM Trans. Audio,</w:t>
+      </w:r>
+      <w:r>
+        <w:rPr>
+          <w:sz w:val="16"/>
+          <w:szCs w:val="22"/>
+          <w:lang w:eastAsia="zh-CN"/>
+        </w:rPr>
+        <w:t xml:space="preserve"> </w:t>
+      </w:r>
+      <w:r>
+        <w:rPr>
+          <w:sz w:val="16"/>
+          <w:szCs w:val="22"/>
+          <w:lang w:eastAsia="zh-CN"/>
+        </w:rPr>
+        <w:t>Speech and Lang. Proc., vol. 22, pp. 778–784, Apr. 2014.</w:t>
+      </w:r>
+    </w:p>
+    <w:p>
+      <w:pPr>
+        <w:autoSpaceDE w:val="0"/>
+        <w:autoSpaceDN w:val="0"/>
+        <w:adjustRightInd w:val="0"/>
+        <w:ind w:left="360" w:hanging="360"/>
+        <w:rPr>
+          <w:sz w:val="16"/>
+          <w:szCs w:val="22"/>
+          <w:lang w:eastAsia="zh-CN"/>
+        </w:rPr>
+      </w:pPr>
+      <w:r>
+        <w:rPr>
+          <w:sz w:val="16"/>
+          <w:szCs w:val="22"/>
+          <w:lang w:eastAsia="zh-CN"/>
+        </w:rPr>
+        <w:t xml:space="preserve">[4]  </w:t>
+      </w:r>
+      <w:r>
+        <w:rPr>
+          <w:sz w:val="16"/>
+          <w:szCs w:val="22"/>
+          <w:lang w:eastAsia="zh-CN"/>
+        </w:rPr>
+        <w:t xml:space="preserve">  </w:t>
+      </w:r>
+      <w:proofErr w:type="spellStart"/>
+      <w:r>
+        <w:rPr>
+          <w:sz w:val="16"/>
+          <w:szCs w:val="22"/>
+          <w:lang w:eastAsia="zh-CN"/>
+        </w:rPr>
+        <w:t>Ciregan</w:t>
+      </w:r>
+      <w:proofErr w:type="spellEnd"/>
+      <w:r>
+        <w:rPr>
+          <w:sz w:val="16"/>
+          <w:szCs w:val="22"/>
+          <w:lang w:eastAsia="zh-CN"/>
+        </w:rPr>
+        <w:t>,</w:t>
+      </w:r>
+      <w:r>
+        <w:rPr>
+          <w:sz w:val="16"/>
+          <w:szCs w:val="22"/>
+          <w:lang w:eastAsia="zh-CN"/>
+        </w:rPr>
+        <w:t xml:space="preserve"> Dan, </w:t>
+      </w:r>
+      <w:r>
+        <w:rPr>
+          <w:sz w:val="16"/>
+          <w:szCs w:val="22"/>
+          <w:lang w:eastAsia="zh-CN"/>
+        </w:rPr>
+        <w:t>Meier,</w:t>
+      </w:r>
+      <w:r>
+        <w:rPr>
+          <w:sz w:val="16"/>
+          <w:szCs w:val="22"/>
+          <w:lang w:eastAsia="zh-CN"/>
+        </w:rPr>
+        <w:t xml:space="preserve"> </w:t>
+      </w:r>
+      <w:proofErr w:type="spellStart"/>
+      <w:r>
+        <w:rPr>
+          <w:sz w:val="16"/>
+          <w:szCs w:val="22"/>
+          <w:lang w:eastAsia="zh-CN"/>
+        </w:rPr>
+        <w:t>Ueli</w:t>
+      </w:r>
+      <w:proofErr w:type="spellEnd"/>
+      <w:r>
+        <w:rPr>
+          <w:sz w:val="16"/>
+          <w:szCs w:val="22"/>
+          <w:lang w:eastAsia="zh-CN"/>
+        </w:rPr>
+        <w:t xml:space="preserve"> and </w:t>
+      </w:r>
+      <w:proofErr w:type="spellStart"/>
+      <w:r>
+        <w:rPr>
+          <w:sz w:val="16"/>
+          <w:szCs w:val="22"/>
+          <w:lang w:eastAsia="zh-CN"/>
+        </w:rPr>
+        <w:t>Schmidhuber</w:t>
+      </w:r>
+      <w:proofErr w:type="spellEnd"/>
+      <w:r>
+        <w:rPr>
+          <w:sz w:val="16"/>
+          <w:szCs w:val="22"/>
+          <w:lang w:eastAsia="zh-CN"/>
+        </w:rPr>
+        <w:t>, Juergen.</w:t>
+      </w:r>
+      <w:r>
+        <w:rPr>
+          <w:sz w:val="16"/>
+          <w:szCs w:val="22"/>
+          <w:lang w:eastAsia="zh-CN"/>
+        </w:rPr>
+        <w:t xml:space="preserve"> “Multi-column deep neural</w:t>
+      </w:r>
+      <w:r>
+        <w:rPr>
+          <w:sz w:val="16"/>
+          <w:szCs w:val="22"/>
+          <w:lang w:eastAsia="zh-CN"/>
+        </w:rPr>
+        <w:t xml:space="preserve"> </w:t>
+      </w:r>
+      <w:r>
+        <w:rPr>
+          <w:sz w:val="16"/>
+          <w:szCs w:val="22"/>
+          <w:lang w:eastAsia="zh-CN"/>
+        </w:rPr>
+        <w:t>networks for image classification</w:t>
+      </w:r>
+      <w:proofErr w:type="gramStart"/>
+      <w:r>
+        <w:rPr>
+          <w:sz w:val="16"/>
+          <w:szCs w:val="22"/>
+          <w:lang w:eastAsia="zh-CN"/>
+        </w:rPr>
+        <w:t>,”  in</w:t>
+      </w:r>
+      <w:proofErr w:type="gramEnd"/>
+      <w:r>
+        <w:rPr>
+          <w:sz w:val="16"/>
+          <w:szCs w:val="22"/>
+          <w:lang w:eastAsia="zh-CN"/>
+        </w:rPr>
+        <w:t xml:space="preserve"> </w:t>
+      </w:r>
+      <w:r>
+        <w:rPr>
+          <w:sz w:val="16"/>
+          <w:szCs w:val="22"/>
+          <w:lang w:eastAsia="zh-CN"/>
+        </w:rPr>
+        <w:t>2012 IEEE Confe</w:t>
+      </w:r>
+      <w:r>
+        <w:rPr>
+          <w:sz w:val="16"/>
+          <w:szCs w:val="22"/>
+          <w:lang w:eastAsia="zh-CN"/>
+        </w:rPr>
+        <w:t>rence on Com</w:t>
+      </w:r>
+      <w:r>
+        <w:rPr>
+          <w:sz w:val="16"/>
+          <w:szCs w:val="22"/>
+          <w:lang w:eastAsia="zh-CN"/>
+        </w:rPr>
+        <w:t>puter Vision and Pattern Recognition, pp. 3642–3649, June 2012.</w:t>
+      </w:r>
+    </w:p>
+    <w:p>
+      <w:pPr>
+        <w:autoSpaceDE w:val="0"/>
+        <w:autoSpaceDN w:val="0"/>
+        <w:adjustRightInd w:val="0"/>
+        <w:ind w:left="360" w:hanging="360"/>
+        <w:rPr>
+          <w:sz w:val="16"/>
+          <w:szCs w:val="22"/>
+          <w:lang w:eastAsia="zh-CN"/>
+        </w:rPr>
+      </w:pPr>
+      <w:r>
+        <w:rPr>
+          <w:sz w:val="16"/>
+          <w:szCs w:val="22"/>
+          <w:lang w:eastAsia="zh-CN"/>
+        </w:rPr>
+        <w:t xml:space="preserve">[5]  </w:t>
+      </w:r>
+      <w:r>
+        <w:rPr>
+          <w:sz w:val="16"/>
+          <w:szCs w:val="22"/>
+          <w:lang w:eastAsia="zh-CN"/>
+        </w:rPr>
+        <w:t xml:space="preserve">  </w:t>
+      </w:r>
+      <w:proofErr w:type="spellStart"/>
+      <w:r>
+        <w:rPr>
+          <w:sz w:val="16"/>
+          <w:szCs w:val="22"/>
+          <w:lang w:eastAsia="zh-CN"/>
+        </w:rPr>
+        <w:t>Krizhevsky</w:t>
+      </w:r>
+      <w:proofErr w:type="spellEnd"/>
+      <w:r>
+        <w:rPr>
+          <w:sz w:val="16"/>
+          <w:szCs w:val="22"/>
+          <w:lang w:eastAsia="zh-CN"/>
+        </w:rPr>
+        <w:t>,</w:t>
+      </w:r>
+      <w:r>
+        <w:rPr>
+          <w:sz w:val="16"/>
+          <w:szCs w:val="22"/>
+          <w:lang w:eastAsia="zh-CN"/>
+        </w:rPr>
+        <w:t xml:space="preserve"> </w:t>
+      </w:r>
+      <w:proofErr w:type="gramStart"/>
+      <w:r>
+        <w:rPr>
+          <w:sz w:val="16"/>
+          <w:szCs w:val="22"/>
+          <w:lang w:eastAsia="zh-CN"/>
+        </w:rPr>
+        <w:t xml:space="preserve">Alex,  </w:t>
+      </w:r>
+      <w:proofErr w:type="spellStart"/>
+      <w:r>
+        <w:rPr>
+          <w:sz w:val="16"/>
+          <w:szCs w:val="22"/>
+          <w:lang w:eastAsia="zh-CN"/>
+        </w:rPr>
+        <w:t>Sutskever</w:t>
+      </w:r>
+      <w:proofErr w:type="spellEnd"/>
+      <w:proofErr w:type="gramEnd"/>
+      <w:r>
+        <w:rPr>
+          <w:sz w:val="16"/>
+          <w:szCs w:val="22"/>
+          <w:lang w:eastAsia="zh-CN"/>
+        </w:rPr>
+        <w:t xml:space="preserve">, Ilya and </w:t>
+      </w:r>
+      <w:r>
+        <w:rPr>
+          <w:sz w:val="16"/>
+          <w:szCs w:val="22"/>
+          <w:lang w:eastAsia="zh-CN"/>
+        </w:rPr>
+        <w:t>Hinton</w:t>
+      </w:r>
+      <w:r>
+        <w:rPr>
+          <w:sz w:val="16"/>
+          <w:szCs w:val="22"/>
+          <w:lang w:eastAsia="zh-CN"/>
+        </w:rPr>
+        <w:t>, Geoffrey E.  “</w:t>
+      </w:r>
+      <w:proofErr w:type="spellStart"/>
+      <w:r>
+        <w:rPr>
+          <w:sz w:val="16"/>
+          <w:szCs w:val="22"/>
+          <w:lang w:eastAsia="zh-CN"/>
+        </w:rPr>
+        <w:t>Imagenet</w:t>
+      </w:r>
+      <w:proofErr w:type="spellEnd"/>
+      <w:r>
+        <w:rPr>
+          <w:sz w:val="16"/>
+          <w:szCs w:val="22"/>
+          <w:lang w:eastAsia="zh-CN"/>
+        </w:rPr>
+        <w:t xml:space="preserve"> classifica</w:t>
+      </w:r>
+      <w:r>
+        <w:rPr>
+          <w:sz w:val="16"/>
+          <w:szCs w:val="22"/>
+          <w:lang w:eastAsia="zh-CN"/>
+        </w:rPr>
+        <w:t>tion with deep convolutional neural networks</w:t>
+      </w:r>
+      <w:proofErr w:type="gramStart"/>
+      <w:r>
+        <w:rPr>
+          <w:sz w:val="16"/>
+          <w:szCs w:val="22"/>
+          <w:lang w:eastAsia="zh-CN"/>
+        </w:rPr>
+        <w:t>,”</w:t>
+      </w:r>
+      <w:proofErr w:type="spellStart"/>
+      <w:r>
+        <w:rPr>
+          <w:sz w:val="16"/>
+          <w:szCs w:val="22"/>
+          <w:lang w:eastAsia="zh-CN"/>
+        </w:rPr>
+        <w:t>Commun</w:t>
+      </w:r>
+      <w:proofErr w:type="spellEnd"/>
+      <w:proofErr w:type="gramEnd"/>
+      <w:r>
+        <w:rPr>
+          <w:sz w:val="16"/>
+          <w:szCs w:val="22"/>
+          <w:lang w:eastAsia="zh-CN"/>
+        </w:rPr>
+        <w:t xml:space="preserve">. ACM, vol. </w:t>
+      </w:r>
+      <w:proofErr w:type="gramStart"/>
+      <w:r>
+        <w:rPr>
+          <w:sz w:val="16"/>
+          <w:szCs w:val="22"/>
+          <w:lang w:eastAsia="zh-CN"/>
+        </w:rPr>
+        <w:t>60,pp.</w:t>
+      </w:r>
+      <w:proofErr w:type="gramEnd"/>
+      <w:r>
+        <w:rPr>
+          <w:sz w:val="16"/>
+          <w:szCs w:val="22"/>
+          <w:lang w:eastAsia="zh-CN"/>
+        </w:rPr>
+        <w:t xml:space="preserve"> 84–90, May 2017.</w:t>
+      </w:r>
+    </w:p>
+    <w:p>
+      <w:pPr>
+        <w:autoSpaceDE w:val="0"/>
+        <w:autoSpaceDN w:val="0"/>
+        <w:adjustRightInd w:val="0"/>
+        <w:ind w:left="360" w:hanging="360"/>
+        <w:rPr>
+          <w:sz w:val="16"/>
+          <w:szCs w:val="22"/>
+          <w:lang w:eastAsia="zh-CN"/>
+        </w:rPr>
+      </w:pPr>
+      <w:r>
+        <w:rPr>
+          <w:sz w:val="16"/>
+          <w:szCs w:val="22"/>
+          <w:lang w:eastAsia="zh-CN"/>
+        </w:rPr>
+        <w:t xml:space="preserve">[6]  </w:t>
+      </w:r>
+      <w:r>
+        <w:rPr>
+          <w:sz w:val="16"/>
+          <w:szCs w:val="22"/>
+          <w:lang w:eastAsia="zh-CN"/>
+        </w:rPr>
+        <w:t xml:space="preserve">  </w:t>
+      </w:r>
+      <w:proofErr w:type="spellStart"/>
+      <w:r>
+        <w:rPr>
+          <w:sz w:val="16"/>
+          <w:szCs w:val="22"/>
+          <w:lang w:eastAsia="zh-CN"/>
+        </w:rPr>
+        <w:t>Wieczorek</w:t>
+      </w:r>
+      <w:proofErr w:type="spellEnd"/>
+      <w:r>
+        <w:rPr>
+          <w:sz w:val="16"/>
+          <w:szCs w:val="22"/>
+          <w:lang w:eastAsia="zh-CN"/>
+        </w:rPr>
+        <w:t>,</w:t>
+      </w:r>
+      <w:r>
+        <w:rPr>
+          <w:sz w:val="16"/>
+          <w:szCs w:val="22"/>
+          <w:lang w:eastAsia="zh-CN"/>
+        </w:rPr>
+        <w:t xml:space="preserve"> Szymon, </w:t>
+      </w:r>
+      <w:proofErr w:type="spellStart"/>
+      <w:r>
+        <w:rPr>
+          <w:sz w:val="16"/>
+          <w:szCs w:val="22"/>
+          <w:lang w:eastAsia="zh-CN"/>
+        </w:rPr>
+        <w:t>Filipiak</w:t>
+      </w:r>
+      <w:proofErr w:type="spellEnd"/>
+      <w:r>
+        <w:rPr>
+          <w:sz w:val="16"/>
+          <w:szCs w:val="22"/>
+          <w:lang w:eastAsia="zh-CN"/>
+        </w:rPr>
+        <w:t>,</w:t>
+      </w:r>
+      <w:r>
+        <w:rPr>
+          <w:sz w:val="16"/>
+          <w:szCs w:val="22"/>
+          <w:lang w:eastAsia="zh-CN"/>
+        </w:rPr>
+        <w:t xml:space="preserve"> Dominik and </w:t>
+      </w:r>
+      <w:proofErr w:type="spellStart"/>
+      <w:r>
+        <w:rPr>
+          <w:sz w:val="16"/>
+          <w:szCs w:val="22"/>
+          <w:lang w:eastAsia="zh-CN"/>
+        </w:rPr>
+        <w:t>Filipowska</w:t>
+      </w:r>
+      <w:proofErr w:type="spellEnd"/>
+      <w:r>
+        <w:rPr>
+          <w:sz w:val="16"/>
+          <w:szCs w:val="22"/>
+          <w:lang w:eastAsia="zh-CN"/>
+        </w:rPr>
+        <w:t>,</w:t>
+      </w:r>
+      <w:r>
+        <w:rPr>
+          <w:sz w:val="16"/>
+          <w:szCs w:val="22"/>
+          <w:lang w:eastAsia="zh-CN"/>
+        </w:rPr>
+        <w:t xml:space="preserve"> </w:t>
+      </w:r>
+      <w:proofErr w:type="spellStart"/>
+      <w:r>
+        <w:rPr>
+          <w:sz w:val="16"/>
+          <w:szCs w:val="22"/>
+          <w:lang w:eastAsia="zh-CN"/>
+        </w:rPr>
+        <w:t>Agata</w:t>
+      </w:r>
+      <w:proofErr w:type="spellEnd"/>
+      <w:r>
+        <w:rPr>
+          <w:sz w:val="16"/>
+          <w:szCs w:val="22"/>
+          <w:lang w:eastAsia="zh-CN"/>
+        </w:rPr>
+        <w:t xml:space="preserve">.  “Semantic </w:t>
+      </w:r>
+      <w:r>
+        <w:rPr>
+          <w:sz w:val="16"/>
+          <w:szCs w:val="22"/>
+          <w:lang w:eastAsia="zh-CN"/>
+        </w:rPr>
+        <w:t>image-based</w:t>
+      </w:r>
+      <w:r>
+        <w:rPr>
+          <w:sz w:val="16"/>
+          <w:szCs w:val="22"/>
+          <w:lang w:eastAsia="zh-CN"/>
+        </w:rPr>
+        <w:t xml:space="preserve"> </w:t>
+      </w:r>
+      <w:r>
+        <w:rPr>
+          <w:sz w:val="16"/>
+          <w:szCs w:val="22"/>
+          <w:lang w:eastAsia="zh-CN"/>
+        </w:rPr>
+        <w:t>profiling of users’ interests with neural networks,” 10 2018.</w:t>
+      </w:r>
+    </w:p>
+    <w:p>
+      <w:pPr>
+        <w:autoSpaceDE w:val="0"/>
+        <w:autoSpaceDN w:val="0"/>
+        <w:adjustRightInd w:val="0"/>
+        <w:ind w:left="360" w:hanging="360"/>
+        <w:rPr>
+          <w:sz w:val="16"/>
+          <w:szCs w:val="22"/>
+          <w:lang w:eastAsia="zh-CN"/>
+        </w:rPr>
+      </w:pPr>
+      <w:r>
+        <w:rPr>
+          <w:sz w:val="16"/>
+          <w:szCs w:val="22"/>
+          <w:lang w:eastAsia="zh-CN"/>
+        </w:rPr>
+        <w:t xml:space="preserve">[7]  </w:t>
+      </w:r>
+      <w:r>
+        <w:rPr>
+          <w:sz w:val="16"/>
+          <w:szCs w:val="22"/>
+          <w:lang w:eastAsia="zh-CN"/>
+        </w:rPr>
+        <w:t xml:space="preserve">  </w:t>
+      </w:r>
+      <w:r>
+        <w:rPr>
+          <w:sz w:val="16"/>
+          <w:szCs w:val="22"/>
+          <w:lang w:eastAsia="zh-CN"/>
+        </w:rPr>
+        <w:t>X. Li and X. Wu, “Constructing long short-term memory based deep re-current neural networks for large vocabulary speech recognition</w:t>
+      </w:r>
+      <w:proofErr w:type="gramStart"/>
+      <w:r>
+        <w:rPr>
+          <w:sz w:val="16"/>
+          <w:szCs w:val="22"/>
+          <w:lang w:eastAsia="zh-CN"/>
+        </w:rPr>
+        <w:t>,”</w:t>
+      </w:r>
+      <w:proofErr w:type="spellStart"/>
+      <w:r>
+        <w:rPr>
+          <w:sz w:val="16"/>
+          <w:szCs w:val="22"/>
+          <w:lang w:eastAsia="zh-CN"/>
+        </w:rPr>
+        <w:t>CoRR</w:t>
+      </w:r>
+      <w:proofErr w:type="gramEnd"/>
+      <w:r>
+        <w:rPr>
+          <w:sz w:val="16"/>
+          <w:szCs w:val="22"/>
+          <w:lang w:eastAsia="zh-CN"/>
+        </w:rPr>
+        <w:t>,vol</w:t>
+      </w:r>
+      <w:proofErr w:type="spellEnd"/>
+      <w:r>
+        <w:rPr>
+          <w:sz w:val="16"/>
+          <w:szCs w:val="22"/>
+          <w:lang w:eastAsia="zh-CN"/>
+        </w:rPr>
+        <w:t>. abs/1410.4281, 2014.</w:t>
+      </w:r>
+    </w:p>
+    <w:p>
+      <w:pPr>
+        <w:autoSpaceDE w:val="0"/>
+        <w:autoSpaceDN w:val="0"/>
+        <w:adjustRightInd w:val="0"/>
+        <w:ind w:left="360" w:hanging="360"/>
+        <w:rPr>
+          <w:sz w:val="16"/>
+          <w:szCs w:val="22"/>
+          <w:lang w:eastAsia="zh-CN"/>
+        </w:rPr>
+      </w:pPr>
+      <w:r>
+        <w:rPr>
+          <w:sz w:val="16"/>
+          <w:szCs w:val="22"/>
+          <w:lang w:eastAsia="zh-CN"/>
+        </w:rPr>
+        <w:t xml:space="preserve">[8]  </w:t>
+      </w:r>
+      <w:r>
+        <w:rPr>
+          <w:sz w:val="16"/>
+          <w:szCs w:val="22"/>
+          <w:lang w:eastAsia="zh-CN"/>
+        </w:rPr>
+        <w:t xml:space="preserve">  </w:t>
+      </w:r>
+      <w:proofErr w:type="spellStart"/>
+      <w:r>
+        <w:rPr>
+          <w:sz w:val="16"/>
+          <w:szCs w:val="22"/>
+          <w:lang w:eastAsia="zh-CN"/>
+        </w:rPr>
+        <w:t>Olah</w:t>
+      </w:r>
+      <w:proofErr w:type="spellEnd"/>
+      <w:r>
+        <w:rPr>
+          <w:sz w:val="16"/>
+          <w:szCs w:val="22"/>
+          <w:lang w:eastAsia="zh-CN"/>
+        </w:rPr>
+        <w:t>,</w:t>
+      </w:r>
+      <w:r>
+        <w:rPr>
+          <w:sz w:val="16"/>
+          <w:szCs w:val="22"/>
+          <w:lang w:eastAsia="zh-CN"/>
+        </w:rPr>
+        <w:t xml:space="preserve"> Christopher. “Neural networks, manifolds, </w:t>
+      </w:r>
+      <w:r>
+        <w:rPr>
+          <w:sz w:val="16"/>
+          <w:szCs w:val="22"/>
+          <w:lang w:eastAsia="zh-CN"/>
+        </w:rPr>
+        <w:t>and   topology</w:t>
+      </w:r>
+      <w:proofErr w:type="gramStart"/>
+      <w:r>
+        <w:rPr>
+          <w:sz w:val="16"/>
+          <w:szCs w:val="22"/>
+          <w:lang w:eastAsia="zh-CN"/>
+        </w:rPr>
+        <w:t>.”https://colah.github.io/posts/2014-03-NN-Manifolds-Topology/</w:t>
+      </w:r>
+      <w:proofErr w:type="gramEnd"/>
+      <w:r>
+        <w:rPr>
+          <w:sz w:val="16"/>
+          <w:szCs w:val="22"/>
+          <w:lang w:eastAsia="zh-CN"/>
+        </w:rPr>
+        <w:t>. Accessed: 2018-12-24.</w:t>
+      </w:r>
+    </w:p>
+    <w:p>
+      <w:pPr>
+        <w:autoSpaceDE w:val="0"/>
+        <w:autoSpaceDN w:val="0"/>
+        <w:adjustRightInd w:val="0"/>
+        <w:ind w:left="360" w:hanging="360"/>
+        <w:rPr>
+          <w:sz w:val="16"/>
+          <w:szCs w:val="22"/>
+          <w:lang w:eastAsia="zh-CN"/>
+        </w:rPr>
+      </w:pPr>
+      <w:r>
+        <w:rPr>
+          <w:sz w:val="16"/>
+          <w:szCs w:val="22"/>
+          <w:lang w:eastAsia="zh-CN"/>
+        </w:rPr>
+        <w:t xml:space="preserve">[9]  </w:t>
+      </w:r>
+      <w:r>
+        <w:rPr>
+          <w:sz w:val="16"/>
+          <w:szCs w:val="22"/>
+          <w:lang w:eastAsia="zh-CN"/>
+        </w:rPr>
+        <w:t xml:space="preserve">  </w:t>
+      </w:r>
+      <w:proofErr w:type="spellStart"/>
+      <w:r>
+        <w:rPr>
+          <w:sz w:val="16"/>
+          <w:szCs w:val="22"/>
+          <w:lang w:eastAsia="zh-CN"/>
+        </w:rPr>
+        <w:t>Tensorflow</w:t>
+      </w:r>
+      <w:proofErr w:type="spellEnd"/>
+      <w:r>
+        <w:rPr>
+          <w:sz w:val="16"/>
+          <w:szCs w:val="22"/>
+          <w:lang w:eastAsia="zh-CN"/>
+        </w:rPr>
+        <w:t>, “A neural network playground.”</w:t>
+      </w:r>
+      <w:r>
+        <w:rPr>
+          <w:sz w:val="16"/>
+          <w:szCs w:val="22"/>
+          <w:lang w:eastAsia="zh-CN"/>
+        </w:rPr>
+        <w:t xml:space="preserve"> </w:t>
+      </w:r>
+      <w:r>
+        <w:rPr>
+          <w:sz w:val="16"/>
+          <w:szCs w:val="22"/>
+          <w:lang w:eastAsia="zh-CN"/>
+        </w:rPr>
+        <w:t>http://playground.tensorflow.org/. Accessed: 2018-12-24.</w:t>
+      </w:r>
+    </w:p>
+    <w:p>
+      <w:pPr>
+        <w:autoSpaceDE w:val="0"/>
+        <w:autoSpaceDN w:val="0"/>
+        <w:adjustRightInd w:val="0"/>
+        <w:ind w:left="360" w:hanging="360"/>
+        <w:rPr>
+          <w:sz w:val="16"/>
+          <w:szCs w:val="22"/>
+          <w:lang w:eastAsia="zh-CN"/>
+        </w:rPr>
+      </w:pPr>
+      <w:r>
+        <w:rPr>
+          <w:sz w:val="16"/>
+          <w:szCs w:val="22"/>
+          <w:lang w:eastAsia="zh-CN"/>
+        </w:rPr>
+        <w:t>[10</w:t>
+      </w:r>
+      <w:proofErr w:type="gramStart"/>
+      <w:r>
+        <w:rPr>
+          <w:sz w:val="16"/>
+          <w:szCs w:val="22"/>
+          <w:lang w:eastAsia="zh-CN"/>
+        </w:rPr>
+        <w:t xml:space="preserve">]  </w:t>
+      </w:r>
+      <w:proofErr w:type="spellStart"/>
+      <w:r>
+        <w:rPr>
+          <w:sz w:val="16"/>
+          <w:szCs w:val="22"/>
+          <w:lang w:eastAsia="zh-CN"/>
+        </w:rPr>
+        <w:t>Yosinski</w:t>
+      </w:r>
+      <w:proofErr w:type="spellEnd"/>
+      <w:proofErr w:type="gramEnd"/>
+      <w:r>
+        <w:rPr>
+          <w:sz w:val="16"/>
+          <w:szCs w:val="22"/>
+          <w:lang w:eastAsia="zh-CN"/>
+        </w:rPr>
+        <w:t xml:space="preserve">, Jason, </w:t>
+      </w:r>
+      <w:r>
+        <w:rPr>
+          <w:sz w:val="16"/>
+          <w:szCs w:val="22"/>
+          <w:lang w:eastAsia="zh-CN"/>
+        </w:rPr>
+        <w:t>Clune,</w:t>
+      </w:r>
+      <w:r>
+        <w:rPr>
+          <w:sz w:val="16"/>
+          <w:szCs w:val="22"/>
+          <w:lang w:eastAsia="zh-CN"/>
+        </w:rPr>
+        <w:t xml:space="preserve"> Jeff, </w:t>
+      </w:r>
+      <w:r>
+        <w:rPr>
+          <w:sz w:val="16"/>
+          <w:szCs w:val="22"/>
+          <w:lang w:eastAsia="zh-CN"/>
+        </w:rPr>
+        <w:t>Nguyen</w:t>
+      </w:r>
+      <w:r>
+        <w:rPr>
+          <w:sz w:val="16"/>
+          <w:szCs w:val="22"/>
+          <w:lang w:eastAsia="zh-CN"/>
+        </w:rPr>
+        <w:t>, Anh</w:t>
+      </w:r>
+      <w:r>
+        <w:rPr>
+          <w:sz w:val="16"/>
+          <w:szCs w:val="22"/>
+          <w:lang w:eastAsia="zh-CN"/>
+        </w:rPr>
+        <w:t>,</w:t>
+      </w:r>
+      <w:r>
+        <w:rPr>
+          <w:sz w:val="16"/>
+          <w:szCs w:val="22"/>
+          <w:lang w:eastAsia="zh-CN"/>
+        </w:rPr>
+        <w:t xml:space="preserve"> et al.</w:t>
+      </w:r>
+      <w:r>
+        <w:rPr>
+          <w:sz w:val="16"/>
+          <w:szCs w:val="22"/>
+          <w:lang w:eastAsia="zh-CN"/>
+        </w:rPr>
+        <w:t xml:space="preserve"> “Understand-</w:t>
+      </w:r>
+      <w:proofErr w:type="spellStart"/>
+      <w:r>
+        <w:rPr>
+          <w:sz w:val="16"/>
+          <w:szCs w:val="22"/>
+          <w:lang w:eastAsia="zh-CN"/>
+        </w:rPr>
+        <w:t>ing</w:t>
+      </w:r>
+      <w:proofErr w:type="spellEnd"/>
+      <w:r>
+        <w:rPr>
+          <w:sz w:val="16"/>
+          <w:szCs w:val="22"/>
+          <w:lang w:eastAsia="zh-CN"/>
+        </w:rPr>
+        <w:t xml:space="preserve"> neural networks through deep visualization.”</w:t>
+      </w:r>
+      <w:r>
+        <w:rPr>
+          <w:sz w:val="16"/>
+          <w:szCs w:val="22"/>
+          <w:lang w:eastAsia="zh-CN"/>
+        </w:rPr>
+        <w:t xml:space="preserve"> </w:t>
+      </w:r>
+      <w:r>
+        <w:rPr>
+          <w:sz w:val="16"/>
+          <w:szCs w:val="22"/>
+          <w:lang w:eastAsia="zh-CN"/>
+        </w:rPr>
+        <w:t>http://yosinski.com/deepvis. Accessed: 2018-12-24.</w:t>
+      </w:r>
+    </w:p>
+    <w:p>
+      <w:pPr>
+        <w:autoSpaceDE w:val="0"/>
+        <w:autoSpaceDN w:val="0"/>
+        <w:adjustRightInd w:val="0"/>
+        <w:ind w:left="360" w:hanging="360"/>
+        <w:rPr>
+          <w:sz w:val="16"/>
+          <w:szCs w:val="22"/>
+          <w:lang w:eastAsia="zh-CN"/>
+        </w:rPr>
+      </w:pPr>
+      <w:r>
+        <w:rPr>
+          <w:sz w:val="16"/>
+          <w:szCs w:val="22"/>
+          <w:lang w:eastAsia="zh-CN"/>
+        </w:rPr>
+        <w:t>[11</w:t>
+      </w:r>
+      <w:proofErr w:type="gramStart"/>
+      <w:r>
+        <w:rPr>
+          <w:sz w:val="16"/>
+          <w:szCs w:val="22"/>
+          <w:lang w:eastAsia="zh-CN"/>
+        </w:rPr>
+        <w:t xml:space="preserve">]  </w:t>
+      </w:r>
+      <w:r>
+        <w:rPr>
+          <w:sz w:val="16"/>
+          <w:szCs w:val="22"/>
+          <w:lang w:eastAsia="zh-CN"/>
+        </w:rPr>
+        <w:t>Bolton</w:t>
+      </w:r>
+      <w:proofErr w:type="gramEnd"/>
+      <w:r>
+        <w:rPr>
+          <w:sz w:val="16"/>
+          <w:szCs w:val="22"/>
+          <w:lang w:eastAsia="zh-CN"/>
+        </w:rPr>
+        <w:t xml:space="preserve">, Kris. </w:t>
+      </w:r>
+      <w:r>
+        <w:rPr>
+          <w:sz w:val="16"/>
+          <w:szCs w:val="22"/>
+          <w:lang w:eastAsia="zh-CN"/>
+        </w:rPr>
+        <w:t>“A   practical   introduction   to   artificial   neural   networkswithpython</w:t>
+      </w:r>
+      <w:proofErr w:type="gramStart"/>
+      <w:r>
+        <w:rPr>
+          <w:sz w:val="16"/>
+          <w:szCs w:val="22"/>
+          <w:lang w:eastAsia="zh-CN"/>
+        </w:rPr>
+        <w:t>.”http://krisbolton.com/a-practical-introduction-to-artificial-neural-networks-with-python/</w:t>
+      </w:r>
+      <w:proofErr w:type="gramEnd"/>
+      <w:r>
+        <w:rPr>
+          <w:sz w:val="16"/>
+          <w:szCs w:val="22"/>
+          <w:lang w:eastAsia="zh-CN"/>
+        </w:rPr>
+        <w:t>. Accessed: 2018-12-24.</w:t>
+      </w:r>
+    </w:p>
+    <w:p>
+      <w:pPr>
+        <w:autoSpaceDE w:val="0"/>
+        <w:autoSpaceDN w:val="0"/>
+        <w:adjustRightInd w:val="0"/>
+        <w:ind w:left="360" w:hanging="360"/>
+        <w:rPr>
+          <w:sz w:val="16"/>
+          <w:szCs w:val="22"/>
+          <w:lang w:eastAsia="zh-CN"/>
+        </w:rPr>
+      </w:pPr>
+      <w:r>
+        <w:rPr>
+          <w:sz w:val="16"/>
+          <w:szCs w:val="22"/>
+          <w:lang w:eastAsia="zh-CN"/>
+        </w:rPr>
+        <w:t>[12</w:t>
+      </w:r>
+      <w:proofErr w:type="gramStart"/>
+      <w:r>
+        <w:rPr>
+          <w:sz w:val="16"/>
+          <w:szCs w:val="22"/>
+          <w:lang w:eastAsia="zh-CN"/>
+        </w:rPr>
+        <w:t xml:space="preserve">]  </w:t>
+      </w:r>
+      <w:r>
+        <w:rPr>
+          <w:sz w:val="16"/>
+          <w:szCs w:val="22"/>
+          <w:lang w:eastAsia="zh-CN"/>
+        </w:rPr>
+        <w:t>Schmidt</w:t>
+      </w:r>
+      <w:proofErr w:type="gramEnd"/>
+      <w:r>
+        <w:rPr>
+          <w:sz w:val="16"/>
+          <w:szCs w:val="22"/>
+          <w:lang w:eastAsia="zh-CN"/>
+        </w:rPr>
+        <w:t xml:space="preserve">, Gregory. </w:t>
+      </w:r>
+      <w:r>
+        <w:rPr>
+          <w:sz w:val="16"/>
+          <w:szCs w:val="22"/>
+          <w:lang w:eastAsia="zh-CN"/>
+        </w:rPr>
+        <w:t>“The    best    toys    that    teach    kids    how    to    code</w:t>
+      </w:r>
+      <w:proofErr w:type="gramStart"/>
+      <w:r>
+        <w:rPr>
+          <w:sz w:val="16"/>
+          <w:szCs w:val="22"/>
+          <w:lang w:eastAsia="zh-CN"/>
+        </w:rPr>
+        <w:t>.”https://www.nytimes.com/2017/12/19/smarter-living/kids-toys-for-coding.html</w:t>
+      </w:r>
+      <w:proofErr w:type="gramEnd"/>
+      <w:r>
+        <w:rPr>
+          <w:sz w:val="16"/>
+          <w:szCs w:val="22"/>
+          <w:lang w:eastAsia="zh-CN"/>
+        </w:rPr>
+        <w:t xml:space="preserve">. Accessed 2018-12-25. </w:t>
+      </w:r>
+    </w:p>
+    <w:p>
+      <w:pPr>
+        <w:autoSpaceDE w:val="0"/>
+        <w:autoSpaceDN w:val="0"/>
+        <w:adjustRightInd w:val="0"/>
+        <w:ind w:left="360" w:hanging="360"/>
+        <w:rPr>
+          <w:sz w:val="16"/>
+          <w:szCs w:val="22"/>
+          <w:lang w:eastAsia="zh-CN"/>
+        </w:rPr>
+      </w:pPr>
+      <w:r>
+        <w:rPr>
+          <w:sz w:val="16"/>
+          <w:szCs w:val="22"/>
+          <w:lang w:eastAsia="zh-CN"/>
+        </w:rPr>
+        <w:t>[13</w:t>
+      </w:r>
+      <w:proofErr w:type="gramStart"/>
+      <w:r>
+        <w:rPr>
+          <w:sz w:val="16"/>
+          <w:szCs w:val="22"/>
+          <w:lang w:eastAsia="zh-CN"/>
+        </w:rPr>
+        <w:t xml:space="preserve">] </w:t>
+      </w:r>
+      <w:r>
+        <w:rPr>
+          <w:sz w:val="16"/>
+          <w:szCs w:val="22"/>
+          <w:lang w:eastAsia="zh-CN"/>
+        </w:rPr>
+        <w:t xml:space="preserve"> </w:t>
+      </w:r>
+      <w:r>
+        <w:rPr>
+          <w:sz w:val="16"/>
+          <w:szCs w:val="22"/>
+          <w:lang w:eastAsia="zh-CN"/>
+        </w:rPr>
+        <w:t>Sami</w:t>
+      </w:r>
+      <w:proofErr w:type="gramEnd"/>
+      <w:r>
+        <w:rPr>
+          <w:sz w:val="16"/>
+          <w:szCs w:val="22"/>
+          <w:lang w:eastAsia="zh-CN"/>
+        </w:rPr>
+        <w:t>, Mohamed. "LED Matrix 8*8." https://grabcad.com/library/led-matrix-8-8, Accessed: 2018-12-25.</w:t>
+      </w:r>
+    </w:p>
+    <w:p>
+      <w:pPr>
+        <w:autoSpaceDE w:val="0"/>
+        <w:autoSpaceDN w:val="0"/>
+        <w:adjustRightInd w:val="0"/>
+        <w:ind w:left="360" w:hanging="360"/>
+        <w:rPr>
+          <w:sz w:val="16"/>
+          <w:szCs w:val="22"/>
+          <w:lang w:eastAsia="zh-CN"/>
+        </w:rPr>
+      </w:pPr>
+      <w:r>
+        <w:rPr>
+          <w:sz w:val="16"/>
+          <w:szCs w:val="22"/>
+          <w:lang w:eastAsia="zh-CN"/>
+        </w:rPr>
+        <w:t>[14</w:t>
+      </w:r>
+      <w:proofErr w:type="gramStart"/>
+      <w:r>
+        <w:rPr>
+          <w:sz w:val="16"/>
+          <w:szCs w:val="22"/>
+          <w:lang w:eastAsia="zh-CN"/>
+        </w:rPr>
+        <w:t xml:space="preserve">] </w:t>
+      </w:r>
+      <w:r>
+        <w:rPr>
+          <w:sz w:val="16"/>
+          <w:szCs w:val="22"/>
+          <w:lang w:eastAsia="zh-CN"/>
+        </w:rPr>
+        <w:t xml:space="preserve"> </w:t>
+      </w:r>
+      <w:proofErr w:type="spellStart"/>
+      <w:r>
+        <w:rPr>
+          <w:sz w:val="16"/>
+          <w:szCs w:val="22"/>
+          <w:lang w:eastAsia="zh-CN"/>
+        </w:rPr>
+        <w:t>Stoianovici</w:t>
+      </w:r>
+      <w:proofErr w:type="spellEnd"/>
+      <w:proofErr w:type="gramEnd"/>
+      <w:r>
+        <w:rPr>
+          <w:sz w:val="16"/>
+          <w:szCs w:val="22"/>
+          <w:lang w:eastAsia="zh-CN"/>
+        </w:rPr>
+        <w:t>, Dan. "Raspberry Pi 3B+ Mock." https://grabcad.com/library/raspberry-pi-3b-mock-1, Accessed: 2018-12-25.</w:t>
+      </w:r>
+    </w:p>
+    <w:p>
+      <w:pPr>
+        <w:autoSpaceDE w:val="0"/>
+        <w:autoSpaceDN w:val="0"/>
+        <w:adjustRightInd w:val="0"/>
+        <w:ind w:left="360" w:hanging="360"/>
+        <w:rPr>
+          <w:sz w:val="16"/>
+          <w:szCs w:val="22"/>
+          <w:lang w:eastAsia="zh-CN"/>
+        </w:rPr>
+      </w:pPr>
+      <w:r>
+        <w:rPr>
+          <w:sz w:val="16"/>
+          <w:szCs w:val="22"/>
+          <w:lang w:eastAsia="zh-CN"/>
+        </w:rPr>
+        <w:t>[15</w:t>
+      </w:r>
+      <w:proofErr w:type="gramStart"/>
+      <w:r>
+        <w:rPr>
+          <w:sz w:val="16"/>
+          <w:szCs w:val="22"/>
+          <w:lang w:eastAsia="zh-CN"/>
+        </w:rPr>
+        <w:t xml:space="preserve">] </w:t>
+      </w:r>
+      <w:r>
+        <w:rPr>
+          <w:sz w:val="16"/>
+          <w:szCs w:val="22"/>
+          <w:lang w:eastAsia="zh-CN"/>
+        </w:rPr>
+        <w:t xml:space="preserve"> </w:t>
+      </w:r>
+      <w:proofErr w:type="spellStart"/>
+      <w:r>
+        <w:rPr>
+          <w:sz w:val="16"/>
+          <w:szCs w:val="22"/>
+          <w:lang w:eastAsia="zh-CN"/>
+        </w:rPr>
+        <w:t>hannah</w:t>
+      </w:r>
+      <w:proofErr w:type="gramEnd"/>
+      <w:r>
+        <w:rPr>
+          <w:sz w:val="16"/>
+          <w:szCs w:val="22"/>
+          <w:lang w:eastAsia="zh-CN"/>
+        </w:rPr>
+        <w:t>_mii</w:t>
+      </w:r>
+      <w:proofErr w:type="spellEnd"/>
+      <w:r>
+        <w:rPr>
+          <w:sz w:val="16"/>
+          <w:szCs w:val="22"/>
+          <w:lang w:eastAsia="zh-CN"/>
+        </w:rPr>
+        <w:t>. "Arduino Mega." https://grabcad.com/library/arduino-mega-6, Accessed: 2018-12-25.</w:t>
+      </w:r>
+    </w:p>
+    <w:p>
+      <w:pPr>
+        <w:pStyle w:val="SectionHeading"/>
+        <w:outlineLvl w:val="0"/>
+      </w:pPr>
+      <w:r>
+        <w:t>Author Information</w:t>
+      </w:r>
+    </w:p>
+    <w:p>
+      <w:pPr>
+        <w:pStyle w:val="FirstParagraph"/>
+      </w:pPr>
+      <w:r>
+        <w:rPr>
+          <w:b/>
+        </w:rPr>
+        <w:t>Michael You</w:t>
+      </w:r>
+      <w:r>
+        <w:t>, Undergraduate student, Department of Electrical and Computer Engineering, Carnegie Mellon University.</w:t>
+      </w:r>
+    </w:p>
+    <w:p>
+      <w:pPr>
+        <w:pStyle w:val="FirstParagraph"/>
+      </w:pPr>
+      <w:r>
+        <w:rPr>
+          <w:b/>
+        </w:rPr>
+        <w:t>Jessica Yin</w:t>
+      </w:r>
+      <w:r>
+        <w:t>, Undergraduate student, Department of Mechanical Engineering, Carnegie Mellon University.</w:t>
+      </w:r>
+      <w:bookmarkStart w:id="3" w:name="_Hlk533466439"/>
+    </w:p>
+    <w:p>
+      <w:pPr>
+        <w:pStyle w:val="SectionHeading"/>
+        <w:outlineLvl w:val="0"/>
+      </w:pPr>
+      <w:r>
+        <w:t>Appendix A</w:t>
+      </w:r>
+      <w:r>
+        <w:t xml:space="preserve"> </w:t>
+      </w:r>
+      <w:r>
+        <w:t>- Materials</w:t>
+      </w:r>
+    </w:p>
+    <w:bookmarkEnd w:id="3"/>
     <w:p>
       <w:pPr>
         <w:pStyle w:val="References"/>
@@ -2825,6 +4698,7 @@
           <w:ilvl w:val="0"/>
           <w:numId w:val="0"/>
         </w:numPr>
+        <w:spacing w:after="0"/>
         <w:rPr>
           <w:sz w:val="20"/>
         </w:rPr>
@@ -2833,1178 +4707,284 @@
         <w:rPr>
           <w:sz w:val="20"/>
         </w:rPr>
-        <w:t>Finally, we would like to thank Carnegie Mellon University for providing us with the educational resources for allowing us to undertake this project.</w:t>
+        <w:t>Web links to the products used to fabricate Omega</w:t>
+      </w:r>
+      <w:r>
+        <w:rPr>
+          <w:sz w:val="20"/>
+          <w:vertAlign w:val="superscript"/>
+        </w:rPr>
+        <w:t>3</w:t>
+      </w:r>
+      <w:r>
+        <w:rPr>
+          <w:sz w:val="20"/>
+        </w:rPr>
+        <w:t xml:space="preserve"> are listed below:</w:t>
+      </w:r>
+    </w:p>
+    <w:p>
+      <w:pPr>
+        <w:pStyle w:val="References"/>
+        <w:numPr>
+          <w:ilvl w:val="0"/>
+          <w:numId w:val="33"/>
+        </w:numPr>
+        <w:spacing w:after="0"/>
+        <w:rPr>
+          <w:sz w:val="20"/>
+          <w:szCs w:val="20"/>
+        </w:rPr>
+      </w:pPr>
+      <w:r>
+        <w:rPr>
+          <w:sz w:val="20"/>
+          <w:szCs w:val="20"/>
+        </w:rPr>
+        <w:t>Raspberry Pi: https://www.adafruit.com/product/3775?src=raspberrypi</w:t>
+      </w:r>
+    </w:p>
+    <w:p>
+      <w:pPr>
+        <w:pStyle w:val="References"/>
+        <w:numPr>
+          <w:ilvl w:val="0"/>
+          <w:numId w:val="33"/>
+        </w:numPr>
+        <w:spacing w:after="0"/>
+        <w:rPr>
+          <w:sz w:val="20"/>
+          <w:szCs w:val="20"/>
+        </w:rPr>
+      </w:pPr>
+      <w:proofErr w:type="spellStart"/>
+      <w:r>
+        <w:rPr>
+          <w:sz w:val="20"/>
+          <w:szCs w:val="20"/>
+        </w:rPr>
+        <w:t>Elegoo</w:t>
+      </w:r>
+      <w:proofErr w:type="spellEnd"/>
+      <w:r>
+        <w:rPr>
+          <w:sz w:val="20"/>
+          <w:szCs w:val="20"/>
+        </w:rPr>
+        <w:t xml:space="preserve"> </w:t>
+      </w:r>
+      <w:r>
+        <w:rPr>
+          <w:sz w:val="20"/>
+          <w:szCs w:val="20"/>
+        </w:rPr>
+        <w:t>Mega 2560</w:t>
+      </w:r>
+      <w:r>
+        <w:rPr>
+          <w:sz w:val="20"/>
+          <w:szCs w:val="20"/>
+        </w:rPr>
+        <w:t>:</w:t>
+      </w:r>
+      <w:r>
+        <w:rPr>
+          <w:sz w:val="20"/>
+          <w:szCs w:val="20"/>
+        </w:rPr>
+        <w:t xml:space="preserve"> http://a.co/d/0fUEueU</w:t>
+      </w:r>
+    </w:p>
+    <w:p>
+      <w:pPr>
+        <w:pStyle w:val="References"/>
+        <w:numPr>
+          <w:ilvl w:val="0"/>
+          <w:numId w:val="33"/>
+        </w:numPr>
+        <w:spacing w:after="0"/>
+        <w:rPr>
+          <w:sz w:val="20"/>
+          <w:szCs w:val="20"/>
+        </w:rPr>
+      </w:pPr>
+      <w:r>
+        <w:rPr>
+          <w:sz w:val="20"/>
+          <w:szCs w:val="20"/>
+        </w:rPr>
+        <w:t xml:space="preserve">Acrylic sheets: </w:t>
+      </w:r>
+      <w:r>
+        <w:rPr>
+          <w:sz w:val="20"/>
+          <w:szCs w:val="20"/>
+        </w:rPr>
+        <w:t>http://a.co/d/bpR7mZL</w:t>
+      </w:r>
+    </w:p>
+    <w:p>
+      <w:pPr>
+        <w:pStyle w:val="References"/>
+        <w:numPr>
+          <w:ilvl w:val="0"/>
+          <w:numId w:val="33"/>
+        </w:numPr>
+        <w:spacing w:after="0"/>
+        <w:rPr>
+          <w:sz w:val="20"/>
+          <w:szCs w:val="20"/>
+        </w:rPr>
+      </w:pPr>
+      <w:r>
+        <w:rPr>
+          <w:sz w:val="20"/>
+          <w:szCs w:val="20"/>
+        </w:rPr>
+        <w:t>LED matrix display: http://a.co/d/isXfqF9</w:t>
+      </w:r>
+    </w:p>
+    <w:p>
+      <w:pPr>
+        <w:pStyle w:val="References"/>
+        <w:numPr>
+          <w:ilvl w:val="0"/>
+          <w:numId w:val="33"/>
+        </w:numPr>
+        <w:spacing w:after="0"/>
+        <w:rPr>
+          <w:sz w:val="20"/>
+        </w:rPr>
+      </w:pPr>
+      <w:r>
+        <w:rPr>
+          <w:sz w:val="20"/>
+        </w:rPr>
+        <w:t xml:space="preserve">Protoboards: </w:t>
+      </w:r>
+      <w:r>
+        <w:rPr>
+          <w:sz w:val="20"/>
+        </w:rPr>
+        <w:t> http://a.co/d/e8fosrh</w:t>
+      </w:r>
+    </w:p>
+    <w:p>
+      <w:pPr>
+        <w:pStyle w:val="References"/>
+        <w:numPr>
+          <w:ilvl w:val="0"/>
+          <w:numId w:val="33"/>
+        </w:numPr>
+        <w:spacing w:after="0"/>
+        <w:rPr>
+          <w:sz w:val="20"/>
+          <w:szCs w:val="20"/>
+        </w:rPr>
+      </w:pPr>
+      <w:r>
+        <w:rPr>
+          <w:sz w:val="20"/>
+          <w:szCs w:val="20"/>
+        </w:rPr>
+        <w:t>Pogo pins: http://a.co/d/5AjGkkk</w:t>
+      </w:r>
+    </w:p>
+    <w:p>
+      <w:pPr>
+        <w:pStyle w:val="References"/>
+        <w:numPr>
+          <w:ilvl w:val="0"/>
+          <w:numId w:val="33"/>
+        </w:numPr>
+        <w:spacing w:after="0"/>
+        <w:rPr>
+          <w:sz w:val="20"/>
+        </w:rPr>
+      </w:pPr>
+      <w:r>
+        <w:rPr>
+          <w:sz w:val="20"/>
+        </w:rPr>
+        <w:t xml:space="preserve">Socket pins: </w:t>
+      </w:r>
+      <w:r>
+        <w:rPr>
+          <w:sz w:val="20"/>
+        </w:rPr>
+        <w:t>https://www.digikey.com/short/pc5zvq</w:t>
+      </w:r>
+    </w:p>
+    <w:p>
+      <w:pPr>
+        <w:pStyle w:val="References"/>
+        <w:numPr>
+          <w:ilvl w:val="0"/>
+          <w:numId w:val="33"/>
+        </w:numPr>
+        <w:spacing w:after="0"/>
+        <w:rPr>
+          <w:sz w:val="20"/>
+        </w:rPr>
+      </w:pPr>
+      <w:r>
+        <w:rPr>
+          <w:sz w:val="20"/>
+        </w:rPr>
+        <w:t xml:space="preserve">IRF644 MOSFET: </w:t>
+      </w:r>
+      <w:r>
+        <w:rPr>
+          <w:sz w:val="20"/>
+        </w:rPr>
+        <w:t>https://goo.gl/NhZn2W</w:t>
+      </w:r>
+    </w:p>
+    <w:p>
+      <w:pPr>
+        <w:pStyle w:val="References"/>
+        <w:numPr>
+          <w:ilvl w:val="0"/>
+          <w:numId w:val="33"/>
+        </w:numPr>
+        <w:spacing w:after="0"/>
+        <w:rPr>
+          <w:sz w:val="20"/>
+        </w:rPr>
+      </w:pPr>
+      <w:r>
+        <w:rPr>
+          <w:sz w:val="20"/>
+        </w:rPr>
+        <w:t xml:space="preserve">LED Strip: </w:t>
+      </w:r>
+      <w:r>
+        <w:rPr>
+          <w:sz w:val="20"/>
+        </w:rPr>
+        <w:t>http://a.co/d/isZLFzB</w:t>
       </w:r>
     </w:p>
     <w:p>
       <w:pPr>
         <w:pStyle w:val="SectionHeading"/>
+        <w:ind w:left="720"/>
+        <w:jc w:val="left"/>
         <w:outlineLvl w:val="0"/>
       </w:pPr>
       <w:r>
-        <w:t>References</w:t>
-      </w:r>
-    </w:p>
-    <w:p>
-      <w:pPr>
-        <w:autoSpaceDE w:val="0"/>
-        <w:autoSpaceDN w:val="0"/>
-        <w:adjustRightInd w:val="0"/>
-        <w:ind w:left="360" w:hanging="360"/>
-        <w:rPr>
-          <w:sz w:val="16"/>
-          <w:szCs w:val="22"/>
-          <w:lang w:eastAsia="zh-CN"/>
-        </w:rPr>
-      </w:pPr>
-      <w:r>
-        <w:rPr>
-          <w:sz w:val="16"/>
-          <w:szCs w:val="22"/>
-          <w:lang w:eastAsia="zh-CN"/>
-        </w:rPr>
-        <w:t xml:space="preserve">[1]  </w:t>
-      </w:r>
-      <w:r>
-        <w:rPr>
-          <w:sz w:val="16"/>
-          <w:szCs w:val="22"/>
-          <w:lang w:eastAsia="zh-CN"/>
-        </w:rPr>
-        <w:t xml:space="preserve">  </w:t>
-      </w:r>
-      <w:r>
-        <w:rPr>
-          <w:sz w:val="16"/>
-          <w:szCs w:val="22"/>
-          <w:lang w:eastAsia="zh-CN"/>
-        </w:rPr>
-        <w:t>Mitchell,</w:t>
-      </w:r>
-      <w:r>
-        <w:rPr>
-          <w:sz w:val="16"/>
-          <w:szCs w:val="22"/>
-          <w:lang w:eastAsia="zh-CN"/>
-        </w:rPr>
-        <w:t xml:space="preserve"> Tom M. </w:t>
-      </w:r>
-      <w:r>
-        <w:rPr>
-          <w:sz w:val="16"/>
-          <w:szCs w:val="22"/>
-          <w:lang w:eastAsia="zh-CN"/>
-        </w:rPr>
-        <w:t>Machine Learning. McGraw-Hill, 1997.</w:t>
-      </w:r>
-    </w:p>
-    <w:p>
-      <w:pPr>
-        <w:autoSpaceDE w:val="0"/>
-        <w:autoSpaceDN w:val="0"/>
-        <w:adjustRightInd w:val="0"/>
-        <w:ind w:left="360" w:hanging="360"/>
-        <w:rPr>
-          <w:sz w:val="16"/>
-          <w:szCs w:val="22"/>
-          <w:lang w:eastAsia="zh-CN"/>
-        </w:rPr>
-      </w:pPr>
-      <w:r>
-        <w:rPr>
-          <w:sz w:val="16"/>
-          <w:szCs w:val="22"/>
-          <w:lang w:eastAsia="zh-CN"/>
-        </w:rPr>
-        <w:t xml:space="preserve">[2]  </w:t>
-      </w:r>
-      <w:r>
-        <w:rPr>
-          <w:sz w:val="16"/>
-          <w:szCs w:val="22"/>
-          <w:lang w:eastAsia="zh-CN"/>
-        </w:rPr>
-        <w:t xml:space="preserve">  </w:t>
-      </w:r>
-      <w:r>
-        <w:rPr>
-          <w:sz w:val="16"/>
-          <w:szCs w:val="22"/>
-          <w:lang w:eastAsia="zh-CN"/>
-        </w:rPr>
-        <w:t xml:space="preserve">Bridge, </w:t>
-      </w:r>
-      <w:r>
-        <w:rPr>
-          <w:sz w:val="16"/>
-          <w:szCs w:val="22"/>
-          <w:lang w:eastAsia="zh-CN"/>
-        </w:rPr>
-        <w:t>James P.,</w:t>
-      </w:r>
-      <w:r>
-        <w:rPr>
-          <w:sz w:val="16"/>
-          <w:szCs w:val="22"/>
-          <w:lang w:eastAsia="zh-CN"/>
-        </w:rPr>
-        <w:t xml:space="preserve"> Holden,</w:t>
-      </w:r>
-      <w:r>
-        <w:rPr>
-          <w:sz w:val="16"/>
-          <w:szCs w:val="22"/>
-          <w:lang w:eastAsia="zh-CN"/>
-        </w:rPr>
-        <w:t xml:space="preserve"> Sean B.</w:t>
-      </w:r>
-      <w:r>
-        <w:rPr>
-          <w:sz w:val="16"/>
-          <w:szCs w:val="22"/>
-          <w:lang w:eastAsia="zh-CN"/>
-        </w:rPr>
-        <w:t xml:space="preserve">  and  Paulson</w:t>
-      </w:r>
-      <w:r>
-        <w:rPr>
-          <w:sz w:val="16"/>
-          <w:szCs w:val="22"/>
-          <w:lang w:eastAsia="zh-CN"/>
-        </w:rPr>
-        <w:t>, Lawrence C,  “Machine learning</w:t>
-      </w:r>
-      <w:r>
-        <w:rPr>
-          <w:sz w:val="16"/>
-          <w:szCs w:val="22"/>
-          <w:lang w:eastAsia="zh-CN"/>
-        </w:rPr>
-        <w:t xml:space="preserve"> for</w:t>
-      </w:r>
-      <w:r>
-        <w:rPr>
-          <w:sz w:val="16"/>
-          <w:szCs w:val="22"/>
-          <w:lang w:eastAsia="zh-CN"/>
-        </w:rPr>
+        <w:t>A</w:t>
+      </w:r>
+      <w:r>
+        <w:t>ppendix B</w:t>
+      </w:r>
+      <w:r>
         <w:t xml:space="preserve"> </w:t>
       </w:r>
       <w:r>
-        <w:rPr>
-          <w:sz w:val="16"/>
-          <w:szCs w:val="22"/>
-          <w:lang w:eastAsia="zh-CN"/>
-        </w:rPr>
-        <w:t>first-order theorem proving,”Journal of Automated Reasoning, vol. 53,pp. 141–172, Aug 2014.</w:t>
-      </w:r>
-    </w:p>
-    <w:p>
-      <w:pPr>
-        <w:autoSpaceDE w:val="0"/>
-        <w:autoSpaceDN w:val="0"/>
-        <w:adjustRightInd w:val="0"/>
-        <w:ind w:left="360" w:hanging="360"/>
-        <w:rPr>
-          <w:sz w:val="16"/>
-          <w:szCs w:val="22"/>
-          <w:lang w:eastAsia="zh-CN"/>
-        </w:rPr>
-      </w:pPr>
-      <w:r>
-        <w:rPr>
-          <w:sz w:val="16"/>
-          <w:szCs w:val="22"/>
-          <w:lang w:eastAsia="zh-CN"/>
-        </w:rPr>
-        <w:t xml:space="preserve">[3]  </w:t>
-      </w:r>
-      <w:r>
-        <w:rPr>
-          <w:sz w:val="16"/>
-          <w:szCs w:val="22"/>
-          <w:lang w:eastAsia="zh-CN"/>
-        </w:rPr>
-        <w:t xml:space="preserve">  </w:t>
-      </w:r>
-      <w:r>
-        <w:rPr>
-          <w:sz w:val="16"/>
-          <w:szCs w:val="22"/>
-          <w:lang w:eastAsia="zh-CN"/>
-        </w:rPr>
-        <w:t>Sarikaya,</w:t>
-      </w:r>
-      <w:r>
-        <w:rPr>
-          <w:sz w:val="16"/>
-          <w:szCs w:val="22"/>
-          <w:lang w:eastAsia="zh-CN"/>
-        </w:rPr>
-        <w:t xml:space="preserve"> Ruhi,</w:t>
-      </w:r>
-      <w:r>
-        <w:rPr>
-          <w:sz w:val="16"/>
-          <w:szCs w:val="22"/>
-          <w:lang w:eastAsia="zh-CN"/>
-        </w:rPr>
-        <w:t xml:space="preserve">  Hinton,</w:t>
-      </w:r>
-      <w:r>
-        <w:rPr>
-          <w:sz w:val="16"/>
-          <w:szCs w:val="22"/>
-          <w:lang w:eastAsia="zh-CN"/>
-        </w:rPr>
-        <w:t xml:space="preserve"> Geoffrey E.  and </w:t>
-      </w:r>
-      <w:r>
-        <w:rPr>
-          <w:sz w:val="16"/>
-          <w:szCs w:val="22"/>
-          <w:lang w:eastAsia="zh-CN"/>
-        </w:rPr>
-        <w:t>Deoras</w:t>
-      </w:r>
-      <w:r>
-        <w:rPr>
-          <w:sz w:val="16"/>
-          <w:szCs w:val="22"/>
-          <w:lang w:eastAsia="zh-CN"/>
-        </w:rPr>
-        <w:t>, Anoop.</w:t>
-      </w:r>
-      <w:r>
-        <w:rPr>
-          <w:sz w:val="16"/>
-          <w:szCs w:val="22"/>
-          <w:lang w:eastAsia="zh-CN"/>
-        </w:rPr>
-        <w:t xml:space="preserve">  “Application of deep belief</w:t>
-      </w:r>
-      <w:r>
-        <w:rPr>
-          <w:sz w:val="16"/>
-          <w:szCs w:val="22"/>
-          <w:lang w:eastAsia="zh-CN"/>
-        </w:rPr>
-        <w:t xml:space="preserve"> </w:t>
-      </w:r>
-      <w:r>
-        <w:rPr>
-          <w:sz w:val="16"/>
-          <w:szCs w:val="22"/>
-          <w:lang w:eastAsia="zh-CN"/>
-        </w:rPr>
-        <w:t>networks for natural language understanding,”</w:t>
-      </w:r>
-      <w:r>
-        <w:rPr>
-          <w:sz w:val="16"/>
-          <w:szCs w:val="22"/>
-          <w:lang w:eastAsia="zh-CN"/>
-        </w:rPr>
-        <w:t xml:space="preserve"> </w:t>
-      </w:r>
-      <w:r>
-        <w:rPr>
-          <w:sz w:val="16"/>
-          <w:szCs w:val="22"/>
-          <w:lang w:eastAsia="zh-CN"/>
-        </w:rPr>
-        <w:t>IEEE/ACM Trans. Audio,</w:t>
-      </w:r>
-      <w:r>
-        <w:rPr>
-          <w:sz w:val="16"/>
-          <w:szCs w:val="22"/>
-          <w:lang w:eastAsia="zh-CN"/>
-        </w:rPr>
-        <w:t xml:space="preserve"> </w:t>
-      </w:r>
-      <w:r>
-        <w:rPr>
-          <w:sz w:val="16"/>
-          <w:szCs w:val="22"/>
-          <w:lang w:eastAsia="zh-CN"/>
-        </w:rPr>
-        <w:t>Speech and Lang. Proc., vol. 22, pp. 778–784, Apr. 2014.</w:t>
-      </w:r>
-    </w:p>
-    <w:p>
-      <w:pPr>
-        <w:autoSpaceDE w:val="0"/>
-        <w:autoSpaceDN w:val="0"/>
-        <w:adjustRightInd w:val="0"/>
-        <w:ind w:left="360" w:hanging="360"/>
-        <w:rPr>
-          <w:sz w:val="16"/>
-          <w:szCs w:val="22"/>
-          <w:lang w:eastAsia="zh-CN"/>
-        </w:rPr>
-      </w:pPr>
-      <w:r>
-        <w:rPr>
-          <w:sz w:val="16"/>
-          <w:szCs w:val="22"/>
-          <w:lang w:eastAsia="zh-CN"/>
-        </w:rPr>
-        <w:t xml:space="preserve">[4]  </w:t>
-      </w:r>
-      <w:r>
-        <w:rPr>
-          <w:sz w:val="16"/>
-          <w:szCs w:val="22"/>
-          <w:lang w:eastAsia="zh-CN"/>
-        </w:rPr>
-        <w:t xml:space="preserve">  </w:t>
-      </w:r>
-      <w:r>
-        <w:rPr>
-          <w:sz w:val="16"/>
-          <w:szCs w:val="22"/>
-          <w:lang w:eastAsia="zh-CN"/>
-        </w:rPr>
-        <w:t>Ciregan,</w:t>
-      </w:r>
-      <w:r>
-        <w:rPr>
-          <w:sz w:val="16"/>
-          <w:szCs w:val="22"/>
-          <w:lang w:eastAsia="zh-CN"/>
-        </w:rPr>
-        <w:t xml:space="preserve"> Dan, </w:t>
-      </w:r>
-      <w:r>
-        <w:rPr>
-          <w:sz w:val="16"/>
-          <w:szCs w:val="22"/>
-          <w:lang w:eastAsia="zh-CN"/>
-        </w:rPr>
-        <w:t>Meier,</w:t>
-      </w:r>
-      <w:r>
-        <w:rPr>
-          <w:sz w:val="16"/>
-          <w:szCs w:val="22"/>
-          <w:lang w:eastAsia="zh-CN"/>
-        </w:rPr>
-        <w:t xml:space="preserve"> Ueli and </w:t>
-      </w:r>
-      <w:r>
-        <w:rPr>
-          <w:sz w:val="16"/>
-          <w:szCs w:val="22"/>
-          <w:lang w:eastAsia="zh-CN"/>
-        </w:rPr>
-        <w:t>Schmidhuber</w:t>
-      </w:r>
-      <w:r>
-        <w:rPr>
-          <w:sz w:val="16"/>
-          <w:szCs w:val="22"/>
-          <w:lang w:eastAsia="zh-CN"/>
-        </w:rPr>
-        <w:t>, Juergen.</w:t>
-      </w:r>
-      <w:r>
-        <w:rPr>
-          <w:sz w:val="16"/>
-          <w:szCs w:val="22"/>
-          <w:lang w:eastAsia="zh-CN"/>
-        </w:rPr>
-        <w:t xml:space="preserve"> “Multi-column deep neural</w:t>
-      </w:r>
-      <w:r>
-        <w:rPr>
-          <w:sz w:val="16"/>
-          <w:szCs w:val="22"/>
-          <w:lang w:eastAsia="zh-CN"/>
-        </w:rPr>
-        <w:t xml:space="preserve"> </w:t>
-      </w:r>
-      <w:r>
-        <w:rPr>
-          <w:sz w:val="16"/>
-          <w:szCs w:val="22"/>
-          <w:lang w:eastAsia="zh-CN"/>
-        </w:rPr>
-        <w:t>networks for image classification,”  in</w:t>
-      </w:r>
-      <w:r>
-        <w:rPr>
-          <w:sz w:val="16"/>
-          <w:szCs w:val="22"/>
-          <w:lang w:eastAsia="zh-CN"/>
-        </w:rPr>
-        <w:t xml:space="preserve"> </w:t>
-      </w:r>
-      <w:r>
-        <w:rPr>
-          <w:sz w:val="16"/>
-          <w:szCs w:val="22"/>
-          <w:lang w:eastAsia="zh-CN"/>
-        </w:rPr>
-        <w:t>2012 IEEE Confe</w:t>
-      </w:r>
-      <w:r>
-        <w:rPr>
-          <w:sz w:val="16"/>
-          <w:szCs w:val="22"/>
-          <w:lang w:eastAsia="zh-CN"/>
-        </w:rPr>
-        <w:t>rence on Com</w:t>
-      </w:r>
-      <w:r>
-        <w:rPr>
-          <w:sz w:val="16"/>
-          <w:szCs w:val="22"/>
-          <w:lang w:eastAsia="zh-CN"/>
-        </w:rPr>
-        <w:t>puter Vision and Pattern Recognition, pp. 3642–3649, June 2012.</w:t>
-      </w:r>
-    </w:p>
-    <w:p>
-      <w:pPr>
-        <w:autoSpaceDE w:val="0"/>
-        <w:autoSpaceDN w:val="0"/>
-        <w:adjustRightInd w:val="0"/>
-        <w:ind w:left="360" w:hanging="360"/>
-        <w:rPr>
-          <w:sz w:val="16"/>
-          <w:szCs w:val="22"/>
-          <w:lang w:eastAsia="zh-CN"/>
-        </w:rPr>
-      </w:pPr>
-      <w:r>
-        <w:rPr>
-          <w:sz w:val="16"/>
-          <w:szCs w:val="22"/>
-          <w:lang w:eastAsia="zh-CN"/>
-        </w:rPr>
-        <w:t xml:space="preserve">[5]  </w:t>
-      </w:r>
-      <w:r>
-        <w:rPr>
-          <w:sz w:val="16"/>
-          <w:szCs w:val="22"/>
-          <w:lang w:eastAsia="zh-CN"/>
-        </w:rPr>
-        <w:t xml:space="preserve">  </w:t>
-      </w:r>
-      <w:r>
-        <w:rPr>
-          <w:sz w:val="16"/>
-          <w:szCs w:val="22"/>
-          <w:lang w:eastAsia="zh-CN"/>
-        </w:rPr>
-        <w:t>Krizhevsky,</w:t>
-      </w:r>
-      <w:r>
-        <w:rPr>
-          <w:sz w:val="16"/>
-          <w:szCs w:val="22"/>
-          <w:lang w:eastAsia="zh-CN"/>
-        </w:rPr>
-        <w:t xml:space="preserve"> Alex,  </w:t>
-      </w:r>
-      <w:r>
-        <w:rPr>
-          <w:sz w:val="16"/>
-          <w:szCs w:val="22"/>
-          <w:lang w:eastAsia="zh-CN"/>
-        </w:rPr>
-        <w:t>Sutskever</w:t>
-      </w:r>
-      <w:r>
-        <w:rPr>
-          <w:sz w:val="16"/>
-          <w:szCs w:val="22"/>
-          <w:lang w:eastAsia="zh-CN"/>
-        </w:rPr>
-        <w:t xml:space="preserve">, Ilya and </w:t>
-      </w:r>
-      <w:r>
-        <w:rPr>
-          <w:sz w:val="16"/>
-          <w:szCs w:val="22"/>
-          <w:lang w:eastAsia="zh-CN"/>
-        </w:rPr>
-        <w:t>Hinton</w:t>
-      </w:r>
-      <w:r>
-        <w:rPr>
-          <w:sz w:val="16"/>
-          <w:szCs w:val="22"/>
-          <w:lang w:eastAsia="zh-CN"/>
-        </w:rPr>
-        <w:t>, Geoffrey E.  “Imagenet classifica</w:t>
-      </w:r>
-      <w:r>
-        <w:rPr>
-          <w:sz w:val="16"/>
-          <w:szCs w:val="22"/>
-          <w:lang w:eastAsia="zh-CN"/>
-        </w:rPr>
-        <w:t>tion with deep convolutional neural networks,”Commun. ACM, vol. 60,pp. 84–90, May 2017.</w:t>
-      </w:r>
-    </w:p>
-    <w:p>
-      <w:pPr>
-        <w:autoSpaceDE w:val="0"/>
-        <w:autoSpaceDN w:val="0"/>
-        <w:adjustRightInd w:val="0"/>
-        <w:ind w:left="360" w:hanging="360"/>
-        <w:rPr>
-          <w:sz w:val="16"/>
-          <w:szCs w:val="22"/>
-          <w:lang w:eastAsia="zh-CN"/>
-        </w:rPr>
-      </w:pPr>
-      <w:r>
-        <w:rPr>
-          <w:sz w:val="16"/>
-          <w:szCs w:val="22"/>
-          <w:lang w:eastAsia="zh-CN"/>
-        </w:rPr>
-        <w:t xml:space="preserve">[6]  </w:t>
-      </w:r>
-      <w:r>
-        <w:rPr>
-          <w:sz w:val="16"/>
-          <w:szCs w:val="22"/>
-          <w:lang w:eastAsia="zh-CN"/>
-        </w:rPr>
-        <w:t xml:space="preserve">  </w:t>
-      </w:r>
-      <w:r>
-        <w:rPr>
-          <w:sz w:val="16"/>
-          <w:szCs w:val="22"/>
-          <w:lang w:eastAsia="zh-CN"/>
-        </w:rPr>
-        <w:t>Wieczorek,</w:t>
-      </w:r>
-      <w:r>
-        <w:rPr>
-          <w:sz w:val="16"/>
-          <w:szCs w:val="22"/>
-          <w:lang w:eastAsia="zh-CN"/>
-        </w:rPr>
-        <w:t xml:space="preserve"> Szymon, </w:t>
-      </w:r>
-      <w:r>
-        <w:rPr>
-          <w:sz w:val="16"/>
-          <w:szCs w:val="22"/>
-          <w:lang w:eastAsia="zh-CN"/>
-        </w:rPr>
-        <w:t>Filipiak,</w:t>
-      </w:r>
-      <w:r>
-        <w:rPr>
-          <w:sz w:val="16"/>
-          <w:szCs w:val="22"/>
-          <w:lang w:eastAsia="zh-CN"/>
-        </w:rPr>
-        <w:t xml:space="preserve"> Dominik and </w:t>
-      </w:r>
-      <w:r>
-        <w:rPr>
-          <w:sz w:val="16"/>
-          <w:szCs w:val="22"/>
-          <w:lang w:eastAsia="zh-CN"/>
-        </w:rPr>
-        <w:t>Filipowska,</w:t>
-      </w:r>
-      <w:r>
-        <w:rPr>
-          <w:sz w:val="16"/>
-          <w:szCs w:val="22"/>
-          <w:lang w:eastAsia="zh-CN"/>
-        </w:rPr>
-        <w:t xml:space="preserve"> Agata.  “Semantic </w:t>
-      </w:r>
-      <w:r>
-        <w:rPr>
-          <w:sz w:val="16"/>
-          <w:szCs w:val="22"/>
-          <w:lang w:eastAsia="zh-CN"/>
-        </w:rPr>
-        <w:t>image-based</w:t>
-      </w:r>
-      <w:r>
-        <w:rPr>
-          <w:sz w:val="16"/>
-          <w:szCs w:val="22"/>
-          <w:lang w:eastAsia="zh-CN"/>
-        </w:rPr>
-        <w:t xml:space="preserve"> </w:t>
-      </w:r>
-      <w:r>
-        <w:rPr>
-          <w:sz w:val="16"/>
-          <w:szCs w:val="22"/>
-          <w:lang w:eastAsia="zh-CN"/>
-        </w:rPr>
-        <w:t>profiling of users’ interests with neural networks,” 10 2018.</w:t>
-      </w:r>
-    </w:p>
-    <w:p>
-      <w:pPr>
-        <w:autoSpaceDE w:val="0"/>
-        <w:autoSpaceDN w:val="0"/>
-        <w:adjustRightInd w:val="0"/>
-        <w:ind w:left="360" w:hanging="360"/>
-        <w:rPr>
-          <w:sz w:val="16"/>
-          <w:szCs w:val="22"/>
-          <w:lang w:eastAsia="zh-CN"/>
-        </w:rPr>
-      </w:pPr>
-      <w:r>
-        <w:rPr>
-          <w:sz w:val="16"/>
-          <w:szCs w:val="22"/>
-          <w:lang w:eastAsia="zh-CN"/>
-        </w:rPr>
-        <w:t xml:space="preserve">[7]  </w:t>
-      </w:r>
-      <w:r>
-        <w:rPr>
-          <w:sz w:val="16"/>
-          <w:szCs w:val="22"/>
-          <w:lang w:eastAsia="zh-CN"/>
-        </w:rPr>
-        <w:t xml:space="preserve">  </w:t>
-      </w:r>
-      <w:r>
-        <w:rPr>
-          <w:sz w:val="16"/>
-          <w:szCs w:val="22"/>
-          <w:lang w:eastAsia="zh-CN"/>
-        </w:rPr>
-        <w:t>X. Li and X. Wu, “Constructing long short-term memory based deep re-current neural networks for large vocabulary speech recognition,”CoRR,vol. abs/1410.4281, 2014.</w:t>
-      </w:r>
-    </w:p>
-    <w:p>
-      <w:pPr>
-        <w:autoSpaceDE w:val="0"/>
-        <w:autoSpaceDN w:val="0"/>
-        <w:adjustRightInd w:val="0"/>
-        <w:ind w:left="360" w:hanging="360"/>
-        <w:rPr>
-          <w:sz w:val="16"/>
-          <w:szCs w:val="22"/>
-          <w:lang w:eastAsia="zh-CN"/>
-        </w:rPr>
-      </w:pPr>
-      <w:r>
-        <w:rPr>
-          <w:sz w:val="16"/>
-          <w:szCs w:val="22"/>
-          <w:lang w:eastAsia="zh-CN"/>
-        </w:rPr>
-        <w:t xml:space="preserve">[8]  </w:t>
-      </w:r>
-      <w:r>
-        <w:rPr>
-          <w:sz w:val="16"/>
-          <w:szCs w:val="22"/>
-          <w:lang w:eastAsia="zh-CN"/>
-        </w:rPr>
-        <w:t xml:space="preserve">  </w:t>
-      </w:r>
-      <w:r>
-        <w:rPr>
-          <w:sz w:val="16"/>
-          <w:szCs w:val="22"/>
-          <w:lang w:eastAsia="zh-CN"/>
-        </w:rPr>
-        <w:t>Olah,</w:t>
-      </w:r>
-      <w:r>
-        <w:rPr>
-          <w:sz w:val="16"/>
-          <w:szCs w:val="22"/>
-          <w:lang w:eastAsia="zh-CN"/>
-        </w:rPr>
-        <w:t xml:space="preserve"> Christopher. “Neural networks, manifolds, </w:t>
-      </w:r>
-      <w:r>
-        <w:rPr>
-          <w:sz w:val="16"/>
-          <w:szCs w:val="22"/>
-          <w:lang w:eastAsia="zh-CN"/>
-        </w:rPr>
-        <w:t>and   topology.”https://colah.github.io/posts/2014-03-NN-Manifolds-Topology/. Accessed: 2018-12-24.</w:t>
-      </w:r>
-    </w:p>
-    <w:p>
-      <w:pPr>
-        <w:autoSpaceDE w:val="0"/>
-        <w:autoSpaceDN w:val="0"/>
-        <w:adjustRightInd w:val="0"/>
-        <w:ind w:left="360" w:hanging="360"/>
-        <w:rPr>
-          <w:sz w:val="16"/>
-          <w:szCs w:val="22"/>
-          <w:lang w:eastAsia="zh-CN"/>
-        </w:rPr>
-      </w:pPr>
-      <w:r>
-        <w:rPr>
-          <w:sz w:val="16"/>
-          <w:szCs w:val="22"/>
-          <w:lang w:eastAsia="zh-CN"/>
-        </w:rPr>
-        <w:t xml:space="preserve">[9]  </w:t>
-      </w:r>
-      <w:r>
-        <w:rPr>
-          <w:sz w:val="16"/>
-          <w:szCs w:val="22"/>
-          <w:lang w:eastAsia="zh-CN"/>
-        </w:rPr>
-        <w:t xml:space="preserve">  </w:t>
-      </w:r>
-      <w:r>
-        <w:rPr>
-          <w:sz w:val="16"/>
-          <w:szCs w:val="22"/>
-          <w:lang w:eastAsia="zh-CN"/>
-        </w:rPr>
-        <w:t>Tensorflow, “A neural network playground.”</w:t>
-      </w:r>
-      <w:r>
-        <w:rPr>
-          <w:sz w:val="16"/>
-          <w:szCs w:val="22"/>
-          <w:lang w:eastAsia="zh-CN"/>
-        </w:rPr>
-        <w:t xml:space="preserve"> </w:t>
-      </w:r>
-      <w:r>
-        <w:rPr>
-          <w:sz w:val="16"/>
-          <w:szCs w:val="22"/>
-          <w:lang w:eastAsia="zh-CN"/>
-        </w:rPr>
-        <w:t>http://playground.tensorflow.org/. Accessed: 2018-12-24.</w:t>
-      </w:r>
-    </w:p>
-    <w:p>
-      <w:pPr>
-        <w:autoSpaceDE w:val="0"/>
-        <w:autoSpaceDN w:val="0"/>
-        <w:adjustRightInd w:val="0"/>
-        <w:ind w:left="360" w:hanging="360"/>
-        <w:rPr>
-          <w:sz w:val="16"/>
-          <w:szCs w:val="22"/>
-          <w:lang w:eastAsia="zh-CN"/>
-        </w:rPr>
-      </w:pPr>
-      <w:r>
-        <w:rPr>
-          <w:sz w:val="16"/>
-          <w:szCs w:val="22"/>
-          <w:lang w:eastAsia="zh-CN"/>
-        </w:rPr>
-        <w:t xml:space="preserve">[10]  </w:t>
-      </w:r>
-      <w:r>
-        <w:rPr>
-          <w:sz w:val="16"/>
-          <w:szCs w:val="22"/>
-          <w:lang w:eastAsia="zh-CN"/>
-        </w:rPr>
-        <w:t>Yosinski</w:t>
-      </w:r>
-      <w:r>
-        <w:rPr>
-          <w:sz w:val="16"/>
-          <w:szCs w:val="22"/>
-          <w:lang w:eastAsia="zh-CN"/>
-        </w:rPr>
-        <w:t xml:space="preserve">, Jason, </w:t>
-      </w:r>
-      <w:r>
-        <w:rPr>
-          <w:sz w:val="16"/>
-          <w:szCs w:val="22"/>
-          <w:lang w:eastAsia="zh-CN"/>
-        </w:rPr>
-        <w:t>Clune,</w:t>
-      </w:r>
-      <w:r>
-        <w:rPr>
-          <w:sz w:val="16"/>
-          <w:szCs w:val="22"/>
-          <w:lang w:eastAsia="zh-CN"/>
-        </w:rPr>
-        <w:t xml:space="preserve"> Jeff, </w:t>
-      </w:r>
-      <w:r>
-        <w:rPr>
-          <w:sz w:val="16"/>
-          <w:szCs w:val="22"/>
-          <w:lang w:eastAsia="zh-CN"/>
-        </w:rPr>
-        <w:t>Nguyen</w:t>
-      </w:r>
-      <w:r>
-        <w:rPr>
-          <w:sz w:val="16"/>
-          <w:szCs w:val="22"/>
-          <w:lang w:eastAsia="zh-CN"/>
-        </w:rPr>
-        <w:t>, Anh</w:t>
-      </w:r>
-      <w:r>
-        <w:rPr>
-          <w:sz w:val="16"/>
-          <w:szCs w:val="22"/>
-          <w:lang w:eastAsia="zh-CN"/>
-        </w:rPr>
-        <w:t>,</w:t>
-      </w:r>
-      <w:r>
-        <w:rPr>
-          <w:sz w:val="16"/>
-          <w:szCs w:val="22"/>
-          <w:lang w:eastAsia="zh-CN"/>
-        </w:rPr>
-        <w:t xml:space="preserve"> et al.</w:t>
-      </w:r>
-      <w:r>
-        <w:rPr>
-          <w:sz w:val="16"/>
-          <w:szCs w:val="22"/>
-          <w:lang w:eastAsia="zh-CN"/>
-        </w:rPr>
-        <w:t xml:space="preserve"> “Understand-ing neural networks through deep visualization.”</w:t>
-      </w:r>
-      <w:r>
-        <w:rPr>
-          <w:sz w:val="16"/>
-          <w:szCs w:val="22"/>
-          <w:lang w:eastAsia="zh-CN"/>
-        </w:rPr>
-        <w:t xml:space="preserve"> </w:t>
-      </w:r>
-      <w:r>
-        <w:rPr>
-          <w:sz w:val="16"/>
-          <w:szCs w:val="22"/>
-          <w:lang w:eastAsia="zh-CN"/>
-        </w:rPr>
-        <w:t>http://yosinski.com/deepvis. Accessed: 2018-12-24.</w:t>
-      </w:r>
-    </w:p>
-    <w:p>
-      <w:pPr>
-        <w:autoSpaceDE w:val="0"/>
-        <w:autoSpaceDN w:val="0"/>
-        <w:adjustRightInd w:val="0"/>
-        <w:ind w:left="360" w:hanging="360"/>
-        <w:rPr>
-          <w:sz w:val="16"/>
-          <w:szCs w:val="22"/>
-          <w:lang w:eastAsia="zh-CN"/>
-        </w:rPr>
-      </w:pPr>
-      <w:r>
-        <w:rPr>
-          <w:sz w:val="16"/>
-          <w:szCs w:val="22"/>
-          <w:lang w:eastAsia="zh-CN"/>
-        </w:rPr>
-        <w:t xml:space="preserve">[11]  </w:t>
-      </w:r>
-      <w:r>
-        <w:rPr>
-          <w:sz w:val="16"/>
-          <w:szCs w:val="22"/>
-          <w:lang w:eastAsia="zh-CN"/>
-        </w:rPr>
-        <w:t>Bolton</w:t>
-      </w:r>
-      <w:r>
-        <w:rPr>
-          <w:sz w:val="16"/>
-          <w:szCs w:val="22"/>
-          <w:lang w:eastAsia="zh-CN"/>
-        </w:rPr>
-        <w:t>, Kris.</w:t>
-      </w:r>
-      <w:bookmarkStart w:id="2" w:name="_GoBack"/>
-      <w:bookmarkEnd w:id="2"/>
-      <w:r>
-        <w:rPr>
-          <w:sz w:val="16"/>
-          <w:szCs w:val="22"/>
-          <w:lang w:eastAsia="zh-CN"/>
-        </w:rPr>
-        <w:t xml:space="preserve"> </w:t>
-      </w:r>
-      <w:r>
-        <w:rPr>
-          <w:sz w:val="16"/>
-          <w:szCs w:val="22"/>
-          <w:lang w:eastAsia="zh-CN"/>
-        </w:rPr>
-        <w:t>“A   practical   introduction   to   artificial   neural   networkswithpython.”http://krisbolton.com/a-practical-introduction-to-artificial-neural-networks-with-python/. Accessed: 2018-12-24.</w:t>
-      </w:r>
-    </w:p>
-    <w:p>
-      <w:pPr>
-        <w:autoSpaceDE w:val="0"/>
-        <w:autoSpaceDN w:val="0"/>
-        <w:adjustRightInd w:val="0"/>
-        <w:ind w:left="360" w:hanging="360"/>
-        <w:rPr>
-          <w:sz w:val="16"/>
-          <w:szCs w:val="22"/>
-          <w:lang w:eastAsia="zh-CN"/>
-        </w:rPr>
-      </w:pPr>
-      <w:r>
-        <w:rPr>
-          <w:sz w:val="16"/>
-          <w:szCs w:val="22"/>
-          <w:lang w:eastAsia="zh-CN"/>
-        </w:rPr>
-        <w:t xml:space="preserve">[12]  </w:t>
-      </w:r>
-      <w:r>
-        <w:rPr>
-          <w:sz w:val="16"/>
-          <w:szCs w:val="22"/>
-          <w:lang w:eastAsia="zh-CN"/>
-        </w:rPr>
-        <w:t>Schmidt</w:t>
-      </w:r>
-      <w:r>
-        <w:rPr>
-          <w:sz w:val="16"/>
-          <w:szCs w:val="22"/>
-          <w:lang w:eastAsia="zh-CN"/>
-        </w:rPr>
-        <w:t xml:space="preserve">, Gregory. </w:t>
-      </w:r>
-      <w:r>
-        <w:rPr>
-          <w:sz w:val="16"/>
-          <w:szCs w:val="22"/>
-          <w:lang w:eastAsia="zh-CN"/>
-        </w:rPr>
-        <w:t xml:space="preserve">“The    best    toys    that    teach    kids    how    to    code.”https://www.nytimes.com/2017/12/19/smarter-living/kids-toys-for-coding.html. Accessed 2018-12-25. </w:t>
-      </w:r>
-    </w:p>
-    <w:p>
-      <w:pPr>
-        <w:autoSpaceDE w:val="0"/>
-        <w:autoSpaceDN w:val="0"/>
-        <w:adjustRightInd w:val="0"/>
-        <w:ind w:left="360" w:hanging="360"/>
-        <w:rPr>
-          <w:sz w:val="16"/>
-          <w:szCs w:val="22"/>
-          <w:lang w:eastAsia="zh-CN"/>
-        </w:rPr>
-      </w:pPr>
-      <w:r>
-        <w:rPr>
-          <w:sz w:val="16"/>
-          <w:szCs w:val="22"/>
-          <w:lang w:eastAsia="zh-CN"/>
-        </w:rPr>
-        <w:t>[13</w:t>
-      </w:r>
-      <w:r>
-        <w:rPr>
-          <w:sz w:val="16"/>
-          <w:szCs w:val="22"/>
-          <w:lang w:eastAsia="zh-CN"/>
-        </w:rPr>
-        <w:t xml:space="preserve">] </w:t>
-      </w:r>
-      <w:r>
-        <w:rPr>
-          <w:sz w:val="16"/>
-          <w:szCs w:val="22"/>
-          <w:lang w:eastAsia="zh-CN"/>
-        </w:rPr>
-        <w:t xml:space="preserve"> </w:t>
-      </w:r>
-      <w:r>
-        <w:rPr>
-          <w:sz w:val="16"/>
-          <w:szCs w:val="22"/>
-          <w:lang w:eastAsia="zh-CN"/>
-        </w:rPr>
-        <w:t>Sami, Mohamed. "LED Matrix 8*8." https://grabcad.com/library/led-matrix-8-8, Accessed: 2018-12-25.</w:t>
-      </w:r>
-    </w:p>
-    <w:p>
-      <w:pPr>
-        <w:autoSpaceDE w:val="0"/>
-        <w:autoSpaceDN w:val="0"/>
-        <w:adjustRightInd w:val="0"/>
-        <w:ind w:left="360" w:hanging="360"/>
-        <w:rPr>
-          <w:sz w:val="16"/>
-          <w:szCs w:val="22"/>
-          <w:lang w:eastAsia="zh-CN"/>
-        </w:rPr>
-      </w:pPr>
-      <w:r>
-        <w:rPr>
-          <w:sz w:val="16"/>
-          <w:szCs w:val="22"/>
-          <w:lang w:eastAsia="zh-CN"/>
-        </w:rPr>
-        <w:t>[14</w:t>
-      </w:r>
-      <w:r>
-        <w:rPr>
-          <w:sz w:val="16"/>
-          <w:szCs w:val="22"/>
-          <w:lang w:eastAsia="zh-CN"/>
-        </w:rPr>
-        <w:t xml:space="preserve">] </w:t>
-      </w:r>
-      <w:r>
-        <w:rPr>
-          <w:sz w:val="16"/>
-          <w:szCs w:val="22"/>
-          <w:lang w:eastAsia="zh-CN"/>
-        </w:rPr>
-        <w:t xml:space="preserve"> </w:t>
-      </w:r>
-      <w:r>
-        <w:rPr>
-          <w:sz w:val="16"/>
-          <w:szCs w:val="22"/>
-          <w:lang w:eastAsia="zh-CN"/>
-        </w:rPr>
-        <w:t>Stoianovici, Dan. "Raspberry Pi 3B+ Mock." https://grabcad.com/library/raspberry-pi-3b-mock-1, Accessed: 2018-12-25.</w:t>
-      </w:r>
-    </w:p>
-    <w:p>
-      <w:pPr>
-        <w:autoSpaceDE w:val="0"/>
-        <w:autoSpaceDN w:val="0"/>
-        <w:adjustRightInd w:val="0"/>
-        <w:ind w:left="360" w:hanging="360"/>
-        <w:rPr>
-          <w:sz w:val="16"/>
-          <w:szCs w:val="22"/>
-          <w:lang w:eastAsia="zh-CN"/>
-        </w:rPr>
-      </w:pPr>
-      <w:r>
-        <w:rPr>
-          <w:sz w:val="16"/>
-          <w:szCs w:val="22"/>
-          <w:lang w:eastAsia="zh-CN"/>
-        </w:rPr>
-        <w:t>[15</w:t>
-      </w:r>
-      <w:r>
-        <w:rPr>
-          <w:sz w:val="16"/>
-          <w:szCs w:val="22"/>
-          <w:lang w:eastAsia="zh-CN"/>
-        </w:rPr>
-        <w:t xml:space="preserve">] </w:t>
-      </w:r>
-      <w:r>
-        <w:rPr>
-          <w:sz w:val="16"/>
-          <w:szCs w:val="22"/>
-          <w:lang w:eastAsia="zh-CN"/>
-        </w:rPr>
-        <w:t xml:space="preserve"> </w:t>
-      </w:r>
-      <w:r>
-        <w:rPr>
-          <w:sz w:val="16"/>
-          <w:szCs w:val="22"/>
-          <w:lang w:eastAsia="zh-CN"/>
-        </w:rPr>
-        <w:t>hannah_mii. "Arduino Mega." https://grabcad.com/library/arduino-mega-6, Accessed: 2018-12-25.</w:t>
-      </w:r>
-    </w:p>
-    <w:p>
-      <w:pPr>
-        <w:autoSpaceDE w:val="0"/>
-        <w:autoSpaceDN w:val="0"/>
-        <w:adjustRightInd w:val="0"/>
-        <w:jc w:val="both"/>
-        <w:rPr>
-          <w:sz w:val="16"/>
-          <w:szCs w:val="22"/>
-          <w:lang w:eastAsia="zh-CN"/>
-        </w:rPr>
-      </w:pPr>
-    </w:p>
-    <w:p>
-      <w:pPr>
-        <w:pStyle w:val="SectionHeading"/>
-        <w:outlineLvl w:val="0"/>
-      </w:pPr>
-      <w:r>
-        <w:t>Author Information</w:t>
-      </w:r>
-    </w:p>
-    <w:p>
-      <w:pPr>
-        <w:pStyle w:val="FirstParagraph"/>
-      </w:pPr>
-      <w:r>
-        <w:rPr>
-          <w:b/>
-        </w:rPr>
-        <w:t>Michael You</w:t>
-      </w:r>
-      <w:r>
-        <w:t>, Undergraduate student, Department of Electrical and Computer Engineering, Carnegie Mellon University.</w:t>
-      </w:r>
-    </w:p>
-    <w:p>
-      <w:pPr>
-        <w:pStyle w:val="FirstParagraph"/>
-      </w:pPr>
-      <w:r>
-        <w:rPr>
-          <w:b/>
-        </w:rPr>
-        <w:t>Jessica Yin</w:t>
-      </w:r>
-      <w:r>
-        <w:t>, Undergraduate student, Department of Mechanical Engineering, Carnegie Mellon University.</w:t>
-      </w:r>
-      <w:bookmarkStart w:id="3" w:name="_Hlk533466439"/>
-    </w:p>
-    <w:p>
-      <w:pPr>
-        <w:pStyle w:val="SectionHeading"/>
-        <w:outlineLvl w:val="0"/>
-      </w:pPr>
-      <w:r>
-        <w:t>Appendix A</w:t>
-      </w:r>
-      <w:r>
-        <w:t xml:space="preserve"> </w:t>
-      </w:r>
-      <w:r>
-        <w:t>- Materials</w:t>
-      </w:r>
-    </w:p>
-    <w:bookmarkEnd w:id="3"/>
+        <w:t>- Source Files</w:t>
+      </w:r>
+    </w:p>
     <w:p>
       <w:pPr>
         <w:pStyle w:val="References"/>
@@ -4012,279 +4992,7 @@
           <w:ilvl w:val="0"/>
           <w:numId w:val="0"/>
         </w:numPr>
-        <w:rPr>
-          <w:sz w:val="20"/>
-        </w:rPr>
-      </w:pPr>
-      <w:r>
-        <w:rPr>
-          <w:sz w:val="20"/>
-        </w:rPr>
-        <w:t>Web links to the products used to fabricate Omega</w:t>
-      </w:r>
-      <w:r>
-        <w:rPr>
-          <w:sz w:val="20"/>
-          <w:vertAlign w:val="superscript"/>
-        </w:rPr>
-        <w:t>3</w:t>
-      </w:r>
-      <w:r>
-        <w:rPr>
-          <w:sz w:val="20"/>
-        </w:rPr>
-        <w:t xml:space="preserve"> are listed below:</w:t>
-      </w:r>
-    </w:p>
-    <w:p>
-      <w:pPr>
-        <w:pStyle w:val="References"/>
-        <w:numPr>
-          <w:ilvl w:val="0"/>
-          <w:numId w:val="33"/>
-        </w:numPr>
-        <w:rPr>
-          <w:sz w:val="20"/>
-          <w:szCs w:val="20"/>
-        </w:rPr>
-      </w:pPr>
-      <w:r>
-        <w:rPr>
-          <w:sz w:val="20"/>
-          <w:szCs w:val="20"/>
-        </w:rPr>
-        <w:t>Raspberry Pi: https://www.adafruit.com/product/3775?src=raspberrypi</w:t>
-      </w:r>
-    </w:p>
-    <w:p>
-      <w:pPr>
-        <w:pStyle w:val="References"/>
-        <w:numPr>
-          <w:ilvl w:val="0"/>
-          <w:numId w:val="33"/>
-        </w:numPr>
-        <w:rPr>
-          <w:sz w:val="20"/>
-          <w:szCs w:val="20"/>
-        </w:rPr>
-      </w:pPr>
-      <w:r>
-        <w:rPr>
-          <w:sz w:val="20"/>
-          <w:szCs w:val="20"/>
-        </w:rPr>
-        <w:t xml:space="preserve">Elegoo </w:t>
-      </w:r>
-      <w:r>
-        <w:rPr>
-          <w:sz w:val="20"/>
-          <w:szCs w:val="20"/>
-        </w:rPr>
-        <w:t>Mega 2560</w:t>
-      </w:r>
-      <w:r>
-        <w:rPr>
-          <w:sz w:val="20"/>
-          <w:szCs w:val="20"/>
-        </w:rPr>
-        <w:t>:</w:t>
-      </w:r>
-      <w:r>
-        <w:rPr>
-          <w:sz w:val="20"/>
-          <w:szCs w:val="20"/>
-        </w:rPr>
-        <w:t xml:space="preserve"> http://a.co/d/0fUEueU</w:t>
-      </w:r>
-    </w:p>
-    <w:p>
-      <w:pPr>
-        <w:pStyle w:val="References"/>
-        <w:numPr>
-          <w:ilvl w:val="0"/>
-          <w:numId w:val="33"/>
-        </w:numPr>
-        <w:rPr>
-          <w:sz w:val="20"/>
-          <w:szCs w:val="20"/>
-        </w:rPr>
-      </w:pPr>
-      <w:r>
-        <w:rPr>
-          <w:sz w:val="20"/>
-          <w:szCs w:val="20"/>
-        </w:rPr>
-        <w:t xml:space="preserve">Acrylic sheets: </w:t>
-      </w:r>
-      <w:r>
-        <w:rPr>
-          <w:sz w:val="20"/>
-          <w:szCs w:val="20"/>
-        </w:rPr>
-        <w:t>http://a.co/d/bpR7mZL</w:t>
-      </w:r>
-    </w:p>
-    <w:p>
-      <w:pPr>
-        <w:pStyle w:val="References"/>
-        <w:numPr>
-          <w:ilvl w:val="0"/>
-          <w:numId w:val="33"/>
-        </w:numPr>
-        <w:rPr>
-          <w:sz w:val="20"/>
-          <w:szCs w:val="20"/>
-        </w:rPr>
-      </w:pPr>
-      <w:r>
-        <w:rPr>
-          <w:sz w:val="20"/>
-          <w:szCs w:val="20"/>
-        </w:rPr>
-        <w:t>LED matrix display: http://a.co/d/isXfqF9</w:t>
-      </w:r>
-    </w:p>
-    <w:p>
-      <w:pPr>
-        <w:pStyle w:val="References"/>
-        <w:numPr>
-          <w:ilvl w:val="0"/>
-          <w:numId w:val="33"/>
-        </w:numPr>
-        <w:rPr>
-          <w:sz w:val="20"/>
-        </w:rPr>
-      </w:pPr>
-      <w:r>
-        <w:rPr>
-          <w:sz w:val="20"/>
-        </w:rPr>
-        <w:t xml:space="preserve">Protoboards: </w:t>
-      </w:r>
-      <w:r>
-        <w:rPr>
-          <w:sz w:val="20"/>
-        </w:rPr>
-        <w:t> http://a.co/d/e8fosrh</w:t>
-      </w:r>
-    </w:p>
-    <w:p>
-      <w:pPr>
-        <w:pStyle w:val="References"/>
-        <w:numPr>
-          <w:ilvl w:val="0"/>
-          <w:numId w:val="33"/>
-        </w:numPr>
-        <w:rPr>
-          <w:sz w:val="20"/>
-          <w:szCs w:val="20"/>
-        </w:rPr>
-      </w:pPr>
-      <w:r>
-        <w:rPr>
-          <w:sz w:val="20"/>
-          <w:szCs w:val="20"/>
-        </w:rPr>
-        <w:lastRenderedPageBreak/>
-        <w:t>Pogo pins: http://a.co/d/5AjGkkk</w:t>
-      </w:r>
-    </w:p>
-    <w:p>
-      <w:pPr>
-        <w:pStyle w:val="References"/>
-        <w:numPr>
-          <w:ilvl w:val="0"/>
-          <w:numId w:val="33"/>
-        </w:numPr>
-        <w:rPr>
-          <w:sz w:val="20"/>
-        </w:rPr>
-      </w:pPr>
-      <w:r>
-        <w:rPr>
-          <w:sz w:val="20"/>
-        </w:rPr>
-        <w:t xml:space="preserve">Socket pins: </w:t>
-      </w:r>
-      <w:r>
-        <w:rPr>
-          <w:sz w:val="20"/>
-        </w:rPr>
-        <w:t>https://www.digikey.com/short/pc5zvq</w:t>
-      </w:r>
-    </w:p>
-    <w:p>
-      <w:pPr>
-        <w:pStyle w:val="References"/>
-        <w:numPr>
-          <w:ilvl w:val="0"/>
-          <w:numId w:val="33"/>
-        </w:numPr>
-        <w:rPr>
-          <w:sz w:val="20"/>
-        </w:rPr>
-      </w:pPr>
-      <w:r>
-        <w:rPr>
-          <w:sz w:val="20"/>
-        </w:rPr>
-        <w:t xml:space="preserve">IRF644 MOSFET: </w:t>
-      </w:r>
-      <w:r>
-        <w:rPr>
-          <w:sz w:val="20"/>
-        </w:rPr>
-        <w:t>https://goo.gl/NhZn2W</w:t>
-      </w:r>
-    </w:p>
-    <w:p>
-      <w:pPr>
-        <w:pStyle w:val="References"/>
-        <w:numPr>
-          <w:ilvl w:val="0"/>
-          <w:numId w:val="33"/>
-        </w:numPr>
-        <w:rPr>
-          <w:sz w:val="20"/>
-        </w:rPr>
-      </w:pPr>
-      <w:r>
-        <w:rPr>
-          <w:sz w:val="20"/>
-        </w:rPr>
-        <w:t xml:space="preserve">LED Strip: </w:t>
-      </w:r>
-      <w:r>
-        <w:rPr>
-          <w:sz w:val="20"/>
-        </w:rPr>
-        <w:t>http://a.co/d/isZLFzB</w:t>
-      </w:r>
-    </w:p>
-    <w:p>
-      <w:pPr>
-        <w:pStyle w:val="SectionHeading"/>
-        <w:ind w:left="720"/>
-        <w:jc w:val="left"/>
-        <w:outlineLvl w:val="0"/>
-      </w:pPr>
-      <w:r>
-        <w:t>Appendix B</w:t>
-      </w:r>
-      <w:r>
-        <w:t xml:space="preserve"> </w:t>
-      </w:r>
-      <w:r>
-        <w:t>- Source Files</w:t>
-      </w:r>
-    </w:p>
-    <w:p>
-      <w:pPr>
-        <w:pStyle w:val="References"/>
-        <w:numPr>
-          <w:ilvl w:val="0"/>
-          <w:numId w:val="0"/>
-        </w:numPr>
+        <w:spacing w:after="0"/>
         <w:rPr>
           <w:sz w:val="20"/>
         </w:rPr>
@@ -4303,6 +5011,7 @@
           <w:ilvl w:val="0"/>
           <w:numId w:val="34"/>
         </w:numPr>
+        <w:spacing w:after="0"/>
         <w:rPr>
           <w:sz w:val="20"/>
         </w:rPr>
@@ -4318,36 +5027,6 @@
           <w:sz w:val="20"/>
         </w:rPr>
         <w:t>https://github.com/mikinty/Omega3</w:t>
-      </w:r>
-    </w:p>
-    <w:p>
-      <w:pPr>
-        <w:pStyle w:val="References"/>
-        <w:numPr>
-          <w:ilvl w:val="1"/>
-          <w:numId w:val="34"/>
-        </w:numPr>
-        <w:rPr>
-          <w:sz w:val="20"/>
-        </w:rPr>
-      </w:pPr>
-      <w:r>
-        <w:rPr>
-          <w:sz w:val="20"/>
-        </w:rPr>
-        <w:t>CAD file for the LED matrix</w:t>
-      </w:r>
-      <w:r>
-        <w:rPr>
-          <w:sz w:val="20"/>
-        </w:rPr>
-        <w:t xml:space="preserve">: </w:t>
-      </w:r>
-      <w:r>
-        <w:rPr>
-          <w:sz w:val="20"/>
-        </w:rPr>
-        <w:t>https://grabcad.com/library/led-matrix-8-8</w:t>
       </w:r>
     </w:p>
     <w:p>
@@ -4357,6 +5036,7 @@
           <w:ilvl w:val="0"/>
           <w:numId w:val="34"/>
         </w:numPr>
+        <w:spacing w:after="0"/>
         <w:rPr>
           <w:sz w:val="20"/>
         </w:rPr>
@@ -4365,7 +5045,21 @@
         <w:rPr>
           <w:sz w:val="20"/>
         </w:rPr>
-        <w:t xml:space="preserve">Raspberry Pi New Out Of the Box Software Installer (NOOBS) for Raspbian: </w:t>
+        <w:t xml:space="preserve">Raspberry Pi New Out </w:t>
+      </w:r>
+      <w:proofErr w:type="gramStart"/>
+      <w:r>
+        <w:rPr>
+          <w:sz w:val="20"/>
+        </w:rPr>
+        <w:t>Of</w:t>
+      </w:r>
+      <w:proofErr w:type="gramEnd"/>
+      <w:r>
+        <w:rPr>
+          <w:sz w:val="20"/>
+        </w:rPr>
+        <w:t xml:space="preserve"> the Box Software Installer (NOOBS) for Raspbian: </w:t>
       </w:r>
       <w:r>
         <w:rPr>
@@ -4381,15 +5075,24 @@
           <w:ilvl w:val="0"/>
           <w:numId w:val="34"/>
         </w:numPr>
+        <w:spacing w:after="0"/>
         <w:rPr>
           <w:sz w:val="20"/>
         </w:rPr>
       </w:pPr>
+      <w:proofErr w:type="spellStart"/>
       <w:r>
         <w:rPr>
           <w:sz w:val="20"/>
         </w:rPr>
-        <w:t xml:space="preserve">PyBrain, machine learning library for Python: </w:t>
+        <w:t>PyBrain</w:t>
+      </w:r>
+      <w:proofErr w:type="spellEnd"/>
+      <w:r>
+        <w:rPr>
+          <w:sz w:val="20"/>
+        </w:rPr>
+        <w:t xml:space="preserve">, machine learning library for Python: </w:t>
       </w:r>
       <w:r>
         <w:rPr>
@@ -4405,6 +5108,7 @@
           <w:ilvl w:val="0"/>
           <w:numId w:val="34"/>
         </w:numPr>
+        <w:spacing w:after="0"/>
         <w:rPr>
           <w:sz w:val="20"/>
         </w:rPr>
@@ -4429,6 +5133,7 @@
           <w:ilvl w:val="0"/>
           <w:numId w:val="34"/>
         </w:numPr>
+        <w:spacing w:after="0"/>
         <w:rPr>
           <w:sz w:val="20"/>
         </w:rPr>
@@ -4445,18 +5150,6 @@
         </w:rPr>
         <w:t>https://github.com/adafruit/Adafruit_LED_Backpack</w:t>
       </w:r>
-    </w:p>
-    <w:p>
-      <w:pPr>
-        <w:pStyle w:val="References"/>
-        <w:numPr>
-          <w:ilvl w:val="0"/>
-          <w:numId w:val="0"/>
-        </w:numPr>
-        <w:rPr>
-          <w:sz w:val="20"/>
-        </w:rPr>
-      </w:pPr>
     </w:p>
     <w:sectPr>
       <w:type w:val="continuous"/>

</xml_diff>

<commit_message>
updated figures with wiring diagrams
overall wiring for fig3
corrected wiring fig2
</commit_message>
<xml_diff>
--- a/paper/omega3_ieee_isec.docx
+++ b/paper/omega3_ieee_isec.docx
@@ -810,8 +810,6 @@
         <w:lastRenderedPageBreak/>
         <w:t>Fabrication</w:t>
       </w:r>
-      <w:bookmarkStart w:id="0" w:name="_GoBack"/>
-      <w:bookmarkEnd w:id="0"/>
     </w:p>
     <w:p>
       <w:pPr>
@@ -1666,10 +1664,10 @@
           <w:noProof/>
         </w:rPr>
         <w:drawing>
-          <wp:inline distT="0" distB="0" distL="0" distR="0" wp14:anchorId="4BD5E3F6" wp14:editId="5D410E81">
-            <wp:extent cx="3076575" cy="1642802"/>
+          <wp:inline distT="0" distB="0" distL="0" distR="0" wp14:anchorId="04699CC8" wp14:editId="068FE0F7">
+            <wp:extent cx="3109913" cy="1677468"/>
             <wp:effectExtent l="0" t="0" r="0" b="0"/>
-            <wp:docPr id="5" name="Picture 5"/>
+            <wp:docPr id="4" name="Picture 4"/>
             <wp:cNvGraphicFramePr>
               <a:graphicFrameLocks xmlns:a="http://schemas.openxmlformats.org/drawingml/2006/main" noChangeAspect="1"/>
             </wp:cNvGraphicFramePr>
@@ -1677,7 +1675,7 @@
               <a:graphicData uri="http://schemas.openxmlformats.org/drawingml/2006/picture">
                 <pic:pic xmlns:pic="http://schemas.openxmlformats.org/drawingml/2006/picture">
                   <pic:nvPicPr>
-                    <pic:cNvPr id="5" name="fig2v6.png"/>
+                    <pic:cNvPr id="4" name="fig2v7.png"/>
                     <pic:cNvPicPr/>
                   </pic:nvPicPr>
                   <pic:blipFill rotWithShape="1">
@@ -1688,13 +1686,13 @@
                         </a:ext>
                       </a:extLst>
                     </a:blip>
-                    <a:srcRect l="1092" t="2591" r="1"/>
+                    <a:srcRect l="1543" t="2272" r="-1" b="1"/>
                     <a:stretch/>
                   </pic:blipFill>
                   <pic:spPr bwMode="auto">
                     <a:xfrm>
                       <a:off x="0" y="0"/>
-                      <a:ext cx="3092936" cy="1651538"/>
+                      <a:ext cx="3125852" cy="1686065"/>
                     </a:xfrm>
                     <a:prstGeom prst="rect">
                       <a:avLst/>
@@ -1737,6 +1735,8 @@
       <w:r>
         <w:t>Illustrated step-by-step fabrication process of neuron blocks.</w:t>
       </w:r>
+      <w:bookmarkStart w:id="0" w:name="_GoBack"/>
+      <w:bookmarkEnd w:id="0"/>
     </w:p>
     <w:p>
       <w:pPr>
@@ -1933,7 +1933,7 @@
         <w:ind w:left="360" w:firstLine="0"/>
       </w:pPr>
       <w:r>
-        <w:t>4. Wire the microcontroller and Raspberry Pi according to Fig. 3D and Fig. 3E.</w:t>
+        <w:t>4. Wire the microcontroller and Raspberry Pi according to Fig. 3D.</w:t>
       </w:r>
     </w:p>
     <w:p>
@@ -1942,7 +1942,13 @@
         <w:ind w:left="360" w:firstLine="0"/>
       </w:pPr>
       <w:r>
-        <w:t>5. Assemble the base by applying adhesive to the acrylic components and the protoboards. Acrylic supports may be placed between the layers for additional stability if desired. Place the Raspberry Pi and microcontroller inside the base before completing the assembly. An exploded view of the assembly can be found in Fig. 3F (wires not shown) [1</w:t>
+        <w:t>5. Assemble the base by applying adhesive to the acrylic components and the protoboards. Acrylic supports may be placed between the layers for additional stability if desired. Place the Raspberry Pi and microcontroller inside the base before completing the assembly. An exploded view of the assembly can be found in Fig. 3</w:t>
+      </w:r>
+      <w:r>
+        <w:t>E</w:t>
+      </w:r>
+      <w:r>
+        <w:t xml:space="preserve"> (wires not shown) [1</w:t>
       </w:r>
       <w:r>
         <w:t>4</w:t>
@@ -1971,23 +1977,19 @@
         <w:ind w:left="360" w:firstLine="0"/>
       </w:pPr>
       <w:r>
-        <w:t xml:space="preserve">7. Adhere the LED strip to the perimeter of the base. (Optional) Fig. 3G and Fig. 3H shows the completed base after this step. </w:t>
+        <w:t>7. Adhere the LED strip to the perimeter of the base. (Optional) Fig. 3</w:t>
+      </w:r>
+      <w:r>
+        <w:t xml:space="preserve">F </w:t>
+      </w:r>
+      <w:r>
+        <w:t xml:space="preserve">shows the completed base after this step. </w:t>
       </w:r>
     </w:p>
     <w:p>
       <w:pPr>
         <w:pStyle w:val="BodyText"/>
         <w:ind w:firstLine="0"/>
-        <w:rPr>
-          <w:sz w:val="12"/>
-        </w:rPr>
-      </w:pPr>
-    </w:p>
-    <w:p>
-      <w:pPr>
-        <w:pStyle w:val="BodyText"/>
-        <w:ind w:firstLine="0"/>
-        <w:jc w:val="center"/>
       </w:pPr>
       <w:r>
         <w:rPr>
@@ -1995,10 +1997,10 @@
         </w:rPr>
         <w:lastRenderedPageBreak/>
         <w:drawing>
-          <wp:inline distT="0" distB="0" distL="0" distR="0" wp14:anchorId="4CFE9E7F" wp14:editId="76341291">
-            <wp:extent cx="2985770" cy="2114089"/>
-            <wp:effectExtent l="0" t="0" r="5080" b="635"/>
-            <wp:docPr id="27" name="Picture 27"/>
+          <wp:inline distT="0" distB="0" distL="0" distR="0" wp14:anchorId="3A61D82E" wp14:editId="2D2F3FC3">
+            <wp:extent cx="3081338" cy="2821654"/>
+            <wp:effectExtent l="0" t="0" r="5080" b="0"/>
+            <wp:docPr id="1" name="Picture 1"/>
             <wp:cNvGraphicFramePr>
               <a:graphicFrameLocks xmlns:a="http://schemas.openxmlformats.org/drawingml/2006/main" noChangeAspect="1"/>
             </wp:cNvGraphicFramePr>
@@ -2006,7 +2008,7 @@
               <a:graphicData uri="http://schemas.openxmlformats.org/drawingml/2006/picture">
                 <pic:pic xmlns:pic="http://schemas.openxmlformats.org/drawingml/2006/picture">
                   <pic:nvPicPr>
-                    <pic:cNvPr id="27" name="fig3v5.png"/>
+                    <pic:cNvPr id="1" name="fig3v6.png"/>
                     <pic:cNvPicPr/>
                   </pic:nvPicPr>
                   <pic:blipFill rotWithShape="1">
@@ -2017,13 +2019,13 @@
                         </a:ext>
                       </a:extLst>
                     </a:blip>
-                    <a:srcRect l="1543" t="2418" r="-1"/>
+                    <a:srcRect l="1852" t="1687"/>
                     <a:stretch/>
                   </pic:blipFill>
                   <pic:spPr bwMode="auto">
                     <a:xfrm>
                       <a:off x="0" y="0"/>
-                      <a:ext cx="3004502" cy="2127352"/>
+                      <a:ext cx="3093398" cy="2832697"/>
                     </a:xfrm>
                     <a:prstGeom prst="rect">
                       <a:avLst/>
@@ -9113,6 +9115,7 @@
   <w:style w:type="character" w:default="1" w:styleId="DefaultParagraphFont">
     <w:name w:val="Default Paragraph Font"/>
     <w:uiPriority w:val="1"/>
+    <w:semiHidden/>
     <w:unhideWhenUsed/>
   </w:style>
   <w:style w:type="table" w:default="1" w:styleId="TableNormal">

</xml_diff>

<commit_message>
changed addr to adr fig3
</commit_message>
<xml_diff>
--- a/paper/omega3_ieee_isec.docx
+++ b/paper/omega3_ieee_isec.docx
@@ -1735,8 +1735,6 @@
       <w:r>
         <w:t>Illustrated step-by-step fabrication process of neuron blocks.</w:t>
       </w:r>
-      <w:bookmarkStart w:id="0" w:name="_GoBack"/>
-      <w:bookmarkEnd w:id="0"/>
     </w:p>
     <w:p>
       <w:pPr>
@@ -1997,10 +1995,10 @@
         </w:rPr>
         <w:lastRenderedPageBreak/>
         <w:drawing>
-          <wp:inline distT="0" distB="0" distL="0" distR="0" wp14:anchorId="3A61D82E" wp14:editId="2D2F3FC3">
-            <wp:extent cx="3081338" cy="2821654"/>
-            <wp:effectExtent l="0" t="0" r="5080" b="0"/>
-            <wp:docPr id="1" name="Picture 1"/>
+          <wp:inline distT="0" distB="0" distL="0" distR="0" wp14:anchorId="10182485" wp14:editId="7A7008B1">
+            <wp:extent cx="3063386" cy="2786063"/>
+            <wp:effectExtent l="0" t="0" r="3810" b="0"/>
+            <wp:docPr id="6" name="Picture 6"/>
             <wp:cNvGraphicFramePr>
               <a:graphicFrameLocks xmlns:a="http://schemas.openxmlformats.org/drawingml/2006/main" noChangeAspect="1"/>
             </wp:cNvGraphicFramePr>
@@ -2008,7 +2006,7 @@
               <a:graphicData uri="http://schemas.openxmlformats.org/drawingml/2006/picture">
                 <pic:pic xmlns:pic="http://schemas.openxmlformats.org/drawingml/2006/picture">
                   <pic:nvPicPr>
-                    <pic:cNvPr id="1" name="fig3v6.png"/>
+                    <pic:cNvPr id="6" name="fig3v7.png"/>
                     <pic:cNvPicPr/>
                   </pic:nvPicPr>
                   <pic:blipFill rotWithShape="1">
@@ -2019,13 +2017,13 @@
                         </a:ext>
                       </a:extLst>
                     </a:blip>
-                    <a:srcRect l="1852" t="1687"/>
+                    <a:srcRect l="1697" t="1697"/>
                     <a:stretch/>
                   </pic:blipFill>
                   <pic:spPr bwMode="auto">
                     <a:xfrm>
                       <a:off x="0" y="0"/>
-                      <a:ext cx="3093398" cy="2832697"/>
+                      <a:ext cx="3067244" cy="2789571"/>
                     </a:xfrm>
                     <a:prstGeom prst="rect">
                       <a:avLst/>
@@ -2092,7 +2090,12 @@
         <w:t xml:space="preserve">microcontroller </w:t>
       </w:r>
       <w:r>
-        <w:t>are the components that utilize custom software for Omega</w:t>
+        <w:t>ar</w:t>
+      </w:r>
+      <w:bookmarkStart w:id="0" w:name="_GoBack"/>
+      <w:bookmarkEnd w:id="0"/>
+      <w:r>
+        <w:t>e the components that utilize custom software for Omega</w:t>
       </w:r>
       <w:r>
         <w:rPr>

</xml_diff>

<commit_message>
Revisions after Tess's edits
</commit_message>
<xml_diff>
--- a/paper/omega3_ieee_isec.docx
+++ b/paper/omega3_ieee_isec.docx
@@ -5,32 +5,158 @@
     <w:p>
       <w:pPr>
         <w:pStyle w:val="Title"/>
-        <w:rPr>
-          <w:sz w:val="44"/>
-        </w:rPr>
-      </w:pPr>
-      <w:r>
-        <w:rPr>
-          <w:sz w:val="44"/>
-        </w:rPr>
+      </w:pPr>
+      <w:bookmarkStart w:id="0" w:name="_Hlk534893796"/>
+      <w:bookmarkEnd w:id="0"/>
+      <w:r>
         <w:t>Real-Time V</w:t>
       </w:r>
       <w:r>
-        <w:rPr>
-          <w:sz w:val="44"/>
-        </w:rPr>
         <w:t xml:space="preserve">isualization of </w:t>
       </w:r>
       <w:r>
-        <w:rPr>
-          <w:sz w:val="44"/>
-        </w:rPr>
-        <w:t xml:space="preserve">Neural Network Training to Supplement Machine Learning Education </w:t>
+        <w:t>Neural Network Training to Supplement Machine Learning Education</w:t>
       </w:r>
     </w:p>
     <w:p>
       <w:pPr>
         <w:pStyle w:val="Author"/>
+      </w:pPr>
+    </w:p>
+    <w:p>
+      <w:pPr>
+        <w:pStyle w:val="Author"/>
+      </w:pPr>
+      <w:r>
+        <w:t>Michael You and Jessica Yin</w:t>
+      </w:r>
+    </w:p>
+    <w:p>
+      <w:pPr>
+        <w:pStyle w:val="Affiliation"/>
+      </w:pPr>
+      <w:r>
+        <w:t>Carnegie Mellon University</w:t>
+      </w:r>
+      <w:r>
+        <w:t>,</w:t>
+      </w:r>
+      <w:r>
+        <w:t xml:space="preserve"> </w:t>
+      </w:r>
+      <w:proofErr w:type="spellStart"/>
+      <w:r>
+        <w:t>myou</w:t>
+      </w:r>
+      <w:proofErr w:type="spellEnd"/>
+      <w:r>
+        <w:t xml:space="preserve">, </w:t>
+      </w:r>
+      <w:r>
+        <w:t>jessicay@andrew.cmu.edu</w:t>
+      </w:r>
+    </w:p>
+    <w:p>
+      <w:pPr>
+        <w:pStyle w:val="Affiliation"/>
+      </w:pPr>
+    </w:p>
+    <w:p>
+      <w:pPr>
+        <w:pStyle w:val="FigureCaptions"/>
+        <w:rPr>
+          <w:sz w:val="20"/>
+        </w:rPr>
+      </w:pPr>
+    </w:p>
+    <w:p>
+      <w:pPr>
+        <w:pStyle w:val="BodyText"/>
+        <w:ind w:firstLine="0"/>
+        <w:sectPr>
+          <w:endnotePr>
+            <w:numFmt w:val="decimal"/>
+          </w:endnotePr>
+          <w:type w:val="continuous"/>
+          <w:pgSz w:w="12240" w:h="15840" w:code="1"/>
+          <w:pgMar w:top="1080" w:right="1080" w:bottom="1440" w:left="1080" w:header="720" w:footer="720" w:gutter="0"/>
+          <w:cols w:space="720"/>
+        </w:sectPr>
+      </w:pPr>
+    </w:p>
+    <w:p>
+      <w:pPr>
+        <w:pStyle w:val="Abstract"/>
+      </w:pPr>
+      <w:r>
+        <w:rPr>
+          <w:i/>
+        </w:rPr>
+        <w:t>Abstract</w:t>
+      </w:r>
+      <w:r>
+        <w:t xml:space="preserve"> - </w:t>
+      </w:r>
+      <w:r>
+        <w:t>Within the field of machine learning, neural networks have excelled at classifying visual information with a simple and flexible implementation. Neural networks are </w:t>
+      </w:r>
+      <w:r>
+        <w:rPr>
+          <w:bCs/>
+        </w:rPr>
+        <w:t>particularly </w:t>
+      </w:r>
+      <w:r>
+        <w:t>well-suited for use by novice programmers due to the availability of open-source libraries like TensorFlow and Caffe. However, novice programmers often neglect to learn beyond the black-box behaviors these libraries intentionally provide. Introductory students lack the understanding of hidden layers, boundary conditions, and their interactions during training that will enable them to move towards more challenging problems. Our device, the Omega</w:t>
+      </w:r>
+      <w:r>
+        <w:rPr>
+          <w:vertAlign w:val="superscript"/>
+        </w:rPr>
+        <w:t>3</w:t>
+      </w:r>
+      <w:r>
+        <w:t xml:space="preserve">, aims to </w:t>
+      </w:r>
+      <w:proofErr w:type="gramStart"/>
+      <w:r>
+        <w:t>open up</w:t>
+      </w:r>
+      <w:proofErr w:type="gramEnd"/>
+      <w:r>
+        <w:t xml:space="preserve"> the black-box of neural networks by visually representing how hidden layers behave during training in real-time. In addition, the Omega</w:t>
+      </w:r>
+      <w:r>
+        <w:rPr>
+          <w:vertAlign w:val="superscript"/>
+        </w:rPr>
+        <w:t>3</w:t>
+      </w:r>
+      <w:r>
+        <w:t xml:space="preserve"> provides an engaging, tactile, and visual educational experience to students and waives the requirement for a strong programming background. In this paper, we will discuss the fabrication and set-up of the Omega</w:t>
+      </w:r>
+      <w:r>
+        <w:rPr>
+          <w:vertAlign w:val="superscript"/>
+        </w:rPr>
+        <w:t>3</w:t>
+      </w:r>
+      <w:r>
+        <w:t xml:space="preserve"> as well as evaluate and compare the Omega</w:t>
+      </w:r>
+      <w:r>
+        <w:rPr>
+          <w:vertAlign w:val="superscript"/>
+        </w:rPr>
+        <w:t>3</w:t>
+      </w:r>
+      <w:r>
+        <w:t xml:space="preserve"> to traditional lecture-based learning.  </w:t>
+      </w:r>
+    </w:p>
+    <w:p>
+      <w:pPr>
+        <w:pStyle w:val="Abstract"/>
         <w:rPr>
           <w:sz w:val="12"/>
         </w:rPr>
@@ -38,72 +164,101 @@
     </w:p>
     <w:p>
       <w:pPr>
-        <w:pStyle w:val="Author"/>
-      </w:pPr>
-      <w:r>
-        <w:t>Michael You and Jessica Yin</w:t>
-      </w:r>
-    </w:p>
-    <w:p>
-      <w:pPr>
-        <w:pStyle w:val="Affiliation"/>
-      </w:pPr>
-      <w:r>
-        <w:t>Carnegie Mellon University</w:t>
-      </w:r>
-      <w:r>
-        <w:t>,</w:t>
+        <w:pStyle w:val="FirstParagraph"/>
+      </w:pPr>
+      <w:r>
+        <w:rPr>
+          <w:i/>
+        </w:rPr>
+        <w:t>Index Terms</w:t>
       </w:r>
       <w:r>
         <w:t xml:space="preserve"> </w:t>
       </w:r>
       <w:r>
-        <w:t>myou</w:t>
-      </w:r>
-      <w:r>
-        <w:t xml:space="preserve">, </w:t>
-      </w:r>
-      <w:r>
-        <w:t>jessicay</w:t>
-      </w:r>
-      <w:r>
-        <w:t>@</w:t>
-      </w:r>
-      <w:r>
-        <w:t>andrew.cmu.edu</w:t>
-      </w:r>
-    </w:p>
-    <w:p>
-      <w:pPr>
-        <w:pStyle w:val="Author"/>
-        <w:rPr>
-          <w:sz w:val="12"/>
-          <w:szCs w:val="16"/>
-        </w:rPr>
-      </w:pPr>
-    </w:p>
-    <w:p>
-      <w:pPr>
-        <w:pStyle w:val="Author"/>
-        <w:rPr>
-          <w:bCs w:val="0"/>
-          <w:iCs w:val="0"/>
-          <w:sz w:val="20"/>
-          <w:szCs w:val="20"/>
-        </w:rPr>
-      </w:pPr>
-      <w:r>
-        <w:rPr>
-          <w:bCs w:val="0"/>
-          <w:iCs w:val="0"/>
+        <w:t>–</w:t>
+      </w:r>
+      <w:r>
+        <w:t xml:space="preserve"> </w:t>
+      </w:r>
+      <w:r>
+        <w:t>Hidden layer, modular, neural networks, visualization</w:t>
+      </w:r>
+    </w:p>
+    <w:p>
+      <w:pPr>
+        <w:pStyle w:val="SectionHeading"/>
+      </w:pPr>
+      <w:r>
+        <w:t>Introduction</w:t>
+      </w:r>
+    </w:p>
+    <w:p>
+      <w:pPr>
+        <w:jc w:val="both"/>
+      </w:pPr>
+      <w:bookmarkStart w:id="1" w:name="_Hlk534810895"/>
+      <w:r>
+        <w:t xml:space="preserve">       </w:t>
+      </w:r>
+      <w:r>
+        <w:t>In the past decade, machine learning has emerged as one of the dominant techniques in software for building solutions such as autonomous driving, natural language processing, image processing, and many other applications [1, 2, 3]. One leading technique for machine learning models is the neural network (NN), which is usually the best performing model compared to others [4, 5, 6, 7]. However, despite their success, the inner workings of NNs are seldom understood properly due to the steep learning curv</w:t>
+      </w:r>
+      <w:r>
+        <w:t>e</w:t>
+      </w:r>
+      <w:r>
+        <w:t xml:space="preserve"> [8]. As a result, treating NNs as black-boxes can lead to hyper parameter tuning and in turn, solutions that cannot adapt to diverse applications. As NNs become more complex, understanding how they work rather than blindly tuning parameters is vital for them to be used properly and effectively in future applications.</w:t>
+      </w:r>
+      <w:r>
+        <w:t xml:space="preserve"> </w:t>
+      </w:r>
+    </w:p>
+    <w:p>
+      <w:pPr>
+        <w:jc w:val="both"/>
+      </w:pPr>
+      <w:r>
+        <w:t xml:space="preserve">       </w:t>
+      </w:r>
+      <w:r>
+        <w:t>Currently, NN visualizations are limited.</w:t>
+      </w:r>
+      <w:r>
+        <w:rPr>
+          <w:bCs/>
+          <w:iCs/>
           <w:noProof/>
-          <w:sz w:val="20"/>
-          <w:szCs w:val="20"/>
+        </w:rPr>
+        <w:t xml:space="preserve"> </w:t>
+      </w:r>
+      <w:r>
+        <w:t>T</w:t>
+      </w:r>
+      <w:r>
+        <w:t>hey are</w:t>
+      </w:r>
+      <w:r>
+        <w:t xml:space="preserve"> </w:t>
+      </w:r>
+      <w:r>
+        <w:t>primarily software based, and require some degree of machine learning, data science, and/or programming experience [9, 10, 11].</w:t>
+      </w:r>
+    </w:p>
+    <w:p>
+      <w:pPr>
+        <w:jc w:val="center"/>
+      </w:pPr>
+      <w:r>
+        <w:rPr>
+          <w:bCs/>
+          <w:iCs/>
+          <w:noProof/>
         </w:rPr>
         <w:drawing>
-          <wp:inline distT="0" distB="0" distL="0" distR="0" wp14:anchorId="4CB72ABB" wp14:editId="334FD4AA">
-            <wp:extent cx="2138842" cy="1328738"/>
-            <wp:effectExtent l="0" t="0" r="0" b="5080"/>
+          <wp:inline distT="0" distB="0" distL="0" distR="0" wp14:anchorId="275A89A1" wp14:editId="0B8A1ACE">
+            <wp:extent cx="2190750" cy="1360986"/>
+            <wp:effectExtent l="0" t="0" r="0" b="0"/>
             <wp:docPr id="2" name="Picture 2"/>
             <wp:cNvGraphicFramePr>
               <a:graphicFrameLocks xmlns:a="http://schemas.openxmlformats.org/drawingml/2006/main" noChangeAspect="1"/>
@@ -129,7 +284,7 @@
                   <pic:spPr bwMode="auto">
                     <a:xfrm>
                       <a:off x="0" y="0"/>
-                      <a:ext cx="2182658" cy="1355959"/>
+                      <a:ext cx="2250343" cy="1398008"/>
                     </a:xfrm>
                     <a:prstGeom prst="rect">
                       <a:avLst/>
@@ -162,13 +317,7 @@
         <w:rPr>
           <w:sz w:val="20"/>
         </w:rPr>
-        <w:t xml:space="preserve">Figure </w:t>
-      </w:r>
-      <w:r>
-        <w:rPr>
-          <w:sz w:val="20"/>
-        </w:rPr>
-        <w:t>1</w:t>
+        <w:t>Figure I</w:t>
       </w:r>
     </w:p>
     <w:p>
@@ -176,10 +325,7 @@
         <w:pStyle w:val="FigureCaptions"/>
       </w:pPr>
       <w:r>
-        <w:t>o</w:t>
-      </w:r>
-      <w:r>
-        <w:t>mega</w:t>
+        <w:t>omega</w:t>
       </w:r>
       <w:r>
         <w:rPr>
@@ -188,634 +334,72 @@
         <w:t>3</w:t>
       </w:r>
       <w:r>
-        <w:t xml:space="preserve"> performing live-time training.</w:t>
-      </w:r>
-    </w:p>
-    <w:p>
-      <w:pPr>
-        <w:pStyle w:val="FigureCaptions"/>
-        <w:rPr>
-          <w:sz w:val="12"/>
-        </w:rPr>
-      </w:pPr>
-    </w:p>
-    <w:p>
-      <w:pPr>
-        <w:pStyle w:val="BodyText"/>
-        <w:ind w:firstLine="0"/>
-        <w:sectPr>
-          <w:endnotePr>
-            <w:numFmt w:val="decimal"/>
-          </w:endnotePr>
-          <w:type w:val="continuous"/>
-          <w:pgSz w:w="12240" w:h="15840" w:code="1"/>
-          <w:pgMar w:top="1080" w:right="1080" w:bottom="1440" w:left="1080" w:header="720" w:footer="720" w:gutter="0"/>
-          <w:cols w:space="720"/>
-        </w:sectPr>
-      </w:pPr>
-    </w:p>
-    <w:p>
-      <w:pPr>
-        <w:pStyle w:val="Abstract"/>
-      </w:pPr>
-      <w:r>
-        <w:rPr>
-          <w:i/>
-        </w:rPr>
-        <w:t>Abstract</w:t>
-      </w:r>
-      <w:r>
-        <w:t xml:space="preserve"> - </w:t>
-      </w:r>
-      <w:r>
-        <w:t>Despite the popularity and success of neural networks in machine learning applications, gaining an understanding of their inner workings, especially the hidden layer, is often neglected by novice learners because of the complexity associated with t</w:t>
-      </w:r>
-      <w:r>
-        <w:t>hese parts. Here, we present</w:t>
-      </w:r>
-      <w:r>
-        <w:t xml:space="preserve"> </w:t>
-      </w:r>
-      <w:r>
-        <w:rPr>
-          <w:bCs/>
-          <w:iCs/>
-        </w:rPr>
-        <w:t>Omega</w:t>
-      </w:r>
-      <w:r>
-        <w:rPr>
-          <w:bCs/>
-          <w:iCs/>
-          <w:vertAlign w:val="superscript"/>
-        </w:rPr>
-        <w:t>3</w:t>
-      </w:r>
-      <w:r>
-        <w:t xml:space="preserve">, </w:t>
-      </w:r>
-      <w:r>
-        <w:t xml:space="preserve">a device </w:t>
-      </w:r>
-      <w:r>
-        <w:t>designed to increase students' high-level understanding of how neural networks operate. We will discuss the device's fabrication</w:t>
-      </w:r>
-      <w:r>
-        <w:t xml:space="preserve"> and a method to measure </w:t>
-      </w:r>
-      <w:r>
-        <w:t>how effective</w:t>
-      </w:r>
-      <w:r>
-        <w:t>ly</w:t>
-      </w:r>
-      <w:r>
-        <w:t xml:space="preserve"> </w:t>
-      </w:r>
-      <w:r>
-        <w:rPr>
-          <w:bCs/>
-          <w:iCs/>
-        </w:rPr>
-        <w:t>Omega</w:t>
-      </w:r>
-      <w:r>
-        <w:rPr>
-          <w:bCs/>
-          <w:iCs/>
-          <w:vertAlign w:val="superscript"/>
-        </w:rPr>
-        <w:t xml:space="preserve">3 </w:t>
-      </w:r>
-      <w:r>
-        <w:t xml:space="preserve">can be used as a learning tool compared to traditional teaching methods. </w:t>
-      </w:r>
-      <w:r>
-        <w:rPr>
-          <w:bCs/>
-          <w:iCs/>
-        </w:rPr>
-        <w:t>Omega</w:t>
-      </w:r>
-      <w:r>
-        <w:rPr>
-          <w:bCs/>
-          <w:iCs/>
-          <w:vertAlign w:val="superscript"/>
-        </w:rPr>
-        <w:t>3</w:t>
-      </w:r>
-      <w:r>
-        <w:rPr>
-          <w:bCs/>
-          <w:iCs/>
-        </w:rPr>
-        <w:t xml:space="preserve"> </w:t>
-      </w:r>
-      <w:r>
-        <w:t xml:space="preserve">aims to open up the black-box of neural networks by visually representing how hidden layers behave during training in live-time. </w:t>
-      </w:r>
-      <w:r>
-        <w:t>In addition, b</w:t>
-      </w:r>
-      <w:r>
-        <w:t xml:space="preserve">ecause of its hands-on and interactive nature, </w:t>
-      </w:r>
-      <w:r>
-        <w:rPr>
-          <w:bCs/>
-          <w:iCs/>
-        </w:rPr>
-        <w:t>Omega</w:t>
-      </w:r>
-      <w:r>
-        <w:rPr>
-          <w:bCs/>
-          <w:iCs/>
-          <w:vertAlign w:val="superscript"/>
-        </w:rPr>
-        <w:t>3</w:t>
-      </w:r>
-      <w:r>
-        <w:rPr>
-          <w:bCs/>
-          <w:iCs/>
-        </w:rPr>
-        <w:t xml:space="preserve"> </w:t>
-      </w:r>
-      <w:r>
-        <w:rPr>
-          <w:bCs/>
-          <w:iCs/>
-        </w:rPr>
-        <w:t xml:space="preserve">provides </w:t>
-      </w:r>
-      <w:r>
-        <w:t>an engaging educational experience to students and waives the requirement for a programming background to understand how neural networks function.</w:t>
-      </w:r>
-    </w:p>
-    <w:p>
-      <w:pPr>
-        <w:pStyle w:val="Abstract"/>
-        <w:rPr>
-          <w:sz w:val="12"/>
-          <w:szCs w:val="12"/>
-        </w:rPr>
-      </w:pPr>
-    </w:p>
-    <w:p>
-      <w:pPr>
-        <w:pStyle w:val="FirstParagraph"/>
-      </w:pPr>
-      <w:r>
-        <w:rPr>
-          <w:i/>
-        </w:rPr>
-        <w:t>Index Terms</w:t>
-      </w:r>
-      <w:r>
-        <w:t xml:space="preserve"> </w:t>
-      </w:r>
-      <w:r>
-        <w:t>–</w:t>
-      </w:r>
-      <w:r>
-        <w:t xml:space="preserve"> </w:t>
-      </w:r>
-      <w:r>
-        <w:t>Hidden layer, modular, neural networks, visualization</w:t>
-      </w:r>
-    </w:p>
+        <w:t xml:space="preserve"> performing real-time training.</w:t>
+      </w:r>
+    </w:p>
+    <w:p>
+      <w:pPr>
+        <w:jc w:val="both"/>
+      </w:pPr>
+      <w:r>
+        <w:t>Because machine learning is gaining popularity, an increasing number of people will need to learn about models such as neural networks. However, the programming and math can be inaccessible, out of scope, and present a high overhead to both students and teachers alike to learn.</w:t>
+      </w:r>
+    </w:p>
+    <w:p>
+      <w:pPr>
+        <w:jc w:val="both"/>
+      </w:pPr>
+      <w:r>
+        <w:t xml:space="preserve">       </w:t>
+      </w:r>
+      <w:r>
+        <w:t xml:space="preserve">There are numerous educational tools that currently target an analogous challenge with teaching children the fundamentals of programming. For example, toys such as Fisher-Price Think &amp; Learn Code-a-Pillar, </w:t>
+      </w:r>
+      <w:proofErr w:type="spellStart"/>
+      <w:r>
+        <w:t>littleBits</w:t>
+      </w:r>
+      <w:proofErr w:type="spellEnd"/>
+      <w:r>
+        <w:t xml:space="preserve">, and Lego Boost make abstract programming concepts accessible to preschool and elementary school aged children. These toys rely on hands-on and modular features to be engaging and effective, appealing to both visual and physical learning pathways. </w:t>
+      </w:r>
+    </w:p>
+    <w:p>
+      <w:pPr>
+        <w:jc w:val="both"/>
+      </w:pPr>
+      <w:r>
+        <w:t xml:space="preserve">       </w:t>
+      </w:r>
+      <w:r>
+        <w:t>TensorFlow Playground, a web-based interactive NN visualization, has been developed to address the growing need for accessible NN education. However, it still requires an extensive background in programming and math for basic use and may be less advantageous for tactile learners.</w:t>
+      </w:r>
+    </w:p>
+    <w:p>
+      <w:pPr>
+        <w:jc w:val="both"/>
+      </w:pPr>
+      <w:r>
+        <w:t xml:space="preserve">       </w:t>
+      </w:r>
+      <w:r>
+        <w:t xml:space="preserve">Building upon TensorFlow Playground, we present a simple, modular, physical representation of a neural network that is easily accessible and requires minimal technical experience. This device, which we call Omega3 has customizable data and training </w:t>
+      </w:r>
+      <w:proofErr w:type="gramStart"/>
+      <w:r>
+        <w:t>settings, and</w:t>
+      </w:r>
+      <w:proofErr w:type="gramEnd"/>
+      <w:r>
+        <w:t xml:space="preserve"> displays a real-time visual of how a NN works as it runs. This paper will first describe the materials of Omega3, the construction, the code, a few sample runs demonstrating features of Omega3, and finally, a method for evaluating its effectiveness.</w:t>
+      </w:r>
+    </w:p>
+    <w:bookmarkEnd w:id="1"/>
     <w:p>
       <w:pPr>
         <w:pStyle w:val="SectionHeading"/>
       </w:pPr>
       <w:r>
-        <w:t>Introduction</w:t>
-      </w:r>
-    </w:p>
-    <w:p>
-      <w:pPr>
-        <w:jc w:val="both"/>
-      </w:pPr>
-      <w:r>
-        <w:t xml:space="preserve">       </w:t>
-      </w:r>
-      <w:r>
-        <w:t>In the past decade, machine learning has emerged as one of the dominant techniques in software for building solutions such</w:t>
-      </w:r>
-      <w:r>
-        <w:t xml:space="preserve"> </w:t>
-      </w:r>
-      <w:r>
-        <w:t>as autonomous driving, natural language processing, image processing</w:t>
-      </w:r>
-      <w:r>
-        <w:t>,</w:t>
-      </w:r>
-      <w:r>
-        <w:t xml:space="preserve"> </w:t>
-      </w:r>
-      <w:r>
-        <w:t>a</w:t>
-      </w:r>
-      <w:r>
-        <w:t>nd many other applications</w:t>
-      </w:r>
-      <w:r>
-        <w:t xml:space="preserve"> [</w:t>
-      </w:r>
-      <w:r>
-        <w:t>1, 2, 3</w:t>
-      </w:r>
-      <w:r>
-        <w:t xml:space="preserve">]. One of the most successful machine learning models is the neural network (NN), which is usually the </w:t>
-      </w:r>
-      <w:r>
-        <w:t xml:space="preserve">best performing model compared to others </w:t>
-      </w:r>
-      <w:r>
-        <w:t>[</w:t>
-      </w:r>
-      <w:r>
-        <w:t>4, 5, 6, 7</w:t>
-      </w:r>
-      <w:r>
-        <w:t>].</w:t>
-      </w:r>
-      <w:r>
-        <w:t xml:space="preserve"> However, despite their</w:t>
-      </w:r>
-      <w:r>
-        <w:t xml:space="preserve"> </w:t>
-      </w:r>
-      <w:r>
-        <w:t xml:space="preserve">success, the inner workings of </w:t>
-      </w:r>
-      <w:r>
-        <w:t>NNs</w:t>
-      </w:r>
-      <w:r>
-        <w:t xml:space="preserve"> are seldom understood</w:t>
-      </w:r>
-      <w:r>
-        <w:t xml:space="preserve"> </w:t>
-      </w:r>
-      <w:r>
-        <w:t>properly, due to the complicated math that is associated with how they</w:t>
-      </w:r>
-      <w:r>
-        <w:t xml:space="preserve"> </w:t>
-      </w:r>
-      <w:r>
-        <w:t>work [</w:t>
-      </w:r>
-      <w:r>
-        <w:t>8</w:t>
-      </w:r>
-      <w:r>
-        <w:t>].</w:t>
-      </w:r>
-      <w:r>
-        <w:t xml:space="preserve"> As a result, people often treat NNs as black</w:t>
-      </w:r>
-      <w:r>
-        <w:t>-</w:t>
-      </w:r>
-      <w:r>
-        <w:t>boxes, by only</w:t>
-      </w:r>
-      <w:r>
-        <w:t xml:space="preserve"> </w:t>
-      </w:r>
-      <w:r>
-        <w:t>paying attention to inputs and ou</w:t>
-      </w:r>
-      <w:r>
-        <w:t>t</w:t>
-      </w:r>
-      <w:r>
-        <w:t>puts</w:t>
-      </w:r>
-      <w:r>
-        <w:t xml:space="preserve"> when</w:t>
-      </w:r>
-      <w:r>
-        <w:t xml:space="preserve"> tuning internal parameters</w:t>
-      </w:r>
-      <w:r>
-        <w:t xml:space="preserve"> t</w:t>
-      </w:r>
-      <w:r>
-        <w:t xml:space="preserve">o get the results they need </w:t>
-      </w:r>
-      <w:r>
-        <w:t>for their specific application.</w:t>
-      </w:r>
-      <w:r>
-        <w:t xml:space="preserve"> Given that</w:t>
-      </w:r>
-      <w:r>
-        <w:t xml:space="preserve"> </w:t>
-      </w:r>
-      <w:r>
-        <w:t>NNs</w:t>
-      </w:r>
-      <w:r>
-        <w:t xml:space="preserve"> are becoming mor</w:t>
-      </w:r>
-      <w:r>
-        <w:t>e complex, understanding how they</w:t>
-      </w:r>
-      <w:r>
-        <w:t xml:space="preserve"> </w:t>
-      </w:r>
-      <w:r>
-        <w:t xml:space="preserve">work rather than </w:t>
-      </w:r>
-      <w:r>
-        <w:t>blindly</w:t>
-      </w:r>
-      <w:r>
-        <w:t xml:space="preserve"> tu</w:t>
-      </w:r>
-      <w:r>
-        <w:t>ning parameters is vital for them</w:t>
-      </w:r>
-      <w:r>
-        <w:t xml:space="preserve"> to be</w:t>
-      </w:r>
-      <w:r>
-        <w:t xml:space="preserve"> </w:t>
-      </w:r>
-      <w:r>
-        <w:t>used properly and effectively in future applications.</w:t>
-      </w:r>
-    </w:p>
-    <w:p>
-      <w:pPr>
-        <w:jc w:val="both"/>
-      </w:pPr>
-      <w:r>
-        <w:t xml:space="preserve">        </w:t>
-      </w:r>
-      <w:r>
-        <w:t>Currently, NN visualizations are limited.  They are primarily software based, and require some degree of machine learning, data science, and/or programming experience [</w:t>
-      </w:r>
-      <w:r>
-        <w:t>9</w:t>
-      </w:r>
-      <w:r>
-        <w:t>, 1</w:t>
-      </w:r>
-      <w:r>
-        <w:t>0</w:t>
-      </w:r>
-      <w:r>
-        <w:t xml:space="preserve">, </w:t>
-      </w:r>
-      <w:r>
-        <w:t>11</w:t>
-      </w:r>
-      <w:r>
-        <w:t>].  B</w:t>
-      </w:r>
-      <w:r>
-        <w:t>e</w:t>
-      </w:r>
-      <w:r>
-        <w:t>cause machine</w:t>
-      </w:r>
-      <w:r>
-        <w:t xml:space="preserve"> </w:t>
-      </w:r>
-      <w:r>
-        <w:t>learning is gaining popularity, more and more people will need to learn</w:t>
-      </w:r>
-      <w:r>
-        <w:t xml:space="preserve"> </w:t>
-      </w:r>
-      <w:r>
-        <w:t>about models such as neural networks, including younger children and</w:t>
-      </w:r>
-      <w:r>
-        <w:t xml:space="preserve"> s</w:t>
-      </w:r>
-      <w:r>
-        <w:t>tudents from non-technical fields.</w:t>
-      </w:r>
-      <w:r>
-        <w:t xml:space="preserve"> </w:t>
-      </w:r>
-      <w:r>
-        <w:t>However, for children and non-technical majors, programming and math can be inaccessible, out of</w:t>
-      </w:r>
-      <w:r>
-        <w:t xml:space="preserve"> s</w:t>
-      </w:r>
-      <w:r>
-        <w:t>cope, and present a high overhead to both the students and teachers</w:t>
-      </w:r>
-      <w:r>
-        <w:t xml:space="preserve"> </w:t>
-      </w:r>
-      <w:r>
-        <w:t>alike to teach and learn.</w:t>
-      </w:r>
-      <w:r>
-        <w:t xml:space="preserve"> </w:t>
-      </w:r>
-    </w:p>
-    <w:p>
-      <w:pPr>
-        <w:jc w:val="both"/>
-      </w:pPr>
-      <w:r>
-        <w:t xml:space="preserve">       </w:t>
-      </w:r>
-      <w:r>
-        <w:t>There are numerous educational tools</w:t>
-      </w:r>
-      <w:r>
-        <w:t xml:space="preserve"> that currently </w:t>
-      </w:r>
-      <w:r>
-        <w:t>target a</w:t>
-      </w:r>
-      <w:r>
-        <w:t xml:space="preserve">n analogous challenge with teaching children the </w:t>
-      </w:r>
-      <w:r>
-        <w:t>fundamentals</w:t>
-      </w:r>
-      <w:r>
-        <w:t xml:space="preserve"> of programming. </w:t>
-      </w:r>
-      <w:r>
-        <w:t xml:space="preserve">Specifically, </w:t>
-      </w:r>
-      <w:r>
-        <w:t>several</w:t>
-      </w:r>
-      <w:r>
-        <w:t xml:space="preserve"> toys have become available in the past decade with the goal of taking abstract concepts from programming and making them more accessible by lowering the threshold of previous background knowledge required to receive an educational experience. </w:t>
-      </w:r>
-      <w:r>
-        <w:t>Toys such as the Fisher-Price Think &amp; Learn Code-a-Pillar, littleBits, and Lego Boost are marketed towards preschool and elementary school aged children and rely on hands-on and modular features to be engaging and effective [</w:t>
-      </w:r>
-      <w:r>
-        <w:t>12</w:t>
-      </w:r>
-      <w:r>
-        <w:t xml:space="preserve">]. </w:t>
-      </w:r>
-    </w:p>
-    <w:p>
-      <w:pPr>
-        <w:jc w:val="both"/>
-      </w:pPr>
-      <w:r>
-        <w:t xml:space="preserve">       </w:t>
-      </w:r>
-      <w:r>
-        <w:t>Therefore, we present a simple, modular, physical representation of</w:t>
-      </w:r>
-      <w:r>
-        <w:t xml:space="preserve"> </w:t>
-      </w:r>
-      <w:r>
-        <w:t>a neural network that is easily accessible and requires minimal technical experience. This device, which we call Omega</w:t>
-      </w:r>
-      <w:r>
-        <w:rPr>
-          <w:vertAlign w:val="superscript"/>
-        </w:rPr>
-        <w:t>3</w:t>
-      </w:r>
-      <w:r>
-        <w:t>, can be used not</w:t>
-      </w:r>
-      <w:r>
-        <w:t xml:space="preserve"> </w:t>
-      </w:r>
-      <w:r>
-        <w:t>only as an educational tool, but also as a useful tool for people who are</w:t>
-      </w:r>
-      <w:r>
-        <w:t xml:space="preserve"> </w:t>
-      </w:r>
-      <w:r>
-        <w:t>designing NN architectures to more deeply understand the inner workings of NNs.  Omega</w:t>
-      </w:r>
-      <w:r>
-        <w:rPr>
-          <w:vertAlign w:val="superscript"/>
-        </w:rPr>
-        <w:t>3</w:t>
-      </w:r>
-      <w:r>
-        <w:t xml:space="preserve"> </w:t>
-      </w:r>
-      <w:r>
-        <w:t>is easily modifiable due to its modular nature,</w:t>
-      </w:r>
-      <w:r>
-        <w:t xml:space="preserve"> </w:t>
-      </w:r>
-      <w:r>
-        <w:t>has customizable data and training settings, and displays a live</w:t>
-      </w:r>
-      <w:r>
-        <w:t>-time</w:t>
-      </w:r>
-      <w:r>
-        <w:t xml:space="preserve"> visual</w:t>
-      </w:r>
-      <w:r>
-        <w:t xml:space="preserve"> </w:t>
-      </w:r>
-      <w:r>
-        <w:t>of how a NN works as it runs.</w:t>
-      </w:r>
-      <w:r>
-        <w:t xml:space="preserve"> </w:t>
-      </w:r>
-      <w:r>
-        <w:t>This pape</w:t>
-      </w:r>
-      <w:r>
-        <w:t>r</w:t>
-      </w:r>
-      <w:r>
-        <w:t xml:space="preserve"> will</w:t>
-      </w:r>
-      <w:r>
-        <w:t xml:space="preserve"> </w:t>
-      </w:r>
-      <w:r>
-        <w:t>first</w:t>
-      </w:r>
-      <w:r>
-        <w:t xml:space="preserve"> </w:t>
-      </w:r>
-      <w:r>
-        <w:t>describe the materials of</w:t>
-      </w:r>
-      <w:r>
-        <w:t xml:space="preserve"> Omega</w:t>
-      </w:r>
-      <w:r>
-        <w:rPr>
-          <w:vertAlign w:val="superscript"/>
-        </w:rPr>
-        <w:t>3</w:t>
-      </w:r>
-      <w:r>
-        <w:t>, the</w:t>
-      </w:r>
-      <w:r>
-        <w:t xml:space="preserve"> </w:t>
-      </w:r>
-      <w:r>
-        <w:t xml:space="preserve">construction, </w:t>
-      </w:r>
-      <w:r>
-        <w:t xml:space="preserve">the </w:t>
-      </w:r>
-      <w:r>
-        <w:t>code, a few sample runs demonstrating features of Omega</w:t>
-      </w:r>
-      <w:r>
-        <w:rPr>
-          <w:vertAlign w:val="superscript"/>
-        </w:rPr>
-        <w:t>3</w:t>
-      </w:r>
-      <w:r>
-        <w:t>, and finally, a method for evaluating its effectiveness.</w:t>
-      </w:r>
-    </w:p>
-    <w:p>
-      <w:pPr>
-        <w:jc w:val="both"/>
-      </w:pPr>
-    </w:p>
-    <w:p>
-      <w:pPr>
-        <w:pStyle w:val="SectionHeading"/>
-        <w:rPr>
-          <w:b w:val="0"/>
-          <w:smallCaps w:val="0"/>
-          <w:lang w:eastAsia="pt-BR"/>
-        </w:rPr>
-      </w:pPr>
-    </w:p>
-    <w:p>
-      <w:pPr>
-        <w:pStyle w:val="SectionHeading"/>
-      </w:pPr>
-      <w:r>
-        <w:lastRenderedPageBreak/>
         <w:t>Fabrication</w:t>
       </w:r>
     </w:p>
@@ -871,13 +455,29 @@
         <w:t xml:space="preserve">       </w:t>
       </w:r>
       <w:r>
-        <w:t>The component names and the current prices of the required</w:t>
+        <w:t xml:space="preserve">The component names and the </w:t>
+      </w:r>
+      <w:r>
+        <w:t xml:space="preserve">current </w:t>
+      </w:r>
+      <w:r>
+        <w:t>(as of December 2018)</w:t>
       </w:r>
       <w:r>
         <w:t xml:space="preserve"> </w:t>
       </w:r>
       <w:r>
-        <w:t xml:space="preserve">materials are listed in Table I, and the product links are provided in </w:t>
+        <w:t>prices of the required</w:t>
+      </w:r>
+      <w:r>
+        <w:t xml:space="preserve"> </w:t>
+      </w:r>
+      <w:r>
+        <w:t xml:space="preserve">materials are listed in Table I, </w:t>
+      </w:r>
+      <w:r>
+        <w:lastRenderedPageBreak/>
+        <w:t xml:space="preserve">and the product links are provided in </w:t>
       </w:r>
       <w:r>
         <w:t>Appendix A</w:t>
@@ -904,7 +504,22 @@
         <w:t xml:space="preserve">        </w:t>
       </w:r>
       <w:r>
-        <w:t xml:space="preserve">Because the fabrication process mostly consists of assembly pre-designed components, the device can be put together by either the supervisors of the workshop or the students. </w:t>
+        <w:t xml:space="preserve">Because the fabrication process mostly consists of </w:t>
+      </w:r>
+      <w:r>
+        <w:t>assembl</w:t>
+      </w:r>
+      <w:r>
+        <w:t>ing</w:t>
+      </w:r>
+      <w:r>
+        <w:t xml:space="preserve"> </w:t>
+      </w:r>
+      <w:r>
+        <w:t>components</w:t>
+      </w:r>
+      <w:r>
+        <w:t xml:space="preserve">, the device can be put together by either the supervisors of the workshop or the students. </w:t>
       </w:r>
     </w:p>
     <w:p>
@@ -1067,7 +682,7 @@
               <w:pStyle w:val="Tabletext"/>
             </w:pPr>
             <w:r>
-              <w:t>42</w:t>
+              <w:t>66</w:t>
             </w:r>
           </w:p>
           <w:p>
@@ -1103,9 +718,11 @@
             <w:pPr>
               <w:pStyle w:val="Tabletext"/>
             </w:pPr>
+            <w:proofErr w:type="spellStart"/>
             <w:r>
               <w:t>Elegoo</w:t>
             </w:r>
+            <w:proofErr w:type="spellEnd"/>
             <w:r>
               <w:t xml:space="preserve"> Mega 2560</w:t>
             </w:r>
@@ -1569,7 +1186,13 @@
         <w:t>Socket</w:t>
       </w:r>
       <w:r>
-        <w:t xml:space="preserve"> pins (7)</w:t>
+        <w:t xml:space="preserve"> pins (</w:t>
+      </w:r>
+      <w:r>
+        <w:t>11</w:t>
+      </w:r>
+      <w:r>
+        <w:t>)</w:t>
       </w:r>
     </w:p>
     <w:p>
@@ -1589,7 +1212,7 @@
         <w:t xml:space="preserve">Figure </w:t>
       </w:r>
       <w:r>
-        <w:t>2</w:t>
+        <w:t>II</w:t>
       </w:r>
       <w:r>
         <w:t>.</w:t>
@@ -1630,7 +1253,13 @@
         <w:ind w:left="450" w:hanging="270"/>
       </w:pPr>
       <w:r>
-        <w:t>Cut protoboard to size and solder socket pins to protoboard in configuration shown in Fig. 2A.</w:t>
+        <w:t xml:space="preserve">Cut protoboard to size and solder socket pins to protoboard in configuration shown in Fig. </w:t>
+      </w:r>
+      <w:r>
+        <w:t>II-</w:t>
+      </w:r>
+      <w:r>
+        <w:t>A.</w:t>
       </w:r>
     </w:p>
     <w:p>
@@ -1643,7 +1272,19 @@
         <w:ind w:left="450" w:hanging="270"/>
       </w:pPr>
       <w:r>
-        <w:t xml:space="preserve">Wire LED matrix to socket pins and protoboard according to Fig. 2B. The completed step is show in Fig. 2C. </w:t>
+        <w:t xml:space="preserve">Wire LED matrix to socket pins and protoboard according to Fig. </w:t>
+      </w:r>
+      <w:r>
+        <w:t>II-</w:t>
+      </w:r>
+      <w:r>
+        <w:t xml:space="preserve">B. The completed step is show in Fig. </w:t>
+      </w:r>
+      <w:r>
+        <w:t>II-</w:t>
+      </w:r>
+      <w:r>
+        <w:t xml:space="preserve">C. </w:t>
       </w:r>
     </w:p>
     <w:p>
@@ -1662,16 +1303,25 @@
         <w:t xml:space="preserve"> </w:t>
       </w:r>
       <w:r>
-        <w:t xml:space="preserve">complete the assembly of the neuron block. An exploded view is </w:t>
-      </w:r>
-      <w:r>
-        <w:t>provided in Fig. 2D (wires not shown) [1</w:t>
+        <w:t xml:space="preserve">complete the assembly of the neuron block. An exploded view is provided in Fig. </w:t>
+      </w:r>
+      <w:r>
+        <w:t>II-</w:t>
+      </w:r>
+      <w:r>
+        <w:t>D (wires not shown) [1</w:t>
       </w:r>
       <w:r>
         <w:t>3</w:t>
       </w:r>
       <w:r>
-        <w:t>]. Fig. 2E shows the completed neuron blocks.</w:t>
+        <w:t xml:space="preserve">]. Fig. </w:t>
+      </w:r>
+      <w:r>
+        <w:t>II-</w:t>
+      </w:r>
+      <w:r>
+        <w:t>E shows the completed neuron blocks.</w:t>
       </w:r>
     </w:p>
     <w:p>
@@ -1753,7 +1403,13 @@
         <w:rPr>
           <w:sz w:val="20"/>
         </w:rPr>
-        <w:t>Figure 2</w:t>
+        <w:t xml:space="preserve">Figure </w:t>
+      </w:r>
+      <w:r>
+        <w:rPr>
+          <w:sz w:val="20"/>
+        </w:rPr>
+        <w:t>II</w:t>
       </w:r>
     </w:p>
     <w:p>
@@ -1914,7 +1570,7 @@
         <w:t xml:space="preserve">       The assembly process for the base is illustrated in Figure </w:t>
       </w:r>
       <w:r>
-        <w:t>3</w:t>
+        <w:t>III</w:t>
       </w:r>
       <w:r>
         <w:t>. Source files for laser-cut p</w:t>
@@ -1949,7 +1605,28 @@
         <w:ind w:left="630" w:hanging="270"/>
       </w:pPr>
       <w:r>
-        <w:t xml:space="preserve">Solder pogo pins to protoboard as shown in Fig. 3A after confirming the locations of the pogo pins allow the neuron blocks’ socket pins to be inserted. </w:t>
+        <w:t>Solder</w:t>
+      </w:r>
+      <w:r>
+        <w:t xml:space="preserve"> the</w:t>
+      </w:r>
+      <w:r>
+        <w:t xml:space="preserve"> pogo pins to</w:t>
+      </w:r>
+      <w:r>
+        <w:t xml:space="preserve"> the</w:t>
+      </w:r>
+      <w:r>
+        <w:t xml:space="preserve"> protoboard as shown in Fig. </w:t>
+      </w:r>
+      <w:r>
+        <w:t>III-</w:t>
+      </w:r>
+      <w:r>
+        <w:t>A</w:t>
+      </w:r>
+      <w:r>
+        <w:t>.</w:t>
       </w:r>
     </w:p>
     <w:p>
@@ -1962,7 +1639,19 @@
         <w:ind w:left="630" w:hanging="270"/>
       </w:pPr>
       <w:r>
-        <w:t>Solder a wire to one end of each pogo pin and connect the wire to the appropriate pin of the microcontroller. The completed step is shown in Fig. 3B. Fig. 3C shows how the LED matrix display and the socket pins of the neuron block fit onto the pogo pins.</w:t>
+        <w:t xml:space="preserve">Solder a wire to one end of each pogo pin and connect the wire to the appropriate pin of the microcontroller. The completed step is shown in Fig. </w:t>
+      </w:r>
+      <w:r>
+        <w:t>III-</w:t>
+      </w:r>
+      <w:r>
+        <w:t xml:space="preserve">B. Fig. </w:t>
+      </w:r>
+      <w:r>
+        <w:t>III-</w:t>
+      </w:r>
+      <w:r>
+        <w:t>C shows how the LED matrix display and the socket pins of the neuron block fit onto the pogo pins.</w:t>
       </w:r>
     </w:p>
     <w:p>
@@ -1975,7 +1664,13 @@
         <w:ind w:left="630" w:hanging="270"/>
       </w:pPr>
       <w:r>
-        <w:t>Wire the microcontroller and Raspberry Pi according to Fig. 3D.</w:t>
+        <w:t xml:space="preserve">Wire the microcontroller and Raspberry Pi according to Fig. </w:t>
+      </w:r>
+      <w:r>
+        <w:t>III-</w:t>
+      </w:r>
+      <w:r>
+        <w:t>D.</w:t>
       </w:r>
     </w:p>
     <w:p>
@@ -1988,7 +1683,10 @@
         <w:ind w:left="630" w:hanging="270"/>
       </w:pPr>
       <w:r>
-        <w:t>Assemble the base by applying adhesive to the acrylic components and the protoboards. Acrylic supports may be placed between the layers for additional stability if desired. Place the Raspberry Pi and microcontroller inside the base before completing the assembly. An exploded view of the assembly can be found in Fig. 3</w:t>
+        <w:t xml:space="preserve">Assemble the base by applying adhesive to the acrylic components and the protoboards. Acrylic supports may be placed between the layers for additional stability if desired. Place the Raspberry Pi and microcontroller inside the base before completing the assembly. An exploded view of the assembly can be found in Fig. </w:t>
+      </w:r>
+      <w:r>
+        <w:t>III-</w:t>
       </w:r>
       <w:r>
         <w:t>E</w:t>
@@ -2032,7 +1730,10 @@
         <w:ind w:left="630" w:hanging="270"/>
       </w:pPr>
       <w:r>
-        <w:t>Adhere the LED strip to the perimeter of the base. (Optional) Fig. 3</w:t>
+        <w:t xml:space="preserve">Adhere the LED strip to the perimeter of the base. (Optional) Fig. </w:t>
+      </w:r>
+      <w:r>
+        <w:t>III-</w:t>
       </w:r>
       <w:r>
         <w:t xml:space="preserve">F </w:t>
@@ -2046,8 +1747,6 @@
         <w:pStyle w:val="BodyText"/>
         <w:ind w:firstLine="0"/>
       </w:pPr>
-      <w:bookmarkStart w:id="0" w:name="_GoBack"/>
-      <w:bookmarkEnd w:id="0"/>
       <w:r>
         <w:rPr>
           <w:noProof/>
@@ -2115,7 +1814,13 @@
         <w:rPr>
           <w:sz w:val="20"/>
         </w:rPr>
-        <w:t>Figure 3</w:t>
+        <w:t xml:space="preserve">Figure </w:t>
+      </w:r>
+      <w:r>
+        <w:rPr>
+          <w:sz w:val="20"/>
+        </w:rPr>
+        <w:t>III</w:t>
       </w:r>
     </w:p>
     <w:p>
@@ -2193,6 +1898,17 @@
       <w:r>
         <w:t>.</w:t>
       </w:r>
+      <w:r>
+        <w:t xml:space="preserve"> The Raspberry Pi runs NOOBS Raspbian and </w:t>
+      </w:r>
+      <w:proofErr w:type="spellStart"/>
+      <w:r>
+        <w:t>PyBrain</w:t>
+      </w:r>
+      <w:proofErr w:type="spellEnd"/>
+      <w:r>
+        <w:t>, for which the weblinks and installation instructions are included in Appendix B.</w:t>
+      </w:r>
     </w:p>
     <w:p>
       <w:pPr>
@@ -2253,14 +1969,6 @@
       <w:r>
         <w:t>:</w:t>
       </w:r>
-    </w:p>
-    <w:p>
-      <w:pPr>
-        <w:pStyle w:val="FirstParagraph"/>
-        <w:rPr>
-          <w:sz w:val="12"/>
-        </w:rPr>
-      </w:pPr>
     </w:p>
     <w:p>
       <w:pPr>
@@ -2310,15 +2018,6 @@
     <w:p>
       <w:pPr>
         <w:pStyle w:val="FirstParagraph"/>
-        <w:ind w:left="360"/>
-        <w:rPr>
-          <w:sz w:val="12"/>
-        </w:rPr>
-      </w:pPr>
-    </w:p>
-    <w:p>
-      <w:pPr>
-        <w:pStyle w:val="FirstParagraph"/>
       </w:pPr>
       <w:r>
         <w:t xml:space="preserve">        During the entire training process, the Raspberry Pi will display the original data set, the sampled data set, and the predicted data set via the HDMI display. </w:t>
@@ -2327,57 +2026,14 @@
         <w:t xml:space="preserve">Figure </w:t>
       </w:r>
       <w:r>
-        <w:t xml:space="preserve">4 </w:t>
+        <w:t>IV</w:t>
+      </w:r>
+      <w:r>
+        <w:t xml:space="preserve"> </w:t>
       </w:r>
       <w:r>
         <w:t>shows an example of what would be shown on the HDMI display.</w:t>
       </w:r>
-    </w:p>
-    <w:p>
-      <w:pPr>
-        <w:pStyle w:val="FirstParagraph"/>
-      </w:pPr>
-      <w:r>
-        <w:t xml:space="preserve">        </w:t>
-      </w:r>
-      <w:r>
-        <w:t>The Raspberry Pi</w:t>
-      </w:r>
-      <w:r>
-        <w:t xml:space="preserve"> </w:t>
-      </w:r>
-      <w:r>
-        <w:t xml:space="preserve">uses </w:t>
-      </w:r>
-      <w:r>
-        <w:t>Raspbian, an open source operating system that was installed via New Out Of the Box Software (NOOBS)</w:t>
-      </w:r>
-      <w:r>
-        <w:t>. The software for the Raspberry Pi uses PyBrain, an open source machine learning library for Python, which will need to be installed before using the custom software for Omega</w:t>
-      </w:r>
-      <w:r>
-        <w:rPr>
-          <w:vertAlign w:val="superscript"/>
-        </w:rPr>
-        <w:t>3</w:t>
-      </w:r>
-      <w:r>
-        <w:t>. The weblinks and installation instructions for NOOBS and PyBrain ca</w:t>
-      </w:r>
-      <w:r>
-        <w:t>n be found in Appendix B.</w:t>
-      </w:r>
-      <w:r>
-        <w:t xml:space="preserve"> </w:t>
-      </w:r>
-    </w:p>
-    <w:p>
-      <w:pPr>
-        <w:pStyle w:val="FirstParagraph"/>
-        <w:rPr>
-          <w:sz w:val="12"/>
-        </w:rPr>
-      </w:pPr>
     </w:p>
     <w:p>
       <w:pPr>
@@ -2389,9 +2045,9 @@
           <w:noProof/>
         </w:rPr>
         <w:drawing>
-          <wp:inline distT="0" distB="0" distL="0" distR="0" wp14:anchorId="5759AA4E" wp14:editId="0C4E7B6C">
-            <wp:extent cx="1604963" cy="921149"/>
-            <wp:effectExtent l="0" t="0" r="0" b="0"/>
+          <wp:inline distT="0" distB="0" distL="0" distR="0" wp14:anchorId="5759AA4E" wp14:editId="750E369D">
+            <wp:extent cx="1294476" cy="742950"/>
+            <wp:effectExtent l="0" t="0" r="1270" b="0"/>
             <wp:docPr id="3" name="Picture 3"/>
             <wp:cNvGraphicFramePr>
               <a:graphicFrameLocks xmlns:a="http://schemas.openxmlformats.org/drawingml/2006/main" noChangeAspect="1"/>
@@ -2418,7 +2074,7 @@
                   <pic:spPr>
                     <a:xfrm>
                       <a:off x="0" y="0"/>
-                      <a:ext cx="1665220" cy="955733"/>
+                      <a:ext cx="1409180" cy="808783"/>
                     </a:xfrm>
                     <a:prstGeom prst="rect">
                       <a:avLst/>
@@ -2439,7 +2095,7 @@
           <w:sz w:val="20"/>
         </w:rPr>
       </w:pPr>
-      <w:bookmarkStart w:id="1" w:name="_Hlk533511440"/>
+      <w:bookmarkStart w:id="2" w:name="_Hlk533511440"/>
       <w:r>
         <w:rPr>
           <w:sz w:val="20"/>
@@ -2450,7 +2106,7 @@
         <w:rPr>
           <w:sz w:val="20"/>
         </w:rPr>
-        <w:t>4</w:t>
+        <w:t>IV</w:t>
       </w:r>
     </w:p>
     <w:p>
@@ -2463,14 +2119,19 @@
       <w:r>
         <w:t xml:space="preserve">n example of the </w:t>
       </w:r>
-      <w:r>
-        <w:t>hdmi output from the raspberry pi. t</w:t>
+      <w:proofErr w:type="spellStart"/>
+      <w:r>
+        <w:t>hdmi</w:t>
+      </w:r>
+      <w:proofErr w:type="spellEnd"/>
+      <w:r>
+        <w:t xml:space="preserve"> output from the raspberry pi. t</w:t>
       </w:r>
       <w:r>
         <w:t xml:space="preserve">he leftmost graph shows the original data set, the middle graph shows the sampled data set, and the rightmost graph shows the predicted data set. </w:t>
       </w:r>
     </w:p>
-    <w:bookmarkEnd w:id="1"/>
+    <w:bookmarkEnd w:id="2"/>
     <w:p>
       <w:pPr>
         <w:pStyle w:val="FirstParagraph"/>
@@ -2528,14 +2189,6 @@
       <w:r>
         <w:t>has the following structure:</w:t>
       </w:r>
-    </w:p>
-    <w:p>
-      <w:pPr>
-        <w:pStyle w:val="FirstParagraph"/>
-        <w:rPr>
-          <w:sz w:val="12"/>
-        </w:rPr>
-      </w:pPr>
     </w:p>
     <w:p>
       <w:pPr>
@@ -2612,20 +2265,17 @@
     <w:p>
       <w:pPr>
         <w:pStyle w:val="FirstParagraph"/>
-        <w:rPr>
-          <w:sz w:val="12"/>
-        </w:rPr>
-      </w:pPr>
-    </w:p>
-    <w:p>
-      <w:pPr>
-        <w:pStyle w:val="FirstParagraph"/>
       </w:pPr>
       <w:r>
         <w:t xml:space="preserve">       The open source Arduino IDE was used to program the </w:t>
       </w:r>
-      <w:r>
-        <w:t>Elegoo Mega 2560</w:t>
+      <w:proofErr w:type="spellStart"/>
+      <w:r>
+        <w:t>Elegoo</w:t>
+      </w:r>
+      <w:proofErr w:type="spellEnd"/>
+      <w:r>
+        <w:t xml:space="preserve"> Mega 2560</w:t>
       </w:r>
       <w:r>
         <w:t xml:space="preserve"> with the Omega</w:t>
@@ -2681,7 +2331,10 @@
         <w:t>3</w:t>
       </w:r>
       <w:r>
-        <w:t xml:space="preserve"> as an educational device, the following experiment will be conducted.  A pool of </w:t>
+        <w:t xml:space="preserve"> as an educational device, the following experiment will be conducted.  </w:t>
+      </w:r>
+      <w:r>
+        <w:t xml:space="preserve">A pool of </w:t>
       </w:r>
       <w:r>
         <w:t>2</w:t>
@@ -2690,7 +2343,10 @@
         <w:t>4</w:t>
       </w:r>
       <w:r>
-        <w:t xml:space="preserve"> students from Carnegie Mellon University, aged 18-22 years old, will be selected to participate based on their backgrounds with machine learning. One third of the students will have no previous exposure to neural networks, another third will have had some exposure to neural networks, and finally the last third will be proficient with neural networks. Half of each student group</w:t>
+        <w:t xml:space="preserve"> students from Carnegie Mellon University, aged 18-22 years old, will be selected to participate based on their backgrounds with machine learning.</w:t>
+      </w:r>
+      <w:r>
+        <w:t xml:space="preserve"> One third of the students will have no previous exposure to neural networks, another third will have had some exposure to neural networks, and finally the last third will be proficient with neural networks. Half of each student group</w:t>
       </w:r>
       <w:r>
         <w:t>,</w:t>
@@ -2724,14 +2380,6 @@
       <w:r>
         <w:t>Each user trial will be conducted with students individually. The trial will consist of the following steps:</w:t>
       </w:r>
-    </w:p>
-    <w:p>
-      <w:pPr>
-        <w:pStyle w:val="FirstParagraph"/>
-        <w:rPr>
-          <w:sz w:val="12"/>
-        </w:rPr>
-      </w:pPr>
     </w:p>
     <w:p>
       <w:pPr>
@@ -2742,7 +2390,16 @@
         </w:numPr>
       </w:pPr>
       <w:r>
-        <w:t>Take a survey about NN knowledge (pre-activity)</w:t>
+        <w:t xml:space="preserve">Take </w:t>
+      </w:r>
+      <w:r>
+        <w:t>the pre-activity</w:t>
+      </w:r>
+      <w:r>
+        <w:t xml:space="preserve"> survey about NN knowledge</w:t>
+      </w:r>
+      <w:r>
+        <w:t>.</w:t>
       </w:r>
     </w:p>
     <w:p>
@@ -2763,7 +2420,10 @@
         <w:t xml:space="preserve">one </w:t>
       </w:r>
       <w:r>
-        <w:t xml:space="preserve">10-minute activity </w:t>
+        <w:t>3</w:t>
+      </w:r>
+      <w:r>
+        <w:t xml:space="preserve">0-minute activity </w:t>
       </w:r>
       <w:r>
         <w:t>of:</w:t>
@@ -2807,6 +2467,9 @@
       <w:r>
         <w:t xml:space="preserve"> and an oral presentation</w:t>
       </w:r>
+      <w:r>
+        <w:t>.</w:t>
+      </w:r>
     </w:p>
     <w:p>
       <w:pPr>
@@ -2817,30 +2480,52 @@
         </w:numPr>
       </w:pPr>
       <w:r>
-        <w:t>Take a survey about NN knowledge (post-activity)</w:t>
+        <w:t xml:space="preserve">Take </w:t>
+      </w:r>
+      <w:r>
+        <w:t>the first post-activity s</w:t>
+      </w:r>
+      <w:r>
+        <w:t xml:space="preserve">urvey about NN knowledge </w:t>
+      </w:r>
+      <w:r>
+        <w:t>immediately after the conclusion of the activity.</w:t>
       </w:r>
     </w:p>
     <w:p>
       <w:pPr>
         <w:pStyle w:val="FirstParagraph"/>
-        <w:rPr>
-          <w:sz w:val="12"/>
-        </w:rPr>
-      </w:pPr>
+        <w:numPr>
+          <w:ilvl w:val="0"/>
+          <w:numId w:val="28"/>
+        </w:numPr>
+      </w:pPr>
+      <w:r>
+        <w:t>Approximately one week</w:t>
+      </w:r>
+      <w:r>
+        <w:t xml:space="preserve"> later, take the second post-activity survey. </w:t>
+      </w:r>
     </w:p>
     <w:p>
       <w:pPr>
         <w:pStyle w:val="FirstParagraph"/>
       </w:pPr>
       <w:r>
-        <w:t>The survey will consist of the following questions:</w:t>
+        <w:t xml:space="preserve">The </w:t>
+      </w:r>
+      <w:r>
+        <w:t xml:space="preserve">pre-activity </w:t>
+      </w:r>
+      <w:r>
+        <w:t>survey will consist of the following questions:</w:t>
       </w:r>
     </w:p>
     <w:p>
       <w:pPr>
         <w:pStyle w:val="FirstParagraph"/>
         <w:rPr>
-          <w:sz w:val="12"/>
+          <w:sz w:val="6"/>
         </w:rPr>
       </w:pPr>
     </w:p>
@@ -2853,8 +2538,10 @@
         </w:numPr>
       </w:pPr>
       <w:r>
-        <w:lastRenderedPageBreak/>
         <w:t>Rate your overall understanding of neural networks on a scale of 1-10</w:t>
+      </w:r>
+      <w:r>
+        <w:t>.</w:t>
       </w:r>
     </w:p>
     <w:p>
@@ -2868,6 +2555,17 @@
       <w:r>
         <w:t>Explain how a neural network operates in your own words</w:t>
       </w:r>
+      <w:r>
+        <w:t>.</w:t>
+      </w:r>
+    </w:p>
+    <w:p>
+      <w:pPr>
+        <w:pStyle w:val="FirstParagraph"/>
+      </w:pPr>
+      <w:r>
+        <w:t>The first post-activity survey will include questions 1-2 from the pre-activity survey as well as the following:</w:t>
+      </w:r>
     </w:p>
     <w:p>
       <w:pPr>
@@ -2878,30 +2576,61 @@
         </w:numPr>
       </w:pPr>
       <w:r>
-        <w:t>Rate how useful your activity was to learning about neural networks on a scale of 1-10 (post-activity only)</w:t>
+        <w:t xml:space="preserve">Rate how useful your activity was to </w:t>
+      </w:r>
+      <w:proofErr w:type="gramStart"/>
+      <w:r>
+        <w:t>learning</w:t>
+      </w:r>
+      <w:proofErr w:type="gramEnd"/>
+      <w:r>
+        <w:t xml:space="preserve"> about neural networks on a scale of 1-10 (post-activity only)</w:t>
+      </w:r>
+      <w:r>
+        <w:t>.</w:t>
       </w:r>
     </w:p>
     <w:p>
       <w:pPr>
         <w:pStyle w:val="FirstParagraph"/>
-        <w:ind w:left="360"/>
-        <w:rPr>
-          <w:sz w:val="12"/>
-        </w:rPr>
-      </w:pPr>
+        <w:numPr>
+          <w:ilvl w:val="0"/>
+          <w:numId w:val="29"/>
+        </w:numPr>
+      </w:pPr>
+      <w:r>
+        <w:lastRenderedPageBreak/>
+        <w:t>Please suggest improvements to the device if any of its features were unclear or difficult to use. (post-activity for 2b only.)</w:t>
+      </w:r>
     </w:p>
     <w:p>
       <w:pPr>
         <w:pStyle w:val="FirstParagraph"/>
-      </w:pPr>
-      <w:r>
-        <w:t xml:space="preserve">Once the experiment is completed, the results </w:t>
+        <w:ind w:firstLine="360"/>
+      </w:pPr>
+      <w:r>
+        <w:t xml:space="preserve">The second post-activity survey will consist of questions 1-3 from the pre-activity and first post-activity surveys. </w:t>
+      </w:r>
+    </w:p>
+    <w:p>
+      <w:pPr>
+        <w:pStyle w:val="FirstParagraph"/>
+        <w:ind w:firstLine="360"/>
+      </w:pPr>
+      <w:r>
+        <w:t>Once the experiment is completed</w:t>
+      </w:r>
+      <w:r>
+        <w:t xml:space="preserve">, the results </w:t>
       </w:r>
       <w:r>
         <w:t>will</w:t>
       </w:r>
       <w:r>
-        <w:t xml:space="preserve"> be reported. </w:t>
+        <w:t xml:space="preserve"> be </w:t>
+      </w:r>
+      <w:r>
+        <w:t>collected, analyzed, and reported.</w:t>
       </w:r>
     </w:p>
     <w:p>
@@ -2923,7 +2652,7 @@
       <w:r>
         <w:t xml:space="preserve"> </w:t>
       </w:r>
-      <w:bookmarkStart w:id="2" w:name="_Hlk533663445"/>
+      <w:bookmarkStart w:id="3" w:name="_Hlk533663445"/>
       <w:r>
         <w:t>Omega</w:t>
       </w:r>
@@ -2933,18 +2662,21 @@
         </w:rPr>
         <w:t>3</w:t>
       </w:r>
-      <w:bookmarkEnd w:id="2"/>
+      <w:bookmarkEnd w:id="3"/>
       <w:r>
         <w:t xml:space="preserve"> </w:t>
       </w:r>
       <w:r>
-        <w:t xml:space="preserve">is a novel visual and interactive approach to neural network education. </w:t>
+        <w:t>is a novel visual and interactive approach to neural network education.</w:t>
+      </w:r>
+      <w:r>
+        <w:t xml:space="preserve"> </w:t>
       </w:r>
       <w:r>
         <w:t xml:space="preserve">The device’s modular nature and hands-on interface </w:t>
       </w:r>
       <w:r>
-        <w:t xml:space="preserve">allows it to </w:t>
+        <w:t xml:space="preserve">may </w:t>
       </w:r>
       <w:r>
         <w:t>be useful</w:t>
@@ -2953,7 +2685,7 @@
         <w:t xml:space="preserve"> to a wide range of students with varying levels of experience with math, programming, and machine learning. </w:t>
       </w:r>
       <w:r>
-        <w:t xml:space="preserve">As neural networks become more widely utilized in everyday applications, developing an understanding of how they operate becomes more appealing. </w:t>
+        <w:t>Omega3 will increase accessibility to the understanding of how NNs operate as they become more widely utilized in everyday applications.</w:t>
       </w:r>
     </w:p>
     <w:p>
@@ -2964,10 +2696,28 @@
         <w:t xml:space="preserve">       For future work, </w:t>
       </w:r>
       <w:r>
-        <w:t>we have considered</w:t>
-      </w:r>
-      <w:r>
-        <w:t xml:space="preserve"> expanding the data functionality of Omega</w:t>
+        <w:t xml:space="preserve">we will first execute the study on effectiveness presented in the paper. </w:t>
+      </w:r>
+      <w:r>
+        <w:t>After analyzing the collected data, we will be able to identify improvements for future iterations of the devic</w:t>
+      </w:r>
+      <w:r>
+        <w:t>e</w:t>
+      </w:r>
+      <w:r>
+        <w:t>.</w:t>
+      </w:r>
+      <w:r>
+        <w:t xml:space="preserve"> A prospective feature is an </w:t>
+      </w:r>
+      <w:r>
+        <w:t>expan</w:t>
+      </w:r>
+      <w:r>
+        <w:t>ded</w:t>
+      </w:r>
+      <w:r>
+        <w:t xml:space="preserve"> data functionality of Omega</w:t>
       </w:r>
       <w:r>
         <w:rPr>
@@ -2985,7 +2735,12 @@
         <w:t xml:space="preserve"> included in the progra</w:t>
       </w:r>
       <w:r>
-        <w:t>m, to display more capabilities of neural networks. This device could also be tested for effectiveness</w:t>
+        <w:t>m, to display more capabilities of neural networks. Thi</w:t>
+      </w:r>
+      <w:bookmarkStart w:id="4" w:name="_GoBack"/>
+      <w:bookmarkEnd w:id="4"/>
+      <w:r>
+        <w:t>s device could also be tested for effectiveness</w:t>
       </w:r>
       <w:r>
         <w:t xml:space="preserve"> and use</w:t>
@@ -2994,13 +2749,7 @@
         <w:t xml:space="preserve"> with a wider audience, such as high school and middle school students. </w:t>
       </w:r>
       <w:r>
-        <w:t>The development of more devices that emphasize a hands-on and interactive nature for abstract or complex STEM concepts could be a</w:t>
-      </w:r>
-      <w:r>
-        <w:t xml:space="preserve"> </w:t>
-      </w:r>
-      <w:r>
-        <w:t>future research direction.</w:t>
+        <w:t>We hope the development of Omega3 will emphasize a hands-on and interactive nature for STEM concepts.</w:t>
       </w:r>
     </w:p>
     <w:p>
@@ -3033,7 +2782,21 @@
         <w:rPr>
           <w:sz w:val="20"/>
         </w:rPr>
-        <w:t>We would like to thank HackPrinceton for giving us the</w:t>
+        <w:t xml:space="preserve">We would like to thank </w:t>
+      </w:r>
+      <w:proofErr w:type="spellStart"/>
+      <w:r>
+        <w:rPr>
+          <w:sz w:val="20"/>
+        </w:rPr>
+        <w:t>HackPrinceton</w:t>
+      </w:r>
+      <w:proofErr w:type="spellEnd"/>
+      <w:r>
+        <w:rPr>
+          <w:sz w:val="20"/>
+        </w:rPr>
+        <w:t xml:space="preserve"> for giving us the</w:t>
       </w:r>
       <w:r>
         <w:rPr>
@@ -3082,7 +2845,19 @@
         <w:rPr>
           <w:sz w:val="20"/>
         </w:rPr>
-        <w:t>for providing us financial support that has been invaluable to the continuation and development of Omega</w:t>
+        <w:t xml:space="preserve">for providing us financial support that has been invaluable to the </w:t>
+      </w:r>
+      <w:r>
+        <w:rPr>
+          <w:sz w:val="20"/>
+        </w:rPr>
+        <w:t xml:space="preserve">continuation and </w:t>
+      </w:r>
+      <w:r>
+        <w:rPr>
+          <w:sz w:val="20"/>
+        </w:rPr>
+        <w:t>development of Omega</w:t>
       </w:r>
       <w:r>
         <w:rPr>
@@ -3232,8 +3007,18 @@
           <w:szCs w:val="22"/>
           <w:lang w:eastAsia="zh-CN"/>
         </w:rPr>
-        <w:t xml:space="preserve">  and  Paulson</w:t>
-      </w:r>
+        <w:t xml:space="preserve">  </w:t>
+      </w:r>
+      <w:proofErr w:type="gramStart"/>
+      <w:r>
+        <w:rPr>
+          <w:sz w:val="16"/>
+          <w:szCs w:val="22"/>
+          <w:lang w:eastAsia="zh-CN"/>
+        </w:rPr>
+        <w:t>and  Paulson</w:t>
+      </w:r>
+      <w:proofErr w:type="gramEnd"/>
       <w:r>
         <w:rPr>
           <w:sz w:val="16"/>
@@ -3264,7 +3049,25 @@
           <w:szCs w:val="22"/>
           <w:lang w:eastAsia="zh-CN"/>
         </w:rPr>
-        <w:t>first-order theorem proving,”Journal of Automated Reasoning, vol. 53,pp. 141–172, Aug 2014.</w:t>
+        <w:t xml:space="preserve">first-order theorem </w:t>
+      </w:r>
+      <w:proofErr w:type="spellStart"/>
+      <w:r>
+        <w:rPr>
+          <w:sz w:val="16"/>
+          <w:szCs w:val="22"/>
+          <w:lang w:eastAsia="zh-CN"/>
+        </w:rPr>
+        <w:t>proving,”Journal</w:t>
+      </w:r>
+      <w:proofErr w:type="spellEnd"/>
+      <w:r>
+        <w:rPr>
+          <w:sz w:val="16"/>
+          <w:szCs w:val="22"/>
+          <w:lang w:eastAsia="zh-CN"/>
+        </w:rPr>
+        <w:t xml:space="preserve"> of Automated Reasoning, vol. 53,pp. 141–172, Aug 2014.</w:t>
       </w:r>
     </w:p>
     <w:p>
@@ -3295,29 +3098,67 @@
         </w:rPr>
         <w:t xml:space="preserve">  </w:t>
       </w:r>
-      <w:r>
-        <w:rPr>
-          <w:sz w:val="16"/>
-          <w:szCs w:val="22"/>
-          <w:lang w:eastAsia="zh-CN"/>
-        </w:rPr>
-        <w:t>Sarikaya,</w:t>
-      </w:r>
-      <w:r>
-        <w:rPr>
-          <w:sz w:val="16"/>
-          <w:szCs w:val="22"/>
-          <w:lang w:eastAsia="zh-CN"/>
-        </w:rPr>
-        <w:t xml:space="preserve"> Ruhi,</w:t>
-      </w:r>
-      <w:r>
-        <w:rPr>
-          <w:sz w:val="16"/>
-          <w:szCs w:val="22"/>
-          <w:lang w:eastAsia="zh-CN"/>
-        </w:rPr>
-        <w:t xml:space="preserve">  Hinton,</w:t>
+      <w:proofErr w:type="spellStart"/>
+      <w:r>
+        <w:rPr>
+          <w:sz w:val="16"/>
+          <w:szCs w:val="22"/>
+          <w:lang w:eastAsia="zh-CN"/>
+        </w:rPr>
+        <w:t>Sarikaya</w:t>
+      </w:r>
+      <w:proofErr w:type="spellEnd"/>
+      <w:r>
+        <w:rPr>
+          <w:sz w:val="16"/>
+          <w:szCs w:val="22"/>
+          <w:lang w:eastAsia="zh-CN"/>
+        </w:rPr>
+        <w:t>,</w:t>
+      </w:r>
+      <w:r>
+        <w:rPr>
+          <w:sz w:val="16"/>
+          <w:szCs w:val="22"/>
+          <w:lang w:eastAsia="zh-CN"/>
+        </w:rPr>
+        <w:t xml:space="preserve"> </w:t>
+      </w:r>
+      <w:proofErr w:type="spellStart"/>
+      <w:proofErr w:type="gramStart"/>
+      <w:r>
+        <w:rPr>
+          <w:sz w:val="16"/>
+          <w:szCs w:val="22"/>
+          <w:lang w:eastAsia="zh-CN"/>
+        </w:rPr>
+        <w:t>Ruhi</w:t>
+      </w:r>
+      <w:proofErr w:type="spellEnd"/>
+      <w:r>
+        <w:rPr>
+          <w:sz w:val="16"/>
+          <w:szCs w:val="22"/>
+          <w:lang w:eastAsia="zh-CN"/>
+        </w:rPr>
+        <w:t>,</w:t>
+      </w:r>
+      <w:r>
+        <w:rPr>
+          <w:sz w:val="16"/>
+          <w:szCs w:val="22"/>
+          <w:lang w:eastAsia="zh-CN"/>
+        </w:rPr>
+        <w:t xml:space="preserve">  Hinton</w:t>
+      </w:r>
+      <w:proofErr w:type="gramEnd"/>
+      <w:r>
+        <w:rPr>
+          <w:sz w:val="16"/>
+          <w:szCs w:val="22"/>
+          <w:lang w:eastAsia="zh-CN"/>
+        </w:rPr>
+        <w:t>,</w:t>
       </w:r>
       <w:r>
         <w:rPr>
@@ -3327,6 +3168,7 @@
         </w:rPr>
         <w:t xml:space="preserve"> Geoffrey E.  and </w:t>
       </w:r>
+      <w:proofErr w:type="spellStart"/>
       <w:r>
         <w:rPr>
           <w:sz w:val="16"/>
@@ -3335,6 +3177,7 @@
         </w:rPr>
         <w:t>Deoras</w:t>
       </w:r>
+      <w:proofErr w:type="spellEnd"/>
       <w:r>
         <w:rPr>
           <w:sz w:val="16"/>
@@ -3428,13 +3271,23 @@
         </w:rPr>
         <w:t xml:space="preserve">  </w:t>
       </w:r>
-      <w:r>
-        <w:rPr>
-          <w:sz w:val="16"/>
-          <w:szCs w:val="22"/>
-          <w:lang w:eastAsia="zh-CN"/>
-        </w:rPr>
-        <w:t>Ciregan,</w:t>
+      <w:proofErr w:type="spellStart"/>
+      <w:r>
+        <w:rPr>
+          <w:sz w:val="16"/>
+          <w:szCs w:val="22"/>
+          <w:lang w:eastAsia="zh-CN"/>
+        </w:rPr>
+        <w:t>Ciregan</w:t>
+      </w:r>
+      <w:proofErr w:type="spellEnd"/>
+      <w:r>
+        <w:rPr>
+          <w:sz w:val="16"/>
+          <w:szCs w:val="22"/>
+          <w:lang w:eastAsia="zh-CN"/>
+        </w:rPr>
+        <w:t>,</w:t>
       </w:r>
       <w:r>
         <w:rPr>
@@ -3458,8 +3311,27 @@
           <w:szCs w:val="22"/>
           <w:lang w:eastAsia="zh-CN"/>
         </w:rPr>
-        <w:t xml:space="preserve"> Ueli and </w:t>
-      </w:r>
+        <w:t xml:space="preserve"> </w:t>
+      </w:r>
+      <w:proofErr w:type="spellStart"/>
+      <w:r>
+        <w:rPr>
+          <w:sz w:val="16"/>
+          <w:szCs w:val="22"/>
+          <w:lang w:eastAsia="zh-CN"/>
+        </w:rPr>
+        <w:t>Ueli</w:t>
+      </w:r>
+      <w:proofErr w:type="spellEnd"/>
+      <w:r>
+        <w:rPr>
+          <w:sz w:val="16"/>
+          <w:szCs w:val="22"/>
+          <w:lang w:eastAsia="zh-CN"/>
+        </w:rPr>
+        <w:t xml:space="preserve"> and </w:t>
+      </w:r>
+      <w:proofErr w:type="spellStart"/>
       <w:r>
         <w:rPr>
           <w:sz w:val="16"/>
@@ -3468,6 +3340,7 @@
         </w:rPr>
         <w:t>Schmidhuber</w:t>
       </w:r>
+      <w:proofErr w:type="spellEnd"/>
       <w:r>
         <w:rPr>
           <w:sz w:val="16"/>
@@ -3498,8 +3371,18 @@
           <w:szCs w:val="22"/>
           <w:lang w:eastAsia="zh-CN"/>
         </w:rPr>
-        <w:t>networks for image classification,”  in</w:t>
-      </w:r>
+        <w:t>networks for image classification</w:t>
+      </w:r>
+      <w:proofErr w:type="gramStart"/>
+      <w:r>
+        <w:rPr>
+          <w:sz w:val="16"/>
+          <w:szCs w:val="22"/>
+          <w:lang w:eastAsia="zh-CN"/>
+        </w:rPr>
+        <w:t>,”  in</w:t>
+      </w:r>
+      <w:proofErr w:type="gramEnd"/>
       <w:r>
         <w:rPr>
           <w:sz w:val="16"/>
@@ -3561,22 +3444,42 @@
         </w:rPr>
         <w:t xml:space="preserve">  </w:t>
       </w:r>
-      <w:r>
-        <w:rPr>
-          <w:sz w:val="16"/>
-          <w:szCs w:val="22"/>
-          <w:lang w:eastAsia="zh-CN"/>
-        </w:rPr>
-        <w:t>Krizhevsky,</w:t>
-      </w:r>
-      <w:r>
-        <w:rPr>
-          <w:sz w:val="16"/>
-          <w:szCs w:val="22"/>
-          <w:lang w:eastAsia="zh-CN"/>
-        </w:rPr>
-        <w:t xml:space="preserve"> Alex,  </w:t>
-      </w:r>
+      <w:proofErr w:type="spellStart"/>
+      <w:r>
+        <w:rPr>
+          <w:sz w:val="16"/>
+          <w:szCs w:val="22"/>
+          <w:lang w:eastAsia="zh-CN"/>
+        </w:rPr>
+        <w:t>Krizhevsky</w:t>
+      </w:r>
+      <w:proofErr w:type="spellEnd"/>
+      <w:r>
+        <w:rPr>
+          <w:sz w:val="16"/>
+          <w:szCs w:val="22"/>
+          <w:lang w:eastAsia="zh-CN"/>
+        </w:rPr>
+        <w:t>,</w:t>
+      </w:r>
+      <w:r>
+        <w:rPr>
+          <w:sz w:val="16"/>
+          <w:szCs w:val="22"/>
+          <w:lang w:eastAsia="zh-CN"/>
+        </w:rPr>
+        <w:t xml:space="preserve"> </w:t>
+      </w:r>
+      <w:proofErr w:type="gramStart"/>
+      <w:r>
+        <w:rPr>
+          <w:sz w:val="16"/>
+          <w:szCs w:val="22"/>
+          <w:lang w:eastAsia="zh-CN"/>
+        </w:rPr>
+        <w:t xml:space="preserve">Alex,  </w:t>
+      </w:r>
+      <w:proofErr w:type="spellStart"/>
       <w:r>
         <w:rPr>
           <w:sz w:val="16"/>
@@ -3585,6 +3488,8 @@
         </w:rPr>
         <w:t>Sutskever</w:t>
       </w:r>
+      <w:proofErr w:type="spellEnd"/>
+      <w:proofErr w:type="gramEnd"/>
       <w:r>
         <w:rPr>
           <w:sz w:val="16"/>
@@ -3607,15 +3512,79 @@
           <w:szCs w:val="22"/>
           <w:lang w:eastAsia="zh-CN"/>
         </w:rPr>
-        <w:t>, Geoffrey E.  “Imagenet classifica</w:t>
-      </w:r>
-      <w:r>
-        <w:rPr>
-          <w:sz w:val="16"/>
-          <w:szCs w:val="22"/>
-          <w:lang w:eastAsia="zh-CN"/>
-        </w:rPr>
-        <w:t>tion with deep convolutional neural networks,”Commun. ACM, vol. 60,pp. 84–90, May 2017.</w:t>
+        <w:t>, Geoffrey E.  “</w:t>
+      </w:r>
+      <w:proofErr w:type="spellStart"/>
+      <w:r>
+        <w:rPr>
+          <w:sz w:val="16"/>
+          <w:szCs w:val="22"/>
+          <w:lang w:eastAsia="zh-CN"/>
+        </w:rPr>
+        <w:t>Imagenet</w:t>
+      </w:r>
+      <w:proofErr w:type="spellEnd"/>
+      <w:r>
+        <w:rPr>
+          <w:sz w:val="16"/>
+          <w:szCs w:val="22"/>
+          <w:lang w:eastAsia="zh-CN"/>
+        </w:rPr>
+        <w:t xml:space="preserve"> classifica</w:t>
+      </w:r>
+      <w:r>
+        <w:rPr>
+          <w:sz w:val="16"/>
+          <w:szCs w:val="22"/>
+          <w:lang w:eastAsia="zh-CN"/>
+        </w:rPr>
+        <w:t>tion with deep convolutional neural networks</w:t>
+      </w:r>
+      <w:proofErr w:type="gramStart"/>
+      <w:r>
+        <w:rPr>
+          <w:sz w:val="16"/>
+          <w:szCs w:val="22"/>
+          <w:lang w:eastAsia="zh-CN"/>
+        </w:rPr>
+        <w:t>,”</w:t>
+      </w:r>
+      <w:proofErr w:type="spellStart"/>
+      <w:r>
+        <w:rPr>
+          <w:sz w:val="16"/>
+          <w:szCs w:val="22"/>
+          <w:lang w:eastAsia="zh-CN"/>
+        </w:rPr>
+        <w:t>Commun</w:t>
+      </w:r>
+      <w:proofErr w:type="spellEnd"/>
+      <w:proofErr w:type="gramEnd"/>
+      <w:r>
+        <w:rPr>
+          <w:sz w:val="16"/>
+          <w:szCs w:val="22"/>
+          <w:lang w:eastAsia="zh-CN"/>
+        </w:rPr>
+        <w:t xml:space="preserve">. ACM, vol. </w:t>
+      </w:r>
+      <w:proofErr w:type="gramStart"/>
+      <w:r>
+        <w:rPr>
+          <w:sz w:val="16"/>
+          <w:szCs w:val="22"/>
+          <w:lang w:eastAsia="zh-CN"/>
+        </w:rPr>
+        <w:t>60,pp.</w:t>
+      </w:r>
+      <w:proofErr w:type="gramEnd"/>
+      <w:r>
+        <w:rPr>
+          <w:sz w:val="16"/>
+          <w:szCs w:val="22"/>
+          <w:lang w:eastAsia="zh-CN"/>
+        </w:rPr>
+        <w:t xml:space="preserve"> 84–90, May 2017.</w:t>
       </w:r>
     </w:p>
     <w:p>
@@ -3646,13 +3615,23 @@
         </w:rPr>
         <w:t xml:space="preserve">  </w:t>
       </w:r>
-      <w:r>
-        <w:rPr>
-          <w:sz w:val="16"/>
-          <w:szCs w:val="22"/>
-          <w:lang w:eastAsia="zh-CN"/>
-        </w:rPr>
-        <w:t>Wieczorek,</w:t>
+      <w:proofErr w:type="spellStart"/>
+      <w:r>
+        <w:rPr>
+          <w:sz w:val="16"/>
+          <w:szCs w:val="22"/>
+          <w:lang w:eastAsia="zh-CN"/>
+        </w:rPr>
+        <w:t>Wieczorek</w:t>
+      </w:r>
+      <w:proofErr w:type="spellEnd"/>
+      <w:r>
+        <w:rPr>
+          <w:sz w:val="16"/>
+          <w:szCs w:val="22"/>
+          <w:lang w:eastAsia="zh-CN"/>
+        </w:rPr>
+        <w:t>,</w:t>
       </w:r>
       <w:r>
         <w:rPr>
@@ -3662,13 +3641,23 @@
         </w:rPr>
         <w:t xml:space="preserve"> Szymon, </w:t>
       </w:r>
-      <w:r>
-        <w:rPr>
-          <w:sz w:val="16"/>
-          <w:szCs w:val="22"/>
-          <w:lang w:eastAsia="zh-CN"/>
-        </w:rPr>
-        <w:t>Filipiak,</w:t>
+      <w:proofErr w:type="spellStart"/>
+      <w:r>
+        <w:rPr>
+          <w:sz w:val="16"/>
+          <w:szCs w:val="22"/>
+          <w:lang w:eastAsia="zh-CN"/>
+        </w:rPr>
+        <w:t>Filipiak</w:t>
+      </w:r>
+      <w:proofErr w:type="spellEnd"/>
+      <w:r>
+        <w:rPr>
+          <w:sz w:val="16"/>
+          <w:szCs w:val="22"/>
+          <w:lang w:eastAsia="zh-CN"/>
+        </w:rPr>
+        <w:t>,</w:t>
       </w:r>
       <w:r>
         <w:rPr>
@@ -3678,21 +3667,49 @@
         </w:rPr>
         <w:t xml:space="preserve"> Dominik and </w:t>
       </w:r>
-      <w:r>
-        <w:rPr>
-          <w:sz w:val="16"/>
-          <w:szCs w:val="22"/>
-          <w:lang w:eastAsia="zh-CN"/>
-        </w:rPr>
-        <w:t>Filipowska,</w:t>
-      </w:r>
-      <w:r>
-        <w:rPr>
-          <w:sz w:val="16"/>
-          <w:szCs w:val="22"/>
-          <w:lang w:eastAsia="zh-CN"/>
-        </w:rPr>
-        <w:t xml:space="preserve"> Agata.  “Semantic </w:t>
+      <w:proofErr w:type="spellStart"/>
+      <w:r>
+        <w:rPr>
+          <w:sz w:val="16"/>
+          <w:szCs w:val="22"/>
+          <w:lang w:eastAsia="zh-CN"/>
+        </w:rPr>
+        <w:t>Filipowska</w:t>
+      </w:r>
+      <w:proofErr w:type="spellEnd"/>
+      <w:r>
+        <w:rPr>
+          <w:sz w:val="16"/>
+          <w:szCs w:val="22"/>
+          <w:lang w:eastAsia="zh-CN"/>
+        </w:rPr>
+        <w:t>,</w:t>
+      </w:r>
+      <w:r>
+        <w:rPr>
+          <w:sz w:val="16"/>
+          <w:szCs w:val="22"/>
+          <w:lang w:eastAsia="zh-CN"/>
+        </w:rPr>
+        <w:t xml:space="preserve"> </w:t>
+      </w:r>
+      <w:proofErr w:type="spellStart"/>
+      <w:r>
+        <w:rPr>
+          <w:sz w:val="16"/>
+          <w:szCs w:val="22"/>
+          <w:lang w:eastAsia="zh-CN"/>
+        </w:rPr>
+        <w:t>Agata</w:t>
+      </w:r>
+      <w:proofErr w:type="spellEnd"/>
+      <w:r>
+        <w:rPr>
+          <w:sz w:val="16"/>
+          <w:szCs w:val="22"/>
+          <w:lang w:eastAsia="zh-CN"/>
+        </w:rPr>
+        <w:t xml:space="preserve">.  “Semantic </w:t>
       </w:r>
       <w:r>
         <w:rPr>
@@ -3753,7 +3770,43 @@
           <w:szCs w:val="22"/>
           <w:lang w:eastAsia="zh-CN"/>
         </w:rPr>
-        <w:t>X. Li and X. Wu, “Constructing long short-term memory based deep re-current neural networks for large vocabulary speech recognition,”CoRR,vol. abs/1410.4281, 2014.</w:t>
+        <w:t>X. Li and X. Wu, “Constructing long short-term memory based deep re-current neural networks for large vocabulary speech recognition</w:t>
+      </w:r>
+      <w:proofErr w:type="gramStart"/>
+      <w:r>
+        <w:rPr>
+          <w:sz w:val="16"/>
+          <w:szCs w:val="22"/>
+          <w:lang w:eastAsia="zh-CN"/>
+        </w:rPr>
+        <w:t>,”</w:t>
+      </w:r>
+      <w:proofErr w:type="spellStart"/>
+      <w:r>
+        <w:rPr>
+          <w:sz w:val="16"/>
+          <w:szCs w:val="22"/>
+          <w:lang w:eastAsia="zh-CN"/>
+        </w:rPr>
+        <w:t>CoRR</w:t>
+      </w:r>
+      <w:proofErr w:type="gramEnd"/>
+      <w:r>
+        <w:rPr>
+          <w:sz w:val="16"/>
+          <w:szCs w:val="22"/>
+          <w:lang w:eastAsia="zh-CN"/>
+        </w:rPr>
+        <w:t>,vol</w:t>
+      </w:r>
+      <w:proofErr w:type="spellEnd"/>
+      <w:r>
+        <w:rPr>
+          <w:sz w:val="16"/>
+          <w:szCs w:val="22"/>
+          <w:lang w:eastAsia="zh-CN"/>
+        </w:rPr>
+        <w:t>. abs/1410.4281, 2014.</w:t>
       </w:r>
     </w:p>
     <w:p>
@@ -3784,13 +3837,23 @@
         </w:rPr>
         <w:t xml:space="preserve">  </w:t>
       </w:r>
-      <w:r>
-        <w:rPr>
-          <w:sz w:val="16"/>
-          <w:szCs w:val="22"/>
-          <w:lang w:eastAsia="zh-CN"/>
-        </w:rPr>
-        <w:t>Olah,</w:t>
+      <w:proofErr w:type="spellStart"/>
+      <w:r>
+        <w:rPr>
+          <w:sz w:val="16"/>
+          <w:szCs w:val="22"/>
+          <w:lang w:eastAsia="zh-CN"/>
+        </w:rPr>
+        <w:t>Olah</w:t>
+      </w:r>
+      <w:proofErr w:type="spellEnd"/>
+      <w:r>
+        <w:rPr>
+          <w:sz w:val="16"/>
+          <w:szCs w:val="22"/>
+          <w:lang w:eastAsia="zh-CN"/>
+        </w:rPr>
+        <w:t>,</w:t>
       </w:r>
       <w:r>
         <w:rPr>
@@ -3806,7 +3869,25 @@
           <w:szCs w:val="22"/>
           <w:lang w:eastAsia="zh-CN"/>
         </w:rPr>
-        <w:t>and   topology.”https://colah.github.io/posts/2014-03-NN-Manifolds-Topology/. Accessed: 2018-12-24.</w:t>
+        <w:t>and   topology</w:t>
+      </w:r>
+      <w:proofErr w:type="gramStart"/>
+      <w:r>
+        <w:rPr>
+          <w:sz w:val="16"/>
+          <w:szCs w:val="22"/>
+          <w:lang w:eastAsia="zh-CN"/>
+        </w:rPr>
+        <w:t>.”https://colah.github.io/posts/2014-03-NN-Manifolds-Topology/</w:t>
+      </w:r>
+      <w:proofErr w:type="gramEnd"/>
+      <w:r>
+        <w:rPr>
+          <w:sz w:val="16"/>
+          <w:szCs w:val="22"/>
+          <w:lang w:eastAsia="zh-CN"/>
+        </w:rPr>
+        <w:t>. Accessed: 2018-12-24.</w:t>
       </w:r>
     </w:p>
     <w:p>
@@ -3837,13 +3918,23 @@
         </w:rPr>
         <w:t xml:space="preserve">  </w:t>
       </w:r>
-      <w:r>
-        <w:rPr>
-          <w:sz w:val="16"/>
-          <w:szCs w:val="22"/>
-          <w:lang w:eastAsia="zh-CN"/>
-        </w:rPr>
-        <w:t>Tensorflow, “A neural network playground.”</w:t>
+      <w:proofErr w:type="spellStart"/>
+      <w:r>
+        <w:rPr>
+          <w:sz w:val="16"/>
+          <w:szCs w:val="22"/>
+          <w:lang w:eastAsia="zh-CN"/>
+        </w:rPr>
+        <w:t>Tensorflow</w:t>
+      </w:r>
+      <w:proofErr w:type="spellEnd"/>
+      <w:r>
+        <w:rPr>
+          <w:sz w:val="16"/>
+          <w:szCs w:val="22"/>
+          <w:lang w:eastAsia="zh-CN"/>
+        </w:rPr>
+        <w:t>, “A neural network playground.”</w:t>
       </w:r>
       <w:r>
         <w:rPr>
@@ -3880,8 +3971,18 @@
           <w:szCs w:val="22"/>
           <w:lang w:eastAsia="zh-CN"/>
         </w:rPr>
-        <w:t xml:space="preserve">[10]  </w:t>
-      </w:r>
+        <w:t>[10</w:t>
+      </w:r>
+      <w:proofErr w:type="gramStart"/>
+      <w:r>
+        <w:rPr>
+          <w:sz w:val="16"/>
+          <w:szCs w:val="22"/>
+          <w:lang w:eastAsia="zh-CN"/>
+        </w:rPr>
+        <w:t xml:space="preserve">]  </w:t>
+      </w:r>
+      <w:proofErr w:type="spellStart"/>
       <w:r>
         <w:rPr>
           <w:sz w:val="16"/>
@@ -3890,6 +3991,8 @@
         </w:rPr>
         <w:t>Yosinski</w:t>
       </w:r>
+      <w:proofErr w:type="spellEnd"/>
+      <w:proofErr w:type="gramEnd"/>
       <w:r>
         <w:rPr>
           <w:sz w:val="16"/>
@@ -3952,7 +4055,25 @@
           <w:szCs w:val="22"/>
           <w:lang w:eastAsia="zh-CN"/>
         </w:rPr>
-        <w:t xml:space="preserve"> “Understand-ing neural networks through deep visualization.”</w:t>
+        <w:t xml:space="preserve"> “Understand-</w:t>
+      </w:r>
+      <w:proofErr w:type="spellStart"/>
+      <w:r>
+        <w:rPr>
+          <w:sz w:val="16"/>
+          <w:szCs w:val="22"/>
+          <w:lang w:eastAsia="zh-CN"/>
+        </w:rPr>
+        <w:t>ing</w:t>
+      </w:r>
+      <w:proofErr w:type="spellEnd"/>
+      <w:r>
+        <w:rPr>
+          <w:sz w:val="16"/>
+          <w:szCs w:val="22"/>
+          <w:lang w:eastAsia="zh-CN"/>
+        </w:rPr>
+        <w:t xml:space="preserve"> neural networks through deep visualization.”</w:t>
       </w:r>
       <w:r>
         <w:rPr>
@@ -3989,7 +4110,16 @@
           <w:szCs w:val="22"/>
           <w:lang w:eastAsia="zh-CN"/>
         </w:rPr>
-        <w:t xml:space="preserve">[11]  </w:t>
+        <w:t>[11</w:t>
+      </w:r>
+      <w:proofErr w:type="gramStart"/>
+      <w:r>
+        <w:rPr>
+          <w:sz w:val="16"/>
+          <w:szCs w:val="22"/>
+          <w:lang w:eastAsia="zh-CN"/>
+        </w:rPr>
+        <w:t xml:space="preserve">]  </w:t>
       </w:r>
       <w:r>
         <w:rPr>
@@ -3999,6 +4129,7 @@
         </w:rPr>
         <w:t>Bolton</w:t>
       </w:r>
+      <w:proofErr w:type="gramEnd"/>
       <w:r>
         <w:rPr>
           <w:sz w:val="16"/>
@@ -4013,7 +4144,25 @@
           <w:szCs w:val="22"/>
           <w:lang w:eastAsia="zh-CN"/>
         </w:rPr>
-        <w:t>“A   practical   introduction   to   artificial   neural   networkswithpython.”http://krisbolton.com/a-practical-introduction-to-artificial-neural-networks-with-python/. Accessed: 2018-12-24.</w:t>
+        <w:t>“A   practical   introduction   to   artificial   neural   networkswithpython</w:t>
+      </w:r>
+      <w:proofErr w:type="gramStart"/>
+      <w:r>
+        <w:rPr>
+          <w:sz w:val="16"/>
+          <w:szCs w:val="22"/>
+          <w:lang w:eastAsia="zh-CN"/>
+        </w:rPr>
+        <w:t>.”http://krisbolton.com/a-practical-introduction-to-artificial-neural-networks-with-python/</w:t>
+      </w:r>
+      <w:proofErr w:type="gramEnd"/>
+      <w:r>
+        <w:rPr>
+          <w:sz w:val="16"/>
+          <w:szCs w:val="22"/>
+          <w:lang w:eastAsia="zh-CN"/>
+        </w:rPr>
+        <w:t>. Accessed: 2018-12-24.</w:t>
       </w:r>
     </w:p>
     <w:p>
@@ -4034,7 +4183,16 @@
           <w:szCs w:val="22"/>
           <w:lang w:eastAsia="zh-CN"/>
         </w:rPr>
-        <w:t xml:space="preserve">[12]  </w:t>
+        <w:t>[12</w:t>
+      </w:r>
+      <w:proofErr w:type="gramStart"/>
+      <w:r>
+        <w:rPr>
+          <w:sz w:val="16"/>
+          <w:szCs w:val="22"/>
+          <w:lang w:eastAsia="zh-CN"/>
+        </w:rPr>
+        <w:t xml:space="preserve">]  </w:t>
       </w:r>
       <w:r>
         <w:rPr>
@@ -4044,6 +4202,7 @@
         </w:rPr>
         <w:t>Schmidt</w:t>
       </w:r>
+      <w:proofErr w:type="gramEnd"/>
       <w:r>
         <w:rPr>
           <w:sz w:val="16"/>
@@ -4058,7 +4217,25 @@
           <w:szCs w:val="22"/>
           <w:lang w:eastAsia="zh-CN"/>
         </w:rPr>
-        <w:t xml:space="preserve">“The    best    toys    that    teach    kids    how    to    code.”https://www.nytimes.com/2017/12/19/smarter-living/kids-toys-for-coding.html. Accessed 2018-12-25. </w:t>
+        <w:t>“The    best    toys    that    teach    kids    how    to    code</w:t>
+      </w:r>
+      <w:proofErr w:type="gramStart"/>
+      <w:r>
+        <w:rPr>
+          <w:sz w:val="16"/>
+          <w:szCs w:val="22"/>
+          <w:lang w:eastAsia="zh-CN"/>
+        </w:rPr>
+        <w:t>.”https://www.nytimes.com/2017/12/19/smarter-living/kids-toys-for-coding.html</w:t>
+      </w:r>
+      <w:proofErr w:type="gramEnd"/>
+      <w:r>
+        <w:rPr>
+          <w:sz w:val="16"/>
+          <w:szCs w:val="22"/>
+          <w:lang w:eastAsia="zh-CN"/>
+        </w:rPr>
+        <w:t xml:space="preserve">. Accessed 2018-12-25. </w:t>
       </w:r>
     </w:p>
     <w:p>
@@ -4081,6 +4258,7 @@
         </w:rPr>
         <w:t>[13</w:t>
       </w:r>
+      <w:proofErr w:type="gramStart"/>
       <w:r>
         <w:rPr>
           <w:sz w:val="16"/>
@@ -4103,7 +4281,16 @@
           <w:szCs w:val="22"/>
           <w:lang w:eastAsia="zh-CN"/>
         </w:rPr>
-        <w:t>Sami, Mohamed. "LED Matrix 8*8." https://grabcad.com/library/led-matrix-8-8, Accessed: 2018-12-25.</w:t>
+        <w:t>Sami</w:t>
+      </w:r>
+      <w:proofErr w:type="gramEnd"/>
+      <w:r>
+        <w:rPr>
+          <w:sz w:val="16"/>
+          <w:szCs w:val="22"/>
+          <w:lang w:eastAsia="zh-CN"/>
+        </w:rPr>
+        <w:t>, Mohamed. "LED Matrix 8*8." https://grabcad.com/library/led-matrix-8-8, Accessed: 2018-12-25.</w:t>
       </w:r>
     </w:p>
     <w:p>
@@ -4126,6 +4313,7 @@
         </w:rPr>
         <w:t>[14</w:t>
       </w:r>
+      <w:proofErr w:type="gramStart"/>
       <w:r>
         <w:rPr>
           <w:sz w:val="16"/>
@@ -4142,13 +4330,24 @@
         </w:rPr>
         <w:t xml:space="preserve"> </w:t>
       </w:r>
-      <w:r>
-        <w:rPr>
-          <w:sz w:val="16"/>
-          <w:szCs w:val="22"/>
-          <w:lang w:eastAsia="zh-CN"/>
-        </w:rPr>
-        <w:t>Stoianovici, Dan. "Raspberry Pi 3B+ Mock." https://grabcad.com/library/raspberry-pi-3b-mock-1, Accessed: 2018-12-25.</w:t>
+      <w:proofErr w:type="spellStart"/>
+      <w:r>
+        <w:rPr>
+          <w:sz w:val="16"/>
+          <w:szCs w:val="22"/>
+          <w:lang w:eastAsia="zh-CN"/>
+        </w:rPr>
+        <w:t>Stoianovici</w:t>
+      </w:r>
+      <w:proofErr w:type="spellEnd"/>
+      <w:proofErr w:type="gramEnd"/>
+      <w:r>
+        <w:rPr>
+          <w:sz w:val="16"/>
+          <w:szCs w:val="22"/>
+          <w:lang w:eastAsia="zh-CN"/>
+        </w:rPr>
+        <w:t>, Dan. "Raspberry Pi 3B+ Mock." https://grabcad.com/library/raspberry-pi-3b-mock-1, Accessed: 2018-12-25.</w:t>
       </w:r>
     </w:p>
     <w:p>
@@ -4171,6 +4370,7 @@
         </w:rPr>
         <w:t>[15</w:t>
       </w:r>
+      <w:proofErr w:type="gramStart"/>
       <w:r>
         <w:rPr>
           <w:sz w:val="16"/>
@@ -4187,13 +4387,32 @@
         </w:rPr>
         <w:t xml:space="preserve"> </w:t>
       </w:r>
-      <w:r>
-        <w:rPr>
-          <w:sz w:val="16"/>
-          <w:szCs w:val="22"/>
-          <w:lang w:eastAsia="zh-CN"/>
-        </w:rPr>
-        <w:t>hannah_mii. "Arduino Mega." https://grabcad.com/library/arduino-mega-6, Accessed: 2018-12-25.</w:t>
+      <w:proofErr w:type="spellStart"/>
+      <w:r>
+        <w:rPr>
+          <w:sz w:val="16"/>
+          <w:szCs w:val="22"/>
+          <w:lang w:eastAsia="zh-CN"/>
+        </w:rPr>
+        <w:t>hannah</w:t>
+      </w:r>
+      <w:proofErr w:type="gramEnd"/>
+      <w:r>
+        <w:rPr>
+          <w:sz w:val="16"/>
+          <w:szCs w:val="22"/>
+          <w:lang w:eastAsia="zh-CN"/>
+        </w:rPr>
+        <w:t>_mii</w:t>
+      </w:r>
+      <w:proofErr w:type="spellEnd"/>
+      <w:r>
+        <w:rPr>
+          <w:sz w:val="16"/>
+          <w:szCs w:val="22"/>
+          <w:lang w:eastAsia="zh-CN"/>
+        </w:rPr>
+        <w:t>. "Arduino Mega." https://grabcad.com/library/arduino-mega-6, Accessed: 2018-12-25.</w:t>
       </w:r>
     </w:p>
     <w:p>
@@ -4232,7 +4451,7 @@
       <w:r>
         <w:t>, Undergraduate student, Department of Mechanical Engineering, Carnegie Mellon University.</w:t>
       </w:r>
-      <w:bookmarkStart w:id="3" w:name="_Hlk533466439"/>
+      <w:bookmarkStart w:id="5" w:name="_Hlk533466439"/>
     </w:p>
     <w:p>
       <w:pPr>
@@ -4249,7 +4468,7 @@
         <w:t>- Materials</w:t>
       </w:r>
     </w:p>
-    <w:bookmarkEnd w:id="3"/>
+    <w:bookmarkEnd w:id="5"/>
     <w:p>
       <w:pPr>
         <w:pStyle w:val="References"/>
@@ -4316,12 +4535,21 @@
           <w:szCs w:val="20"/>
         </w:rPr>
       </w:pPr>
+      <w:proofErr w:type="spellStart"/>
       <w:r>
         <w:rPr>
           <w:sz w:val="20"/>
           <w:szCs w:val="20"/>
         </w:rPr>
-        <w:t xml:space="preserve">Elegoo </w:t>
+        <w:t>Elegoo</w:t>
+      </w:r>
+      <w:proofErr w:type="spellEnd"/>
+      <w:r>
+        <w:rPr>
+          <w:sz w:val="20"/>
+          <w:szCs w:val="20"/>
+        </w:rPr>
+        <w:t xml:space="preserve"> </w:t>
       </w:r>
       <w:r>
         <w:rPr>
@@ -4595,7 +4823,21 @@
         <w:rPr>
           <w:sz w:val="20"/>
         </w:rPr>
-        <w:t xml:space="preserve">Raspberry Pi New Out Of the Box Software Installer (NOOBS) for Raspbian: </w:t>
+        <w:t xml:space="preserve">Raspberry Pi New Out </w:t>
+      </w:r>
+      <w:proofErr w:type="gramStart"/>
+      <w:r>
+        <w:rPr>
+          <w:sz w:val="20"/>
+        </w:rPr>
+        <w:t>Of</w:t>
+      </w:r>
+      <w:proofErr w:type="gramEnd"/>
+      <w:r>
+        <w:rPr>
+          <w:sz w:val="20"/>
+        </w:rPr>
+        <w:t xml:space="preserve"> the Box Software Installer (NOOBS) for Raspbian: </w:t>
       </w:r>
       <w:r>
         <w:rPr>
@@ -4616,11 +4858,19 @@
           <w:sz w:val="20"/>
         </w:rPr>
       </w:pPr>
+      <w:proofErr w:type="spellStart"/>
       <w:r>
         <w:rPr>
           <w:sz w:val="20"/>
         </w:rPr>
-        <w:t xml:space="preserve">PyBrain, machine learning library for Python: </w:t>
+        <w:t>PyBrain</w:t>
+      </w:r>
+      <w:proofErr w:type="spellEnd"/>
+      <w:r>
+        <w:rPr>
+          <w:sz w:val="20"/>
+        </w:rPr>
+        <w:t xml:space="preserve">, machine learning library for Python: </w:t>
       </w:r>
       <w:r>
         <w:rPr>
@@ -8825,7 +9075,6 @@
   <w:style w:type="character" w:default="1" w:styleId="DefaultParagraphFont">
     <w:name w:val="Default Paragraph Font"/>
     <w:uiPriority w:val="1"/>
-    <w:semiHidden/>
     <w:unhideWhenUsed/>
   </w:style>
   <w:style w:type="table" w:default="1" w:styleId="TableNormal">

</xml_diff>